<commit_message>
Änderung in den Hinweisen
</commit_message>
<xml_diff>
--- a/Hinweise zur Nutzung der INI-Datei zu den Zeugnissen.docx
+++ b/Hinweise zur Nutzung der INI-Datei zu den Zeugnissen.docx
@@ -2557,13 +2557,8 @@
           <w:numId w:val="2"/>
         </w:numPr>
       </w:pPr>
-      <w:proofErr w:type="spellStart"/>
-      <w:r>
-        <w:t>SchILD</w:t>
-      </w:r>
-      <w:proofErr w:type="spellEnd"/>
-      <w:r>
-        <w:t xml:space="preserve">-NRW ab der Version 2.0.22 </w:t>
+      <w:r>
+        <w:t xml:space="preserve">SchILD-NRW ab der Version 2.0.22 </w:t>
       </w:r>
     </w:p>
     <w:p>
@@ -2608,7 +2603,13 @@
         <w:t>Ze</w:t>
       </w:r>
       <w:r>
-        <w:t>ugnisformular für die</w:t>
+        <w:t>ugnisformular</w:t>
+      </w:r>
+      <w:r>
+        <w:t>e</w:t>
+      </w:r>
+      <w:r>
+        <w:t xml:space="preserve"> für die</w:t>
       </w:r>
       <w:r>
         <w:t xml:space="preserve"> Sekundarstufe I ab Schuljahr 2019/20</w:t>
@@ -2634,23 +2635,7 @@
     </w:p>
     <w:p>
       <w:r>
-        <w:t xml:space="preserve">Eine INI-Datei ist eine reine Textdatei, die mit jedem beliebigen Texteditor (Editor, Notepad, </w:t>
-      </w:r>
-      <w:proofErr w:type="spellStart"/>
-      <w:r>
-        <w:t>Notpad</w:t>
-      </w:r>
-      <w:proofErr w:type="spellEnd"/>
-      <w:r>
-        <w:t xml:space="preserve">++ usw.) bearbeitet werden kann. Um diese Datei zu bearbeiten, reicht in der Regel ein Doppelklick auf die Datei im Windows-Explorer oder im </w:t>
-      </w:r>
-      <w:proofErr w:type="spellStart"/>
-      <w:r>
-        <w:t>SchILD</w:t>
-      </w:r>
-      <w:proofErr w:type="spellEnd"/>
-      <w:r>
-        <w:t xml:space="preserve">-NRW Report-Explorer. </w:t>
+        <w:t xml:space="preserve">Eine INI-Datei ist eine reine Textdatei, die mit jedem beliebigen Texteditor (Editor, Notepad, Notpad++ usw.) bearbeitet werden kann. Um diese Datei zu bearbeiten, reicht in der Regel ein Doppelklick auf die Datei im Windows-Explorer oder im SchILD-NRW Report-Explorer. </w:t>
       </w:r>
     </w:p>
     <w:p>
@@ -2671,14 +2656,12 @@
       <w:r>
         <w:t xml:space="preserve"> am Anfang und </w:t>
       </w:r>
-      <w:proofErr w:type="spellStart"/>
       <w:r>
         <w:rPr>
           <w:rFonts w:ascii="Courier New" w:hAnsi="Courier New" w:cs="Courier New"/>
         </w:rPr>
         <w:t>Erklaerungen</w:t>
       </w:r>
-      <w:proofErr w:type="spellEnd"/>
       <w:r>
         <w:t xml:space="preserve"> am Ende der Datei. Zusätzlich gibt es für jeden Zeugnisreport einen eigenen Abschnitt, der die Überschrift der zugehörigen Anlage(n) der BASS trägt.</w:t>
       </w:r>
@@ -2696,14 +2679,12 @@
       <w:r>
         <w:t xml:space="preserve"> und </w:t>
       </w:r>
-      <w:proofErr w:type="spellStart"/>
       <w:r>
         <w:rPr>
           <w:rFonts w:ascii="Courier New" w:hAnsi="Courier New" w:cs="Courier New"/>
         </w:rPr>
         <w:t>Erklaerungen</w:t>
       </w:r>
-      <w:proofErr w:type="spellEnd"/>
       <w:r>
         <w:t xml:space="preserve"> beginnen alle mit einem Semikolon. Solche Zeilen sind Kommentarzeilen und werden bei der Auswertung der INI-Datei ignoriert. Es ist auch möglich Kommentare in den anderen Abschnitten einzufügen.</w:t>
       </w:r>
@@ -2730,23 +2711,7 @@
     </w:p>
     <w:p>
       <w:r>
-        <w:t xml:space="preserve">Wie bereits zuvor beschrieben ist eine INI-Datei eine reine Textdatei, die mit jedem beliebigen Texteditor (Editor, Notepad, </w:t>
-      </w:r>
-      <w:proofErr w:type="spellStart"/>
-      <w:r>
-        <w:t>Notpad</w:t>
-      </w:r>
-      <w:proofErr w:type="spellEnd"/>
-      <w:r>
-        <w:t xml:space="preserve">++ usw.) bearbeitet werden kann. Um diese Datei zu bearbeiten, reicht in der Regel ein Doppelklick auf die Datei im Windows-Explorer oder im </w:t>
-      </w:r>
-      <w:proofErr w:type="spellStart"/>
-      <w:r>
-        <w:t>SchILD</w:t>
-      </w:r>
-      <w:proofErr w:type="spellEnd"/>
-      <w:r>
-        <w:t xml:space="preserve">-NRW Report-Explorer. </w:t>
+        <w:t xml:space="preserve">Wie bereits zuvor beschrieben ist eine INI-Datei eine reine Textdatei, die mit jedem beliebigen Texteditor (Editor, Notepad, Notpad++ usw.) bearbeitet werden kann. Um diese Datei zu bearbeiten, reicht in der Regel ein Doppelklick auf die Datei im Windows-Explorer oder im SchILD-NRW Report-Explorer. </w:t>
       </w:r>
     </w:p>
     <w:p>
@@ -2808,14 +2773,12 @@
       <w:r>
         <w:t xml:space="preserve"> dieser Anleitung oder dem Abschnitt </w:t>
       </w:r>
-      <w:proofErr w:type="spellStart"/>
       <w:r>
         <w:rPr>
           <w:rFonts w:ascii="Courier New" w:hAnsi="Courier New" w:cs="Courier New"/>
         </w:rPr>
         <w:t>Erklaerungen</w:t>
       </w:r>
-      <w:proofErr w:type="spellEnd"/>
       <w:r>
         <w:t xml:space="preserve"> in der INI-Datei zu entnehmen.</w:t>
       </w:r>
@@ -2904,12 +2867,10 @@
         <w:pStyle w:val="berschrift2"/>
       </w:pPr>
       <w:bookmarkStart w:id="13" w:name="_Toc36193568"/>
-      <w:proofErr w:type="spellStart"/>
       <w:r>
         <w:t>ZeugnisMitRand</w:t>
       </w:r>
       <w:bookmarkEnd w:id="13"/>
-      <w:proofErr w:type="spellEnd"/>
       <w:r>
         <w:t xml:space="preserve"> </w:t>
       </w:r>
@@ -2921,15 +2882,7 @@
         </w:tabs>
       </w:pPr>
       <w:r>
-        <w:t xml:space="preserve">Legt fest, ob das Zeugnis mit einem Rand </w:t>
-      </w:r>
-      <w:proofErr w:type="spellStart"/>
-      <w:r>
-        <w:t>gedruckt</w:t>
-      </w:r>
-      <w:proofErr w:type="spellEnd"/>
-      <w:r>
-        <w:t xml:space="preserve"> werden soll. </w:t>
+        <w:t xml:space="preserve">Legt fest, ob das Zeugnis mit einem Rand gedruckt werden soll. </w:t>
       </w:r>
     </w:p>
     <w:p>
@@ -3012,7 +2965,6 @@
       </w:r>
     </w:p>
     <w:p>
-      <w:bookmarkStart w:id="15" w:name="_GoBack"/>
       <w:r>
         <w:t>Wenn diese Option aktiviert wird, werden d</w:t>
       </w:r>
@@ -3020,13 +2972,7 @@
         <w:t>ie Seiten 1 und 4 eines A3 Zeugnisses nicht ausgedruckt</w:t>
       </w:r>
       <w:r>
-        <w:t xml:space="preserve"> und </w:t>
-      </w:r>
-      <w:r>
-        <w:t>gleichzeitig der Duplexdruck deaktiviert</w:t>
-      </w:r>
-      <w:r>
-        <w:t xml:space="preserve"> (</w:t>
+        <w:t xml:space="preserve"> und gleichzeitig der Duplexdruck deaktiviert (</w:t>
       </w:r>
       <w:r>
         <w:t xml:space="preserve">z. B. wenn </w:t>
@@ -3047,7 +2993,6 @@
         <w:t xml:space="preserve"> </w:t>
       </w:r>
     </w:p>
-    <w:bookmarkEnd w:id="15"/>
     <w:p>
       <w:pPr>
         <w:pStyle w:val="KeinLeerraum"/>
@@ -3114,13 +3059,11 @@
       <w:pPr>
         <w:pStyle w:val="berschrift2"/>
       </w:pPr>
-      <w:bookmarkStart w:id="16" w:name="_Toc36193570"/>
-      <w:proofErr w:type="spellStart"/>
+      <w:bookmarkStart w:id="15" w:name="_Toc36193570"/>
       <w:r>
         <w:t>FarbeNotenfeld</w:t>
       </w:r>
-      <w:bookmarkEnd w:id="16"/>
-      <w:proofErr w:type="spellEnd"/>
+      <w:bookmarkEnd w:id="15"/>
     </w:p>
     <w:p>
       <w:pPr>
@@ -3129,26 +3072,10 @@
         </w:tabs>
       </w:pPr>
       <w:r>
-        <w:t xml:space="preserve">Legt die Hintergrundfarbe der Notenfelder auf dem Zeugnis fest. Die Angabe erfolgt in der Form </w:t>
-      </w:r>
-      <w:proofErr w:type="gramStart"/>
-      <w:r>
-        <w:t>R,G</w:t>
-      </w:r>
-      <w:proofErr w:type="gramEnd"/>
-      <w:r>
-        <w:t xml:space="preserve">,B </w:t>
-      </w:r>
-      <w:r>
-        <w:t>(</w:t>
-      </w:r>
-      <w:proofErr w:type="spellStart"/>
-      <w:r>
-        <w:t>Rot,Grün,Blau</w:t>
-      </w:r>
-      <w:proofErr w:type="spellEnd"/>
-      <w:r>
-        <w:t>). Standardwert ist 192,192,192</w:t>
+        <w:t xml:space="preserve">Legt die Hintergrundfarbe der Notenfelder auf dem Zeugnis fest. Die Angabe erfolgt in der Form R,G,B </w:t>
+      </w:r>
+      <w:r>
+        <w:t>(Rot,Grün,Blau). Standardwert ist 192,192,192</w:t>
       </w:r>
       <w:r>
         <w:t xml:space="preserve"> (hellgrau).</w:t>
@@ -3170,23 +3097,13 @@
           <w:numId w:val="3"/>
         </w:numPr>
       </w:pPr>
-      <w:proofErr w:type="gramStart"/>
       <w:r>
         <w:rPr>
           <w:b/>
           <w:bCs/>
           <w:color w:val="ED7D31" w:themeColor="accent2"/>
         </w:rPr>
-        <w:t>R,G</w:t>
-      </w:r>
-      <w:proofErr w:type="gramEnd"/>
-      <w:r>
-        <w:rPr>
-          <w:b/>
-          <w:bCs/>
-          <w:color w:val="ED7D31" w:themeColor="accent2"/>
-        </w:rPr>
-        <w:t xml:space="preserve">,B </w:t>
+        <w:t xml:space="preserve">R,G,B </w:t>
       </w:r>
       <w:r>
         <w:t>jeweils mit Werten von 0-255 für R,G,B</w:t>
@@ -3196,13 +3113,11 @@
       <w:pPr>
         <w:pStyle w:val="berschrift2"/>
       </w:pPr>
-      <w:bookmarkStart w:id="17" w:name="_Toc36193571"/>
-      <w:proofErr w:type="spellStart"/>
+      <w:bookmarkStart w:id="16" w:name="_Toc36193571"/>
       <w:r>
         <w:t>WPBeginnASDJahrgang</w:t>
       </w:r>
-      <w:bookmarkEnd w:id="17"/>
-      <w:proofErr w:type="spellEnd"/>
+      <w:bookmarkEnd w:id="16"/>
     </w:p>
     <w:p>
       <w:r>
@@ -3290,13 +3205,11 @@
       <w:pPr>
         <w:pStyle w:val="berschrift2"/>
       </w:pPr>
-      <w:bookmarkStart w:id="18" w:name="_Toc36193572"/>
-      <w:proofErr w:type="spellStart"/>
+      <w:bookmarkStart w:id="17" w:name="_Toc36193572"/>
       <w:r>
         <w:t>ZeugnisVorname</w:t>
       </w:r>
-      <w:bookmarkEnd w:id="18"/>
-      <w:proofErr w:type="spellEnd"/>
+      <w:bookmarkEnd w:id="17"/>
     </w:p>
     <w:p>
       <w:r>
@@ -3343,13 +3256,8 @@
         </w:rPr>
         <w:tab/>
       </w:r>
-      <w:proofErr w:type="spellStart"/>
-      <w:r>
-        <w:t>Nur</w:t>
-      </w:r>
-      <w:proofErr w:type="spellEnd"/>
-      <w:r>
-        <w:t xml:space="preserve"> das </w:t>
+      <w:r>
+        <w:t xml:space="preserve">Nur das </w:t>
       </w:r>
       <w:r>
         <w:t>Feld</w:t>
@@ -3462,13 +3370,8 @@
         </w:rPr>
         <w:tab/>
       </w:r>
-      <w:proofErr w:type="spellStart"/>
-      <w:r>
-        <w:t>Nur</w:t>
-      </w:r>
-      <w:proofErr w:type="spellEnd"/>
-      <w:r>
-        <w:t xml:space="preserve"> das Feld „</w:t>
+      <w:r>
+        <w:t>Nur das Feld „</w:t>
       </w:r>
       <w:r>
         <w:t>Weitere</w:t>
@@ -3505,14 +3408,12 @@
       <w:pPr>
         <w:pStyle w:val="berschrift2"/>
       </w:pPr>
-      <w:bookmarkStart w:id="19" w:name="_Toc36193573"/>
-      <w:proofErr w:type="spellStart"/>
+      <w:bookmarkStart w:id="18" w:name="_Toc36193573"/>
       <w:r>
         <w:lastRenderedPageBreak/>
         <w:t>ZeugnisDatumQuelle</w:t>
       </w:r>
-      <w:bookmarkEnd w:id="19"/>
-      <w:proofErr w:type="spellEnd"/>
+      <w:bookmarkEnd w:id="18"/>
     </w:p>
     <w:p>
       <w:pPr>
@@ -3642,11 +3543,9 @@
         <w:tab/>
         <w:t xml:space="preserve">für </w:t>
       </w:r>
-      <w:proofErr w:type="spellStart"/>
       <w:r>
         <w:t>Entlassdatum</w:t>
       </w:r>
-      <w:proofErr w:type="spellEnd"/>
     </w:p>
     <w:p>
       <w:pPr>
@@ -3748,13 +3647,11 @@
       <w:pPr>
         <w:pStyle w:val="berschrift2"/>
       </w:pPr>
-      <w:bookmarkStart w:id="20" w:name="_Toc36193574"/>
-      <w:proofErr w:type="spellStart"/>
+      <w:bookmarkStart w:id="19" w:name="_Toc36193574"/>
       <w:r>
         <w:t>ZeugnisDatumAngabe</w:t>
       </w:r>
-      <w:bookmarkEnd w:id="20"/>
-      <w:proofErr w:type="spellEnd"/>
+      <w:bookmarkEnd w:id="19"/>
     </w:p>
     <w:p>
       <w:pPr>
@@ -3768,14 +3665,12 @@
       <w:r>
         <w:t xml:space="preserve">wird nur gewählt, wenn die </w:t>
       </w:r>
-      <w:proofErr w:type="spellStart"/>
       <w:r>
         <w:rPr>
           <w:rFonts w:ascii="Courier New" w:hAnsi="Courier New" w:cs="Courier New"/>
         </w:rPr>
         <w:t>ZeugnisDatumQuelle</w:t>
       </w:r>
-      <w:proofErr w:type="spellEnd"/>
       <w:r>
         <w:t xml:space="preserve"> I ist. Dann wird das angegebene Datum im Zeugnis eingetragen</w:t>
       </w:r>
@@ -3819,13 +3714,11 @@
       <w:pPr>
         <w:pStyle w:val="berschrift2"/>
       </w:pPr>
-      <w:bookmarkStart w:id="21" w:name="_Toc36193575"/>
-      <w:proofErr w:type="spellStart"/>
+      <w:bookmarkStart w:id="20" w:name="_Toc36193575"/>
       <w:r>
         <w:t>ZeugnisInformationenQuelle</w:t>
       </w:r>
-      <w:bookmarkEnd w:id="21"/>
-      <w:proofErr w:type="spellEnd"/>
+      <w:bookmarkEnd w:id="20"/>
       <w:r>
         <w:t xml:space="preserve"> </w:t>
       </w:r>
@@ -3929,28 +3822,18 @@
       </w:r>
       <w:r>
         <w:tab/>
-        <w:t xml:space="preserve">für Datenbank (D ist noch in </w:t>
-      </w:r>
-      <w:proofErr w:type="spellStart"/>
-      <w:r>
-        <w:t>SchILD</w:t>
-      </w:r>
-      <w:proofErr w:type="spellEnd"/>
-      <w:r>
-        <w:t xml:space="preserve"> zu implementieren)</w:t>
+        <w:t>für Datenbank (D ist noch in SchILD zu implementieren)</w:t>
       </w:r>
     </w:p>
     <w:p>
       <w:pPr>
         <w:pStyle w:val="berschrift2"/>
       </w:pPr>
-      <w:bookmarkStart w:id="22" w:name="_Toc36193576"/>
-      <w:proofErr w:type="spellStart"/>
+      <w:bookmarkStart w:id="21" w:name="_Toc36193576"/>
       <w:r>
         <w:t>ZeugnisInformationenWiederanfangAngabe</w:t>
       </w:r>
-      <w:bookmarkEnd w:id="22"/>
-      <w:proofErr w:type="spellEnd"/>
+      <w:bookmarkEnd w:id="21"/>
       <w:r>
         <w:t xml:space="preserve"> </w:t>
       </w:r>
@@ -3973,24 +3856,14 @@
       <w:r>
         <w:t xml:space="preserve">wertet, wenn </w:t>
       </w:r>
-      <w:proofErr w:type="spellStart"/>
       <w:r>
         <w:rPr>
           <w:rFonts w:ascii="Courier New" w:hAnsi="Courier New" w:cs="Courier New"/>
         </w:rPr>
         <w:t>ZeugnisInformationenQuelle</w:t>
       </w:r>
-      <w:proofErr w:type="spellEnd"/>
-      <w:r>
-        <w:t xml:space="preserve"> auf I gesetzt </w:t>
-      </w:r>
-      <w:proofErr w:type="gramStart"/>
-      <w:r>
-        <w:t>wurde</w:t>
-      </w:r>
-      <w:proofErr w:type="gramEnd"/>
-      <w:r>
-        <w:t>.</w:t>
+      <w:r>
+        <w:t xml:space="preserve"> auf I gesetzt wurde.</w:t>
       </w:r>
       <w:r>
         <w:t xml:space="preserve"> </w:t>
@@ -4056,11 +3929,11 @@
       <w:pPr>
         <w:pStyle w:val="berschrift2"/>
       </w:pPr>
-      <w:bookmarkStart w:id="23" w:name="_Toc36193577"/>
+      <w:bookmarkStart w:id="22" w:name="_Toc36193577"/>
       <w:r>
         <w:t>ZeugnisInformationenElternsprechtagAngabe1</w:t>
       </w:r>
-      <w:bookmarkEnd w:id="23"/>
+      <w:bookmarkEnd w:id="22"/>
       <w:r>
         <w:t xml:space="preserve"> </w:t>
       </w:r>
@@ -4083,27 +3956,17 @@
       <w:r>
         <w:t xml:space="preserve">wertet, wenn </w:t>
       </w:r>
-      <w:proofErr w:type="spellStart"/>
       <w:r>
         <w:rPr>
           <w:rFonts w:ascii="Courier New" w:hAnsi="Courier New" w:cs="Courier New"/>
         </w:rPr>
         <w:t>ZeugnisInformationenQuelle</w:t>
       </w:r>
-      <w:proofErr w:type="spellEnd"/>
       <w:r>
         <w:t xml:space="preserve"> </w:t>
       </w:r>
       <w:r>
-        <w:t xml:space="preserve">auf I gesetzt </w:t>
-      </w:r>
-      <w:proofErr w:type="gramStart"/>
-      <w:r>
-        <w:t>wurde</w:t>
-      </w:r>
-      <w:proofErr w:type="gramEnd"/>
-      <w:r>
-        <w:t>.</w:t>
+        <w:t>auf I gesetzt wurde.</w:t>
       </w:r>
       <w:r>
         <w:rPr>
@@ -4169,11 +4032,11 @@
       <w:pPr>
         <w:pStyle w:val="berschrift2"/>
       </w:pPr>
-      <w:bookmarkStart w:id="24" w:name="_Toc36193578"/>
+      <w:bookmarkStart w:id="23" w:name="_Toc36193578"/>
       <w:r>
         <w:t>ZeugnisInformationenElternsprechtagAngabe2</w:t>
       </w:r>
-      <w:bookmarkEnd w:id="24"/>
+      <w:bookmarkEnd w:id="23"/>
       <w:r>
         <w:t xml:space="preserve"> </w:t>
       </w:r>
@@ -4196,27 +4059,17 @@
       <w:r>
         <w:t xml:space="preserve">wertet, wenn </w:t>
       </w:r>
-      <w:proofErr w:type="spellStart"/>
       <w:r>
         <w:rPr>
           <w:rFonts w:ascii="Courier New" w:hAnsi="Courier New" w:cs="Courier New"/>
         </w:rPr>
         <w:t>ZeugnisInformationenQuelle</w:t>
       </w:r>
-      <w:proofErr w:type="spellEnd"/>
       <w:r>
         <w:t xml:space="preserve"> </w:t>
       </w:r>
       <w:r>
-        <w:t xml:space="preserve">auf I gesetzt </w:t>
-      </w:r>
-      <w:proofErr w:type="gramStart"/>
-      <w:r>
-        <w:t>wurde</w:t>
-      </w:r>
-      <w:proofErr w:type="gramEnd"/>
-      <w:r>
-        <w:t>.</w:t>
+        <w:t>auf I gesetzt wurde.</w:t>
       </w:r>
       <w:r>
         <w:rPr>
@@ -4276,8 +4129,7 @@
       <w:pPr>
         <w:pStyle w:val="berschrift2"/>
       </w:pPr>
-      <w:bookmarkStart w:id="25" w:name="_Toc36193579"/>
-      <w:proofErr w:type="spellStart"/>
+      <w:bookmarkStart w:id="24" w:name="_Toc36193579"/>
       <w:r>
         <w:lastRenderedPageBreak/>
         <w:t>Unterschriften</w:t>
@@ -4285,8 +4137,7 @@
       <w:r>
         <w:t>Personen</w:t>
       </w:r>
-      <w:bookmarkEnd w:id="25"/>
-      <w:proofErr w:type="spellEnd"/>
+      <w:bookmarkEnd w:id="24"/>
     </w:p>
     <w:p>
       <w:pPr>
@@ -4437,13 +4288,11 @@
       <w:pPr>
         <w:pStyle w:val="berschrift2"/>
       </w:pPr>
-      <w:bookmarkStart w:id="26" w:name="_Toc36193580"/>
-      <w:proofErr w:type="spellStart"/>
+      <w:bookmarkStart w:id="25" w:name="_Toc36193580"/>
       <w:r>
         <w:t>UnterschriftenSLALText</w:t>
       </w:r>
-      <w:bookmarkEnd w:id="26"/>
-      <w:proofErr w:type="spellEnd"/>
+      <w:bookmarkEnd w:id="25"/>
     </w:p>
     <w:p>
       <w:pPr>
@@ -4458,21 +4307,7 @@
         <w:rPr>
           <w:color w:val="FF0000"/>
         </w:rPr>
-        <w:t xml:space="preserve">Dafür muss der Paramater </w:t>
-      </w:r>
-      <w:proofErr w:type="spellStart"/>
-      <w:r>
-        <w:rPr>
-          <w:color w:val="FF0000"/>
-        </w:rPr>
-        <w:t>UnterschriftenPersonen</w:t>
-      </w:r>
-      <w:proofErr w:type="spellEnd"/>
-      <w:r>
-        <w:rPr>
-          <w:color w:val="FF0000"/>
-        </w:rPr>
-        <w:t xml:space="preserve"> den Wert T haben.</w:t>
+        <w:t>Dafür muss der Paramater UnterschriftenPersonen den Wert T haben.</w:t>
       </w:r>
     </w:p>
     <w:p>
@@ -4521,13 +4356,11 @@
       <w:pPr>
         <w:pStyle w:val="berschrift2"/>
       </w:pPr>
-      <w:bookmarkStart w:id="27" w:name="_Toc36193581"/>
-      <w:proofErr w:type="spellStart"/>
+      <w:bookmarkStart w:id="26" w:name="_Toc36193581"/>
       <w:r>
         <w:t>UnterschriftenMitNachnamen</w:t>
       </w:r>
-      <w:bookmarkEnd w:id="27"/>
-      <w:proofErr w:type="spellEnd"/>
+      <w:bookmarkEnd w:id="26"/>
     </w:p>
     <w:p>
       <w:pPr>
@@ -4608,13 +4441,11 @@
       <w:pPr>
         <w:pStyle w:val="berschrift2"/>
       </w:pPr>
-      <w:bookmarkStart w:id="28" w:name="_Toc36193582"/>
-      <w:proofErr w:type="spellStart"/>
+      <w:bookmarkStart w:id="27" w:name="_Toc36193582"/>
       <w:r>
         <w:t>UnterschriftenMitAmtsbezeichnungen</w:t>
       </w:r>
-      <w:bookmarkEnd w:id="28"/>
-      <w:proofErr w:type="spellEnd"/>
+      <w:bookmarkEnd w:id="27"/>
       <w:r>
         <w:t xml:space="preserve"> </w:t>
       </w:r>
@@ -4704,13 +4535,11 @@
       <w:pPr>
         <w:pStyle w:val="berschrift2"/>
       </w:pPr>
-      <w:bookmarkStart w:id="29" w:name="_Toc36193583"/>
-      <w:proofErr w:type="spellStart"/>
+      <w:bookmarkStart w:id="28" w:name="_Toc36193583"/>
       <w:r>
         <w:t>UnterschriftenMitVornamen</w:t>
       </w:r>
-      <w:bookmarkEnd w:id="29"/>
-      <w:proofErr w:type="spellEnd"/>
+      <w:bookmarkEnd w:id="28"/>
     </w:p>
     <w:p>
       <w:pPr>
@@ -4791,13 +4620,11 @@
       <w:pPr>
         <w:pStyle w:val="berschrift2"/>
       </w:pPr>
-      <w:bookmarkStart w:id="30" w:name="_Toc36193584"/>
-      <w:proofErr w:type="spellStart"/>
+      <w:bookmarkStart w:id="29" w:name="_Toc36193584"/>
       <w:r>
         <w:t>UnterschriftenMitVornamenNurErster</w:t>
       </w:r>
-      <w:bookmarkEnd w:id="30"/>
-      <w:proofErr w:type="spellEnd"/>
+      <w:bookmarkEnd w:id="29"/>
       <w:r>
         <w:t xml:space="preserve"> </w:t>
       </w:r>
@@ -4812,15 +4639,7 @@
         <w:t>L</w:t>
       </w:r>
       <w:r>
-        <w:t xml:space="preserve">egt fest, ob nur der erste Vorname bei der Option </w:t>
-      </w:r>
-      <w:proofErr w:type="spellStart"/>
-      <w:r>
-        <w:t>UnterschriftenMitVornamen</w:t>
-      </w:r>
-      <w:proofErr w:type="spellEnd"/>
-      <w:r>
-        <w:t xml:space="preserve"> berücksichtigt werden soll.</w:t>
+        <w:t>egt fest, ob nur der erste Vorname bei der Option UnterschriftenMitVornamen berücksichtigt werden soll.</w:t>
       </w:r>
     </w:p>
     <w:p>
@@ -4889,13 +4708,11 @@
       <w:pPr>
         <w:pStyle w:val="berschrift2"/>
       </w:pPr>
-      <w:bookmarkStart w:id="31" w:name="_Toc36193585"/>
-      <w:proofErr w:type="spellStart"/>
+      <w:bookmarkStart w:id="30" w:name="_Toc36193585"/>
       <w:r>
         <w:t>UnterschriftenMitTitel</w:t>
       </w:r>
-      <w:bookmarkEnd w:id="31"/>
-      <w:proofErr w:type="spellEnd"/>
+      <w:bookmarkEnd w:id="30"/>
     </w:p>
     <w:p>
       <w:pPr>
@@ -4982,13 +4799,11 @@
       <w:pPr>
         <w:pStyle w:val="berschrift2"/>
       </w:pPr>
-      <w:bookmarkStart w:id="32" w:name="_Toc36193586"/>
-      <w:proofErr w:type="spellStart"/>
+      <w:bookmarkStart w:id="31" w:name="_Toc36193586"/>
       <w:r>
         <w:t>UnterschriftenMitStvKlassenlehrer</w:t>
       </w:r>
-      <w:bookmarkEnd w:id="32"/>
-      <w:proofErr w:type="spellEnd"/>
+      <w:bookmarkEnd w:id="31"/>
     </w:p>
     <w:p>
       <w:pPr>
@@ -5000,15 +4815,7 @@
         <w:t>L</w:t>
       </w:r>
       <w:r>
-        <w:t xml:space="preserve">egt fest, ob auch der </w:t>
-      </w:r>
-      <w:proofErr w:type="spellStart"/>
-      <w:r>
-        <w:t>stellvert</w:t>
-      </w:r>
-      <w:proofErr w:type="spellEnd"/>
-      <w:r>
-        <w:t>. Klassenlehrer mit in den Unterschriften ausgegeben werden soll.</w:t>
+        <w:t>egt fest, ob auch der stellvert. Klassenlehrer mit in den Unterschriften ausgegeben werden soll.</w:t>
       </w:r>
     </w:p>
     <w:p>
@@ -5018,7 +4825,7 @@
           <w:u w:val="single"/>
         </w:rPr>
       </w:pPr>
-      <w:bookmarkStart w:id="33" w:name="_Toc23791668"/>
+      <w:bookmarkStart w:id="32" w:name="_Toc23791668"/>
       <w:r>
         <w:rPr>
           <w:u w:val="single"/>
@@ -5079,13 +4886,11 @@
       <w:pPr>
         <w:pStyle w:val="berschrift2"/>
       </w:pPr>
-      <w:bookmarkStart w:id="34" w:name="_Toc36193587"/>
-      <w:proofErr w:type="spellStart"/>
+      <w:bookmarkStart w:id="33" w:name="_Toc36193587"/>
       <w:r>
         <w:t>SchulabschlussQuelle</w:t>
       </w:r>
-      <w:bookmarkEnd w:id="34"/>
-      <w:proofErr w:type="spellEnd"/>
+      <w:bookmarkEnd w:id="33"/>
     </w:p>
     <w:p>
       <w:pPr>
@@ -5168,23 +4973,7 @@
         <w:tab/>
       </w:r>
       <w:r>
-        <w:t xml:space="preserve">für Eintrag aus Liste der Abschlüsse in </w:t>
-      </w:r>
-      <w:proofErr w:type="spellStart"/>
-      <w:r>
-        <w:t>SchILD</w:t>
-      </w:r>
-      <w:proofErr w:type="spellEnd"/>
-      <w:r>
-        <w:t xml:space="preserve"> (L ist noch in </w:t>
-      </w:r>
-      <w:proofErr w:type="spellStart"/>
-      <w:r>
-        <w:t>SchILD</w:t>
-      </w:r>
-      <w:proofErr w:type="spellEnd"/>
-      <w:r>
-        <w:t xml:space="preserve"> zu implementieren)</w:t>
+        <w:t>für Eintrag aus Liste der Abschlüsse in SchILD (L ist noch in SchILD zu implementieren)</w:t>
       </w:r>
     </w:p>
     <w:p>
@@ -5222,13 +5011,11 @@
       <w:pPr>
         <w:pStyle w:val="berschrift2"/>
       </w:pPr>
-      <w:bookmarkStart w:id="35" w:name="_Toc36193588"/>
-      <w:proofErr w:type="spellStart"/>
+      <w:bookmarkStart w:id="34" w:name="_Toc36193588"/>
       <w:r>
         <w:t>SchriftenInPDFEinbetten</w:t>
       </w:r>
-      <w:bookmarkEnd w:id="35"/>
-      <w:proofErr w:type="spellEnd"/>
+      <w:bookmarkEnd w:id="34"/>
     </w:p>
     <w:p>
       <w:pPr>
@@ -5315,13 +5102,11 @@
       <w:pPr>
         <w:pStyle w:val="berschrift2"/>
       </w:pPr>
-      <w:bookmarkStart w:id="36" w:name="_Toc36193589"/>
-      <w:proofErr w:type="spellStart"/>
+      <w:bookmarkStart w:id="35" w:name="_Toc36193589"/>
       <w:r>
         <w:t>UnicodeInPDFVerwenden</w:t>
       </w:r>
-      <w:bookmarkEnd w:id="36"/>
-      <w:proofErr w:type="spellEnd"/>
+      <w:bookmarkEnd w:id="35"/>
     </w:p>
     <w:p>
       <w:pPr>
@@ -5408,12 +5193,12 @@
       <w:pPr>
         <w:pStyle w:val="berschrift1"/>
       </w:pPr>
-      <w:bookmarkStart w:id="37" w:name="_Toc36193590"/>
+      <w:bookmarkStart w:id="36" w:name="_Toc36193590"/>
       <w:r>
         <w:t>Technischer Hintergrund</w:t>
       </w:r>
-      <w:bookmarkEnd w:id="33"/>
-      <w:bookmarkEnd w:id="37"/>
+      <w:bookmarkEnd w:id="32"/>
+      <w:bookmarkEnd w:id="36"/>
     </w:p>
     <w:p>
       <w:r>
@@ -5424,151 +5209,97 @@
       <w:r>
         <w:t xml:space="preserve">Die Einstellungen der INI-Datei werden mit Hilfe der </w:t>
       </w:r>
-      <w:proofErr w:type="spellStart"/>
       <w:r>
         <w:rPr>
           <w:rFonts w:ascii="Courier New" w:hAnsi="Courier New" w:cs="Courier New"/>
         </w:rPr>
-        <w:t>Procedure</w:t>
-      </w:r>
-      <w:proofErr w:type="spellEnd"/>
+        <w:t xml:space="preserve">Procedure ZeugniseinstellungenLaden </w:t>
+      </w:r>
+      <w:r>
+        <w:t xml:space="preserve">im Hauptbericht des Zeugnisreports aus der INI-Datei geladen. Zur Einsicht muss man im Bereich </w:t>
+      </w:r>
       <w:r>
         <w:rPr>
           <w:rFonts w:ascii="Courier New" w:hAnsi="Courier New" w:cs="Courier New"/>
         </w:rPr>
-        <w:t xml:space="preserve"> </w:t>
-      </w:r>
-      <w:proofErr w:type="spellStart"/>
+        <w:t>Berechnungen</w:t>
+      </w:r>
+      <w:r>
+        <w:t xml:space="preserve"> die </w:t>
+      </w:r>
       <w:r>
         <w:rPr>
           <w:rFonts w:ascii="Courier New" w:hAnsi="Courier New" w:cs="Courier New"/>
         </w:rPr>
-        <w:t>ZeugniseinstellungenLaden</w:t>
-      </w:r>
-      <w:proofErr w:type="spellEnd"/>
+        <w:t>Ansicht</w:t>
+      </w:r>
       <w:r>
         <w:rPr>
           <w:rFonts w:ascii="Courier New" w:hAnsi="Courier New" w:cs="Courier New"/>
         </w:rPr>
-        <w:t xml:space="preserve"> </w:t>
-      </w:r>
-      <w:r>
-        <w:t xml:space="preserve">im Hauptbericht des Zeugnisreports aus der INI-Datei geladen. Zur Einsicht muss man im Bereich </w:t>
+        <w:t xml:space="preserve"> &gt;</w:t>
       </w:r>
       <w:r>
         <w:rPr>
           <w:rFonts w:ascii="Courier New" w:hAnsi="Courier New" w:cs="Courier New"/>
         </w:rPr>
-        <w:t>Berechnungen</w:t>
-      </w:r>
-      <w:r>
-        <w:t xml:space="preserve"> die </w:t>
+        <w:t xml:space="preserve"> Verwendete Module</w:t>
+      </w:r>
+      <w:r>
+        <w:t xml:space="preserve"> aktivieren und auf </w:t>
       </w:r>
       <w:r>
         <w:rPr>
           <w:rFonts w:ascii="Courier New" w:hAnsi="Courier New" w:cs="Courier New"/>
         </w:rPr>
-        <w:t>Ansicht</w:t>
+        <w:t>Global &gt; Programme</w:t>
+      </w:r>
+      <w:r>
+        <w:t xml:space="preserve"> klicken.</w:t>
+      </w:r>
+    </w:p>
+    <w:p>
+      <w:r>
+        <w:t xml:space="preserve">Innerhalb der Kommentare der Prozedur sind die verwendeten, formularweiten Variablen angegeben, die unter </w:t>
       </w:r>
       <w:r>
         <w:rPr>
           <w:rFonts w:ascii="Courier New" w:hAnsi="Courier New" w:cs="Courier New"/>
         </w:rPr>
-        <w:t xml:space="preserve"> &gt;</w:t>
+        <w:t xml:space="preserve">Global &gt; Variables </w:t>
+      </w:r>
+      <w:r>
+        <w:t>deklariert wurden.</w:t>
+      </w:r>
+    </w:p>
+    <w:p>
+      <w:r>
+        <w:t xml:space="preserve">Der Aufruf dieser Prozedur erfolgt unter </w:t>
       </w:r>
       <w:r>
         <w:rPr>
           <w:rFonts w:ascii="Courier New" w:hAnsi="Courier New" w:cs="Courier New"/>
         </w:rPr>
-        <w:t xml:space="preserve"> Verwendete Module</w:t>
-      </w:r>
-      <w:r>
-        <w:t xml:space="preserve"> aktivieren und auf </w:t>
+        <w:t>Global &gt; OnCreate</w:t>
+      </w:r>
+      <w:r>
+        <w:t xml:space="preserve">. Dabei muss die genaue Abschnittsbezeichnung aus der INI-Datei </w:t>
+      </w:r>
+      <w:r>
+        <w:t xml:space="preserve">sowie weitere boolsche Parameter </w:t>
+      </w:r>
+      <w:r>
+        <w:t>mit übergeben werden.</w:t>
+      </w:r>
+      <w:r>
+        <w:t xml:space="preserve"> Nähere Informationen dazu finden sich in der Kommentierung der </w:t>
       </w:r>
       <w:r>
         <w:rPr>
           <w:rFonts w:ascii="Courier New" w:hAnsi="Courier New" w:cs="Courier New"/>
         </w:rPr>
-        <w:t>Global &gt; Programme</w:t>
-      </w:r>
-      <w:r>
-        <w:t xml:space="preserve"> klicken.</w:t>
-      </w:r>
-    </w:p>
-    <w:p>
-      <w:r>
-        <w:t xml:space="preserve">Innerhalb der Kommentare der Prozedur sind die verwendeten, formularweiten Variablen angegeben, die unter </w:t>
-      </w:r>
-      <w:r>
-        <w:rPr>
-          <w:rFonts w:ascii="Courier New" w:hAnsi="Courier New" w:cs="Courier New"/>
-        </w:rPr>
-        <w:t xml:space="preserve">Global &gt; Variables </w:t>
-      </w:r>
-      <w:r>
-        <w:t>deklariert wurden.</w:t>
-      </w:r>
-    </w:p>
-    <w:p>
-      <w:r>
-        <w:t xml:space="preserve">Der Aufruf dieser Prozedur erfolgt unter </w:t>
-      </w:r>
-      <w:r>
-        <w:rPr>
-          <w:rFonts w:ascii="Courier New" w:hAnsi="Courier New" w:cs="Courier New"/>
-        </w:rPr>
-        <w:t xml:space="preserve">Global &gt; </w:t>
-      </w:r>
-      <w:proofErr w:type="spellStart"/>
-      <w:r>
-        <w:rPr>
-          <w:rFonts w:ascii="Courier New" w:hAnsi="Courier New" w:cs="Courier New"/>
-        </w:rPr>
-        <w:t>OnCreate</w:t>
-      </w:r>
-      <w:proofErr w:type="spellEnd"/>
-      <w:r>
-        <w:t xml:space="preserve">. Dabei muss die genaue Abschnittsbezeichnung aus der INI-Datei </w:t>
-      </w:r>
-      <w:r>
-        <w:t xml:space="preserve">sowie weitere </w:t>
-      </w:r>
-      <w:proofErr w:type="spellStart"/>
-      <w:r>
-        <w:t>boolsche</w:t>
-      </w:r>
-      <w:proofErr w:type="spellEnd"/>
-      <w:r>
-        <w:t xml:space="preserve"> Parameter </w:t>
-      </w:r>
-      <w:r>
-        <w:t>mit übergeben werden.</w:t>
-      </w:r>
-      <w:r>
-        <w:t xml:space="preserve"> Nähere Informationen dazu finden sich in der Kommentierung der </w:t>
-      </w:r>
-      <w:proofErr w:type="spellStart"/>
-      <w:r>
-        <w:rPr>
-          <w:rFonts w:ascii="Courier New" w:hAnsi="Courier New" w:cs="Courier New"/>
-        </w:rPr>
-        <w:t>Procedure</w:t>
-      </w:r>
-      <w:proofErr w:type="spellEnd"/>
-      <w:r>
-        <w:rPr>
-          <w:rFonts w:ascii="Courier New" w:hAnsi="Courier New" w:cs="Courier New"/>
-        </w:rPr>
-        <w:t xml:space="preserve"> </w:t>
-      </w:r>
-      <w:proofErr w:type="spellStart"/>
-      <w:r>
-        <w:rPr>
-          <w:rFonts w:ascii="Courier New" w:hAnsi="Courier New" w:cs="Courier New"/>
-        </w:rPr>
-        <w:t>ZeugniseinstellungenLaden</w:t>
-      </w:r>
-      <w:proofErr w:type="spellEnd"/>
+        <w:t>Procedure ZeugniseinstellungenLaden</w:t>
+      </w:r>
       <w:r>
         <w:t xml:space="preserve">. </w:t>
       </w:r>

</xml_diff>

<commit_message>
Versionsgeschichte und Anleitung angepasst
Versionsgeschichte und Anleitung für die INI-Datei sind nun auf dem aktuellen Stand.
</commit_message>
<xml_diff>
--- a/Hinweise zur Nutzung der INI-Datei zu den Zeugnissen.docx
+++ b/Hinweise zur Nutzung der INI-Datei zu den Zeugnissen.docx
@@ -1,6 +1,6 @@
 
 <file path=word/document.xml><?xml version="1.0" encoding="utf-8"?>
-<w:document xmlns:wpc="http://schemas.microsoft.com/office/word/2010/wordprocessingCanvas" xmlns:cx="http://schemas.microsoft.com/office/drawing/2014/chartex" xmlns:cx1="http://schemas.microsoft.com/office/drawing/2015/9/8/chartex" xmlns:cx2="http://schemas.microsoft.com/office/drawing/2015/10/21/chartex" xmlns:cx3="http://schemas.microsoft.com/office/drawing/2016/5/9/chartex" xmlns:cx4="http://schemas.microsoft.com/office/drawing/2016/5/10/chartex" xmlns:cx5="http://schemas.microsoft.com/office/drawing/2016/5/11/chartex" xmlns:cx6="http://schemas.microsoft.com/office/drawing/2016/5/12/chartex" xmlns:cx7="http://schemas.microsoft.com/office/drawing/2016/5/13/chartex" xmlns:cx8="http://schemas.microsoft.com/office/drawing/2016/5/14/chartex" xmlns:mc="http://schemas.openxmlformats.org/markup-compatibility/2006" xmlns:aink="http://schemas.microsoft.com/office/drawing/2016/ink" xmlns:am3d="http://schemas.microsoft.com/office/drawing/2017/model3d" xmlns:o="urn:schemas-microsoft-com:office:office" xmlns:r="http://schemas.openxmlformats.org/officeDocument/2006/relationships" xmlns:m="http://schemas.openxmlformats.org/officeDocument/2006/math" xmlns:v="urn:schemas-microsoft-com:vml" xmlns:wp14="http://schemas.microsoft.com/office/word/2010/wordprocessingDrawing" xmlns:wp="http://schemas.openxmlformats.org/drawingml/2006/wordprocessingDrawing" xmlns:w10="urn:schemas-microsoft-com:office:word" xmlns:w="http://schemas.openxmlformats.org/wordprocessingml/2006/main" xmlns:w14="http://schemas.microsoft.com/office/word/2010/wordml" xmlns:w15="http://schemas.microsoft.com/office/word/2012/wordml" xmlns:w16cex="http://schemas.microsoft.com/office/word/2018/wordml/cex" xmlns:w16cid="http://schemas.microsoft.com/office/word/2016/wordml/cid" xmlns:w16="http://schemas.microsoft.com/office/word/2018/wordml" xmlns:w16se="http://schemas.microsoft.com/office/word/2015/wordml/symex" xmlns:wpg="http://schemas.microsoft.com/office/word/2010/wordprocessingGroup" xmlns:wpi="http://schemas.microsoft.com/office/word/2010/wordprocessingInk" xmlns:wne="http://schemas.microsoft.com/office/word/2006/wordml" xmlns:wps="http://schemas.microsoft.com/office/word/2010/wordprocessingShape" mc:Ignorable="w14 w15 w16se w16cid w16 w16cex wp14">
+<w:document xmlns:wpc="http://schemas.microsoft.com/office/word/2010/wordprocessingCanvas" xmlns:cx="http://schemas.microsoft.com/office/drawing/2014/chartex" xmlns:cx1="http://schemas.microsoft.com/office/drawing/2015/9/8/chartex" xmlns:cx2="http://schemas.microsoft.com/office/drawing/2015/10/21/chartex" xmlns:cx3="http://schemas.microsoft.com/office/drawing/2016/5/9/chartex" xmlns:cx4="http://schemas.microsoft.com/office/drawing/2016/5/10/chartex" xmlns:cx5="http://schemas.microsoft.com/office/drawing/2016/5/11/chartex" xmlns:cx6="http://schemas.microsoft.com/office/drawing/2016/5/12/chartex" xmlns:cx7="http://schemas.microsoft.com/office/drawing/2016/5/13/chartex" xmlns:cx8="http://schemas.microsoft.com/office/drawing/2016/5/14/chartex" xmlns:mc="http://schemas.openxmlformats.org/markup-compatibility/2006" xmlns:aink="http://schemas.microsoft.com/office/drawing/2016/ink" xmlns:am3d="http://schemas.microsoft.com/office/drawing/2017/model3d" xmlns:o="urn:schemas-microsoft-com:office:office" xmlns:r="http://schemas.openxmlformats.org/officeDocument/2006/relationships" xmlns:m="http://schemas.openxmlformats.org/officeDocument/2006/math" xmlns:v="urn:schemas-microsoft-com:vml" xmlns:wp14="http://schemas.microsoft.com/office/word/2010/wordprocessingDrawing" xmlns:wp="http://schemas.openxmlformats.org/drawingml/2006/wordprocessingDrawing" xmlns:w10="urn:schemas-microsoft-com:office:word" xmlns:w="http://schemas.openxmlformats.org/wordprocessingml/2006/main" xmlns:w14="http://schemas.microsoft.com/office/word/2010/wordml" xmlns:w15="http://schemas.microsoft.com/office/word/2012/wordml" xmlns:w16cex="http://schemas.microsoft.com/office/word/2018/wordml/cex" xmlns:w16cid="http://schemas.microsoft.com/office/word/2016/wordml/cid" xmlns:w16="http://schemas.microsoft.com/office/word/2018/wordml" xmlns:w16sdtdh="http://schemas.microsoft.com/office/word/2020/wordml/sdtdatahash" xmlns:w16se="http://schemas.microsoft.com/office/word/2015/wordml/symex" xmlns:wpg="http://schemas.microsoft.com/office/word/2010/wordprocessingGroup" xmlns:wpi="http://schemas.microsoft.com/office/word/2010/wordprocessingInk" xmlns:wne="http://schemas.microsoft.com/office/word/2006/wordml" xmlns:wps="http://schemas.microsoft.com/office/word/2010/wordprocessingShape" mc:Ignorable="w14 w15 w16se w16cid w16 w16cex w16sdtdh wp14">
   <w:body>
     <w:p>
       <w:pPr>
@@ -74,7 +74,7 @@
           <w:r>
             <w:fldChar w:fldCharType="separate"/>
           </w:r>
-          <w:hyperlink w:anchor="_Toc36193562" w:history="1">
+          <w:hyperlink w:anchor="_Toc87038138" w:history="1">
             <w:r>
               <w:rPr>
                 <w:rStyle w:val="Hyperlink"/>
@@ -115,7 +115,7 @@
                 <w:noProof/>
                 <w:webHidden/>
               </w:rPr>
-              <w:instrText xml:space="preserve"> PAGEREF _Toc36193562 \h </w:instrText>
+              <w:instrText xml:space="preserve"> PAGEREF _Toc87038138 \h </w:instrText>
             </w:r>
             <w:r>
               <w:rPr>
@@ -157,7 +157,7 @@
               <w:noProof/>
             </w:rPr>
           </w:pPr>
-          <w:hyperlink w:anchor="_Toc36193563" w:history="1">
+          <w:hyperlink w:anchor="_Toc87038139" w:history="1">
             <w:r>
               <w:rPr>
                 <w:rStyle w:val="Hyperlink"/>
@@ -198,7 +198,7 @@
                 <w:noProof/>
                 <w:webHidden/>
               </w:rPr>
-              <w:instrText xml:space="preserve"> PAGEREF _Toc36193563 \h </w:instrText>
+              <w:instrText xml:space="preserve"> PAGEREF _Toc87038139 \h </w:instrText>
             </w:r>
             <w:r>
               <w:rPr>
@@ -240,7 +240,7 @@
               <w:noProof/>
             </w:rPr>
           </w:pPr>
-          <w:hyperlink w:anchor="_Toc36193564" w:history="1">
+          <w:hyperlink w:anchor="_Toc87038140" w:history="1">
             <w:r>
               <w:rPr>
                 <w:rStyle w:val="Hyperlink"/>
@@ -281,7 +281,7 @@
                 <w:noProof/>
                 <w:webHidden/>
               </w:rPr>
-              <w:instrText xml:space="preserve"> PAGEREF _Toc36193564 \h </w:instrText>
+              <w:instrText xml:space="preserve"> PAGEREF _Toc87038140 \h </w:instrText>
             </w:r>
             <w:r>
               <w:rPr>
@@ -323,7 +323,7 @@
               <w:noProof/>
             </w:rPr>
           </w:pPr>
-          <w:hyperlink w:anchor="_Toc36193565" w:history="1">
+          <w:hyperlink w:anchor="_Toc87038141" w:history="1">
             <w:r>
               <w:rPr>
                 <w:rStyle w:val="Hyperlink"/>
@@ -364,7 +364,7 @@
                 <w:noProof/>
                 <w:webHidden/>
               </w:rPr>
-              <w:instrText xml:space="preserve"> PAGEREF _Toc36193565 \h </w:instrText>
+              <w:instrText xml:space="preserve"> PAGEREF _Toc87038141 \h </w:instrText>
             </w:r>
             <w:r>
               <w:rPr>
@@ -403,7 +403,7 @@
               <w:noProof/>
             </w:rPr>
           </w:pPr>
-          <w:hyperlink w:anchor="_Toc36193566" w:history="1">
+          <w:hyperlink w:anchor="_Toc87038142" w:history="1">
             <w:r>
               <w:rPr>
                 <w:rStyle w:val="Hyperlink"/>
@@ -444,7 +444,7 @@
                 <w:noProof/>
                 <w:webHidden/>
               </w:rPr>
-              <w:instrText xml:space="preserve"> PAGEREF _Toc36193566 \h </w:instrText>
+              <w:instrText xml:space="preserve"> PAGEREF _Toc87038142 \h </w:instrText>
             </w:r>
             <w:r>
               <w:rPr>
@@ -483,7 +483,7 @@
               <w:noProof/>
             </w:rPr>
           </w:pPr>
-          <w:hyperlink w:anchor="_Toc36193567" w:history="1">
+          <w:hyperlink w:anchor="_Toc87038143" w:history="1">
             <w:r>
               <w:rPr>
                 <w:rStyle w:val="Hyperlink"/>
@@ -524,7 +524,7 @@
                 <w:noProof/>
                 <w:webHidden/>
               </w:rPr>
-              <w:instrText xml:space="preserve"> PAGEREF _Toc36193567 \h </w:instrText>
+              <w:instrText xml:space="preserve"> PAGEREF _Toc87038143 \h </w:instrText>
             </w:r>
             <w:r>
               <w:rPr>
@@ -566,7 +566,7 @@
               <w:noProof/>
             </w:rPr>
           </w:pPr>
-          <w:hyperlink w:anchor="_Toc36193568" w:history="1">
+          <w:hyperlink w:anchor="_Toc87038144" w:history="1">
             <w:r>
               <w:rPr>
                 <w:rStyle w:val="Hyperlink"/>
@@ -607,7 +607,7 @@
                 <w:noProof/>
                 <w:webHidden/>
               </w:rPr>
-              <w:instrText xml:space="preserve"> PAGEREF _Toc36193568 \h </w:instrText>
+              <w:instrText xml:space="preserve"> PAGEREF _Toc87038144 \h </w:instrText>
             </w:r>
             <w:r>
               <w:rPr>
@@ -649,7 +649,7 @@
               <w:noProof/>
             </w:rPr>
           </w:pPr>
-          <w:hyperlink w:anchor="_Toc36193569" w:history="1">
+          <w:hyperlink w:anchor="_Toc87038145" w:history="1">
             <w:r>
               <w:rPr>
                 <w:rStyle w:val="Hyperlink"/>
@@ -690,7 +690,7 @@
                 <w:noProof/>
                 <w:webHidden/>
               </w:rPr>
-              <w:instrText xml:space="preserve"> PAGEREF _Toc36193569 \h </w:instrText>
+              <w:instrText xml:space="preserve"> PAGEREF _Toc87038145 \h </w:instrText>
             </w:r>
             <w:r>
               <w:rPr>
@@ -732,7 +732,7 @@
               <w:noProof/>
             </w:rPr>
           </w:pPr>
-          <w:hyperlink w:anchor="_Toc36193570" w:history="1">
+          <w:hyperlink w:anchor="_Toc87038146" w:history="1">
             <w:r>
               <w:rPr>
                 <w:rStyle w:val="Hyperlink"/>
@@ -773,7 +773,7 @@
                 <w:noProof/>
                 <w:webHidden/>
               </w:rPr>
-              <w:instrText xml:space="preserve"> PAGEREF _Toc36193570 \h </w:instrText>
+              <w:instrText xml:space="preserve"> PAGEREF _Toc87038146 \h </w:instrText>
             </w:r>
             <w:r>
               <w:rPr>
@@ -815,7 +815,7 @@
               <w:noProof/>
             </w:rPr>
           </w:pPr>
-          <w:hyperlink w:anchor="_Toc36193571" w:history="1">
+          <w:hyperlink w:anchor="_Toc87038147" w:history="1">
             <w:r>
               <w:rPr>
                 <w:rStyle w:val="Hyperlink"/>
@@ -835,7 +835,7 @@
                 <w:rStyle w:val="Hyperlink"/>
                 <w:noProof/>
               </w:rPr>
-              <w:t>WPBeginnASDJahrgang</w:t>
+              <w:t>VersetzungBeginnASDJahrgang</w:t>
             </w:r>
             <w:r>
               <w:rPr>
@@ -856,7 +856,7 @@
                 <w:noProof/>
                 <w:webHidden/>
               </w:rPr>
-              <w:instrText xml:space="preserve"> PAGEREF _Toc36193571 \h </w:instrText>
+              <w:instrText xml:space="preserve"> PAGEREF _Toc87038147 \h </w:instrText>
             </w:r>
             <w:r>
               <w:rPr>
@@ -898,7 +898,7 @@
               <w:noProof/>
             </w:rPr>
           </w:pPr>
-          <w:hyperlink w:anchor="_Toc36193572" w:history="1">
+          <w:hyperlink w:anchor="_Toc87038148" w:history="1">
             <w:r>
               <w:rPr>
                 <w:rStyle w:val="Hyperlink"/>
@@ -918,7 +918,7 @@
                 <w:rStyle w:val="Hyperlink"/>
                 <w:noProof/>
               </w:rPr>
-              <w:t>ZeugnisVorname</w:t>
+              <w:t>WPBeginnASDJahrgang</w:t>
             </w:r>
             <w:r>
               <w:rPr>
@@ -939,7 +939,7 @@
                 <w:noProof/>
                 <w:webHidden/>
               </w:rPr>
-              <w:instrText xml:space="preserve"> PAGEREF _Toc36193572 \h </w:instrText>
+              <w:instrText xml:space="preserve"> PAGEREF _Toc87038148 \h </w:instrText>
             </w:r>
             <w:r>
               <w:rPr>
@@ -981,7 +981,7 @@
               <w:noProof/>
             </w:rPr>
           </w:pPr>
-          <w:hyperlink w:anchor="_Toc36193573" w:history="1">
+          <w:hyperlink w:anchor="_Toc87038149" w:history="1">
             <w:r>
               <w:rPr>
                 <w:rStyle w:val="Hyperlink"/>
@@ -1001,7 +1001,7 @@
                 <w:rStyle w:val="Hyperlink"/>
                 <w:noProof/>
               </w:rPr>
-              <w:t>ZeugnisDatumQuelle</w:t>
+              <w:t>ZeugnisVorname</w:t>
             </w:r>
             <w:r>
               <w:rPr>
@@ -1022,7 +1022,7 @@
                 <w:noProof/>
                 <w:webHidden/>
               </w:rPr>
-              <w:instrText xml:space="preserve"> PAGEREF _Toc36193573 \h </w:instrText>
+              <w:instrText xml:space="preserve"> PAGEREF _Toc87038149 \h </w:instrText>
             </w:r>
             <w:r>
               <w:rPr>
@@ -1064,7 +1064,7 @@
               <w:noProof/>
             </w:rPr>
           </w:pPr>
-          <w:hyperlink w:anchor="_Toc36193574" w:history="1">
+          <w:hyperlink w:anchor="_Toc87038150" w:history="1">
             <w:r>
               <w:rPr>
                 <w:rStyle w:val="Hyperlink"/>
@@ -1084,7 +1084,7 @@
                 <w:rStyle w:val="Hyperlink"/>
                 <w:noProof/>
               </w:rPr>
-              <w:t>ZeugnisDatumAngabe</w:t>
+              <w:t>ZeugnisDatumQuelle</w:t>
             </w:r>
             <w:r>
               <w:rPr>
@@ -1105,7 +1105,7 @@
                 <w:noProof/>
                 <w:webHidden/>
               </w:rPr>
-              <w:instrText xml:space="preserve"> PAGEREF _Toc36193574 \h </w:instrText>
+              <w:instrText xml:space="preserve"> PAGEREF _Toc87038150 \h </w:instrText>
             </w:r>
             <w:r>
               <w:rPr>
@@ -1147,7 +1147,7 @@
               <w:noProof/>
             </w:rPr>
           </w:pPr>
-          <w:hyperlink w:anchor="_Toc36193575" w:history="1">
+          <w:hyperlink w:anchor="_Toc87038151" w:history="1">
             <w:r>
               <w:rPr>
                 <w:rStyle w:val="Hyperlink"/>
@@ -1167,7 +1167,7 @@
                 <w:rStyle w:val="Hyperlink"/>
                 <w:noProof/>
               </w:rPr>
-              <w:t>ZeugnisInformationenQuelle</w:t>
+              <w:t>ZeugnisDatumAngabe</w:t>
             </w:r>
             <w:r>
               <w:rPr>
@@ -1188,7 +1188,7 @@
                 <w:noProof/>
                 <w:webHidden/>
               </w:rPr>
-              <w:instrText xml:space="preserve"> PAGEREF _Toc36193575 \h </w:instrText>
+              <w:instrText xml:space="preserve"> PAGEREF _Toc87038151 \h </w:instrText>
             </w:r>
             <w:r>
               <w:rPr>
@@ -1230,7 +1230,7 @@
               <w:noProof/>
             </w:rPr>
           </w:pPr>
-          <w:hyperlink w:anchor="_Toc36193576" w:history="1">
+          <w:hyperlink w:anchor="_Toc87038152" w:history="1">
             <w:r>
               <w:rPr>
                 <w:rStyle w:val="Hyperlink"/>
@@ -1250,7 +1250,7 @@
                 <w:rStyle w:val="Hyperlink"/>
                 <w:noProof/>
               </w:rPr>
-              <w:t>ZeugnisInformationenWiederanfangAngabe</w:t>
+              <w:t>ZeugnisInformationenQuelle</w:t>
             </w:r>
             <w:r>
               <w:rPr>
@@ -1271,7 +1271,7 @@
                 <w:noProof/>
                 <w:webHidden/>
               </w:rPr>
-              <w:instrText xml:space="preserve"> PAGEREF _Toc36193576 \h </w:instrText>
+              <w:instrText xml:space="preserve"> PAGEREF _Toc87038152 \h </w:instrText>
             </w:r>
             <w:r>
               <w:rPr>
@@ -1313,7 +1313,7 @@
               <w:noProof/>
             </w:rPr>
           </w:pPr>
-          <w:hyperlink w:anchor="_Toc36193577" w:history="1">
+          <w:hyperlink w:anchor="_Toc87038153" w:history="1">
             <w:r>
               <w:rPr>
                 <w:rStyle w:val="Hyperlink"/>
@@ -1333,7 +1333,7 @@
                 <w:rStyle w:val="Hyperlink"/>
                 <w:noProof/>
               </w:rPr>
-              <w:t>ZeugnisInformationenElternsprechtagAngabe1</w:t>
+              <w:t>ZeugnisInformationenWiederanfangAngabe</w:t>
             </w:r>
             <w:r>
               <w:rPr>
@@ -1354,7 +1354,7 @@
                 <w:noProof/>
                 <w:webHidden/>
               </w:rPr>
-              <w:instrText xml:space="preserve"> PAGEREF _Toc36193577 \h </w:instrText>
+              <w:instrText xml:space="preserve"> PAGEREF _Toc87038153 \h </w:instrText>
             </w:r>
             <w:r>
               <w:rPr>
@@ -1396,7 +1396,7 @@
               <w:noProof/>
             </w:rPr>
           </w:pPr>
-          <w:hyperlink w:anchor="_Toc36193578" w:history="1">
+          <w:hyperlink w:anchor="_Toc87038154" w:history="1">
             <w:r>
               <w:rPr>
                 <w:rStyle w:val="Hyperlink"/>
@@ -1416,7 +1416,7 @@
                 <w:rStyle w:val="Hyperlink"/>
                 <w:noProof/>
               </w:rPr>
-              <w:t>ZeugnisInformationenElternsprechtagAngabe2</w:t>
+              <w:t>ZeugnisInformationenElternsprechtagAngabe1</w:t>
             </w:r>
             <w:r>
               <w:rPr>
@@ -1437,7 +1437,7 @@
                 <w:noProof/>
                 <w:webHidden/>
               </w:rPr>
-              <w:instrText xml:space="preserve"> PAGEREF _Toc36193578 \h </w:instrText>
+              <w:instrText xml:space="preserve"> PAGEREF _Toc87038154 \h </w:instrText>
             </w:r>
             <w:r>
               <w:rPr>
@@ -1479,7 +1479,7 @@
               <w:noProof/>
             </w:rPr>
           </w:pPr>
-          <w:hyperlink w:anchor="_Toc36193579" w:history="1">
+          <w:hyperlink w:anchor="_Toc87038155" w:history="1">
             <w:r>
               <w:rPr>
                 <w:rStyle w:val="Hyperlink"/>
@@ -1499,7 +1499,7 @@
                 <w:rStyle w:val="Hyperlink"/>
                 <w:noProof/>
               </w:rPr>
-              <w:t>UnterschriftenPersonen</w:t>
+              <w:t>ZeugnisInformationenElternsprechtagAngabe2</w:t>
             </w:r>
             <w:r>
               <w:rPr>
@@ -1520,7 +1520,7 @@
                 <w:noProof/>
                 <w:webHidden/>
               </w:rPr>
-              <w:instrText xml:space="preserve"> PAGEREF _Toc36193579 \h </w:instrText>
+              <w:instrText xml:space="preserve"> PAGEREF _Toc87038155 \h </w:instrText>
             </w:r>
             <w:r>
               <w:rPr>
@@ -1562,7 +1562,7 @@
               <w:noProof/>
             </w:rPr>
           </w:pPr>
-          <w:hyperlink w:anchor="_Toc36193580" w:history="1">
+          <w:hyperlink w:anchor="_Toc87038156" w:history="1">
             <w:r>
               <w:rPr>
                 <w:rStyle w:val="Hyperlink"/>
@@ -1582,7 +1582,7 @@
                 <w:rStyle w:val="Hyperlink"/>
                 <w:noProof/>
               </w:rPr>
-              <w:t>UnterschriftenSLALText</w:t>
+              <w:t>UnterschriftenSLAL</w:t>
             </w:r>
             <w:r>
               <w:rPr>
@@ -1603,7 +1603,7 @@
                 <w:noProof/>
                 <w:webHidden/>
               </w:rPr>
-              <w:instrText xml:space="preserve"> PAGEREF _Toc36193580 \h </w:instrText>
+              <w:instrText xml:space="preserve"> PAGEREF _Toc87038156 \h </w:instrText>
             </w:r>
             <w:r>
               <w:rPr>
@@ -1645,7 +1645,7 @@
               <w:noProof/>
             </w:rPr>
           </w:pPr>
-          <w:hyperlink w:anchor="_Toc36193581" w:history="1">
+          <w:hyperlink w:anchor="_Toc87038157" w:history="1">
             <w:r>
               <w:rPr>
                 <w:rStyle w:val="Hyperlink"/>
@@ -1665,7 +1665,7 @@
                 <w:rStyle w:val="Hyperlink"/>
                 <w:noProof/>
               </w:rPr>
-              <w:t>UnterschriftenMitNachnamen</w:t>
+              <w:t>UnterschriftenSLALText</w:t>
             </w:r>
             <w:r>
               <w:rPr>
@@ -1686,7 +1686,7 @@
                 <w:noProof/>
                 <w:webHidden/>
               </w:rPr>
-              <w:instrText xml:space="preserve"> PAGEREF _Toc36193581 \h </w:instrText>
+              <w:instrText xml:space="preserve"> PAGEREF _Toc87038157 \h </w:instrText>
             </w:r>
             <w:r>
               <w:rPr>
@@ -1728,7 +1728,7 @@
               <w:noProof/>
             </w:rPr>
           </w:pPr>
-          <w:hyperlink w:anchor="_Toc36193582" w:history="1">
+          <w:hyperlink w:anchor="_Toc87038158" w:history="1">
             <w:r>
               <w:rPr>
                 <w:rStyle w:val="Hyperlink"/>
@@ -1748,7 +1748,7 @@
                 <w:rStyle w:val="Hyperlink"/>
                 <w:noProof/>
               </w:rPr>
-              <w:t>UnterschriftenMitAmtsbezeichnungen</w:t>
+              <w:t>UnterschriftenKL</w:t>
             </w:r>
             <w:r>
               <w:rPr>
@@ -1769,7 +1769,7 @@
                 <w:noProof/>
                 <w:webHidden/>
               </w:rPr>
-              <w:instrText xml:space="preserve"> PAGEREF _Toc36193582 \h </w:instrText>
+              <w:instrText xml:space="preserve"> PAGEREF _Toc87038158 \h </w:instrText>
             </w:r>
             <w:r>
               <w:rPr>
@@ -1811,7 +1811,7 @@
               <w:noProof/>
             </w:rPr>
           </w:pPr>
-          <w:hyperlink w:anchor="_Toc36193583" w:history="1">
+          <w:hyperlink w:anchor="_Toc87038159" w:history="1">
             <w:r>
               <w:rPr>
                 <w:rStyle w:val="Hyperlink"/>
@@ -1831,7 +1831,7 @@
                 <w:rStyle w:val="Hyperlink"/>
                 <w:noProof/>
               </w:rPr>
-              <w:t>UnterschriftenMitVornamen</w:t>
+              <w:t>UnterschriftenKLText</w:t>
             </w:r>
             <w:r>
               <w:rPr>
@@ -1852,7 +1852,7 @@
                 <w:noProof/>
                 <w:webHidden/>
               </w:rPr>
-              <w:instrText xml:space="preserve"> PAGEREF _Toc36193583 \h </w:instrText>
+              <w:instrText xml:space="preserve"> PAGEREF _Toc87038159 \h </w:instrText>
             </w:r>
             <w:r>
               <w:rPr>
@@ -1894,7 +1894,7 @@
               <w:noProof/>
             </w:rPr>
           </w:pPr>
-          <w:hyperlink w:anchor="_Toc36193584" w:history="1">
+          <w:hyperlink w:anchor="_Toc87038160" w:history="1">
             <w:r>
               <w:rPr>
                 <w:rStyle w:val="Hyperlink"/>
@@ -1914,7 +1914,7 @@
                 <w:rStyle w:val="Hyperlink"/>
                 <w:noProof/>
               </w:rPr>
-              <w:t>UnterschriftenMitVornamenNurErster</w:t>
+              <w:t>UnterschriftenMitNachnamen</w:t>
             </w:r>
             <w:r>
               <w:rPr>
@@ -1935,7 +1935,7 @@
                 <w:noProof/>
                 <w:webHidden/>
               </w:rPr>
-              <w:instrText xml:space="preserve"> PAGEREF _Toc36193584 \h </w:instrText>
+              <w:instrText xml:space="preserve"> PAGEREF _Toc87038160 \h </w:instrText>
             </w:r>
             <w:r>
               <w:rPr>
@@ -1955,7 +1955,7 @@
                 <w:noProof/>
                 <w:webHidden/>
               </w:rPr>
-              <w:t>6</w:t>
+              <w:t>7</w:t>
             </w:r>
             <w:r>
               <w:rPr>
@@ -1977,7 +1977,7 @@
               <w:noProof/>
             </w:rPr>
           </w:pPr>
-          <w:hyperlink w:anchor="_Toc36193585" w:history="1">
+          <w:hyperlink w:anchor="_Toc87038161" w:history="1">
             <w:r>
               <w:rPr>
                 <w:rStyle w:val="Hyperlink"/>
@@ -1997,7 +1997,7 @@
                 <w:rStyle w:val="Hyperlink"/>
                 <w:noProof/>
               </w:rPr>
-              <w:t>UnterschriftenMitTitel</w:t>
+              <w:t>UnterschriftenMitAmtsbezeichnungen</w:t>
             </w:r>
             <w:r>
               <w:rPr>
@@ -2018,7 +2018,7 @@
                 <w:noProof/>
                 <w:webHidden/>
               </w:rPr>
-              <w:instrText xml:space="preserve"> PAGEREF _Toc36193585 \h </w:instrText>
+              <w:instrText xml:space="preserve"> PAGEREF _Toc87038161 \h </w:instrText>
             </w:r>
             <w:r>
               <w:rPr>
@@ -2038,7 +2038,7 @@
                 <w:noProof/>
                 <w:webHidden/>
               </w:rPr>
-              <w:t>6</w:t>
+              <w:t>7</w:t>
             </w:r>
             <w:r>
               <w:rPr>
@@ -2060,7 +2060,7 @@
               <w:noProof/>
             </w:rPr>
           </w:pPr>
-          <w:hyperlink w:anchor="_Toc36193586" w:history="1">
+          <w:hyperlink w:anchor="_Toc87038162" w:history="1">
             <w:r>
               <w:rPr>
                 <w:rStyle w:val="Hyperlink"/>
@@ -2080,7 +2080,7 @@
                 <w:rStyle w:val="Hyperlink"/>
                 <w:noProof/>
               </w:rPr>
-              <w:t>UnterschriftenMitStvKlassenlehrer</w:t>
+              <w:t>UnterschriftenMitVornamen</w:t>
             </w:r>
             <w:r>
               <w:rPr>
@@ -2101,7 +2101,7 @@
                 <w:noProof/>
                 <w:webHidden/>
               </w:rPr>
-              <w:instrText xml:space="preserve"> PAGEREF _Toc36193586 \h </w:instrText>
+              <w:instrText xml:space="preserve"> PAGEREF _Toc87038162 \h </w:instrText>
             </w:r>
             <w:r>
               <w:rPr>
@@ -2121,7 +2121,7 @@
                 <w:noProof/>
                 <w:webHidden/>
               </w:rPr>
-              <w:t>6</w:t>
+              <w:t>7</w:t>
             </w:r>
             <w:r>
               <w:rPr>
@@ -2143,7 +2143,7 @@
               <w:noProof/>
             </w:rPr>
           </w:pPr>
-          <w:hyperlink w:anchor="_Toc36193587" w:history="1">
+          <w:hyperlink w:anchor="_Toc87038163" w:history="1">
             <w:r>
               <w:rPr>
                 <w:rStyle w:val="Hyperlink"/>
@@ -2163,7 +2163,7 @@
                 <w:rStyle w:val="Hyperlink"/>
                 <w:noProof/>
               </w:rPr>
-              <w:t>SchulabschlussQuelle</w:t>
+              <w:t>UnterschriftenMitVornamenNurErster</w:t>
             </w:r>
             <w:r>
               <w:rPr>
@@ -2184,7 +2184,7 @@
                 <w:noProof/>
                 <w:webHidden/>
               </w:rPr>
-              <w:instrText xml:space="preserve"> PAGEREF _Toc36193587 \h </w:instrText>
+              <w:instrText xml:space="preserve"> PAGEREF _Toc87038163 \h </w:instrText>
             </w:r>
             <w:r>
               <w:rPr>
@@ -2226,7 +2226,7 @@
               <w:noProof/>
             </w:rPr>
           </w:pPr>
-          <w:hyperlink w:anchor="_Toc36193588" w:history="1">
+          <w:hyperlink w:anchor="_Toc87038164" w:history="1">
             <w:r>
               <w:rPr>
                 <w:rStyle w:val="Hyperlink"/>
@@ -2246,7 +2246,7 @@
                 <w:rStyle w:val="Hyperlink"/>
                 <w:noProof/>
               </w:rPr>
-              <w:t>SchriftenInPDFEinbetten</w:t>
+              <w:t>UnterschriftenMitTitel</w:t>
             </w:r>
             <w:r>
               <w:rPr>
@@ -2267,7 +2267,7 @@
                 <w:noProof/>
                 <w:webHidden/>
               </w:rPr>
-              <w:instrText xml:space="preserve"> PAGEREF _Toc36193588 \h </w:instrText>
+              <w:instrText xml:space="preserve"> PAGEREF _Toc87038164 \h </w:instrText>
             </w:r>
             <w:r>
               <w:rPr>
@@ -2309,7 +2309,7 @@
               <w:noProof/>
             </w:rPr>
           </w:pPr>
-          <w:hyperlink w:anchor="_Toc36193589" w:history="1">
+          <w:hyperlink w:anchor="_Toc87038165" w:history="1">
             <w:r>
               <w:rPr>
                 <w:rStyle w:val="Hyperlink"/>
@@ -2329,6 +2329,255 @@
                 <w:rStyle w:val="Hyperlink"/>
                 <w:noProof/>
               </w:rPr>
+              <w:t>UnterschriftenMitStvKlassenlehrer</w:t>
+            </w:r>
+            <w:r>
+              <w:rPr>
+                <w:noProof/>
+                <w:webHidden/>
+              </w:rPr>
+              <w:tab/>
+            </w:r>
+            <w:r>
+              <w:rPr>
+                <w:noProof/>
+                <w:webHidden/>
+              </w:rPr>
+              <w:fldChar w:fldCharType="begin"/>
+            </w:r>
+            <w:r>
+              <w:rPr>
+                <w:noProof/>
+                <w:webHidden/>
+              </w:rPr>
+              <w:instrText xml:space="preserve"> PAGEREF _Toc87038165 \h </w:instrText>
+            </w:r>
+            <w:r>
+              <w:rPr>
+                <w:noProof/>
+                <w:webHidden/>
+              </w:rPr>
+            </w:r>
+            <w:r>
+              <w:rPr>
+                <w:noProof/>
+                <w:webHidden/>
+              </w:rPr>
+              <w:fldChar w:fldCharType="separate"/>
+            </w:r>
+            <w:r>
+              <w:rPr>
+                <w:noProof/>
+                <w:webHidden/>
+              </w:rPr>
+              <w:t>7</w:t>
+            </w:r>
+            <w:r>
+              <w:rPr>
+                <w:noProof/>
+                <w:webHidden/>
+              </w:rPr>
+              <w:fldChar w:fldCharType="end"/>
+            </w:r>
+          </w:hyperlink>
+        </w:p>
+        <w:p>
+          <w:pPr>
+            <w:pStyle w:val="Verzeichnis2"/>
+            <w:tabs>
+              <w:tab w:val="left" w:pos="1100"/>
+            </w:tabs>
+            <w:rPr>
+              <w:rFonts w:cstheme="minorBidi"/>
+              <w:noProof/>
+            </w:rPr>
+          </w:pPr>
+          <w:hyperlink w:anchor="_Toc87038166" w:history="1">
+            <w:r>
+              <w:rPr>
+                <w:rStyle w:val="Hyperlink"/>
+                <w:noProof/>
+              </w:rPr>
+              <w:t>3.23</w:t>
+            </w:r>
+            <w:r>
+              <w:rPr>
+                <w:rFonts w:cstheme="minorBidi"/>
+                <w:noProof/>
+              </w:rPr>
+              <w:tab/>
+            </w:r>
+            <w:r>
+              <w:rPr>
+                <w:rStyle w:val="Hyperlink"/>
+                <w:noProof/>
+              </w:rPr>
+              <w:t>SchulabschlussQuelle</w:t>
+            </w:r>
+            <w:r>
+              <w:rPr>
+                <w:noProof/>
+                <w:webHidden/>
+              </w:rPr>
+              <w:tab/>
+            </w:r>
+            <w:r>
+              <w:rPr>
+                <w:noProof/>
+                <w:webHidden/>
+              </w:rPr>
+              <w:fldChar w:fldCharType="begin"/>
+            </w:r>
+            <w:r>
+              <w:rPr>
+                <w:noProof/>
+                <w:webHidden/>
+              </w:rPr>
+              <w:instrText xml:space="preserve"> PAGEREF _Toc87038166 \h </w:instrText>
+            </w:r>
+            <w:r>
+              <w:rPr>
+                <w:noProof/>
+                <w:webHidden/>
+              </w:rPr>
+            </w:r>
+            <w:r>
+              <w:rPr>
+                <w:noProof/>
+                <w:webHidden/>
+              </w:rPr>
+              <w:fldChar w:fldCharType="separate"/>
+            </w:r>
+            <w:r>
+              <w:rPr>
+                <w:noProof/>
+                <w:webHidden/>
+              </w:rPr>
+              <w:t>7</w:t>
+            </w:r>
+            <w:r>
+              <w:rPr>
+                <w:noProof/>
+                <w:webHidden/>
+              </w:rPr>
+              <w:fldChar w:fldCharType="end"/>
+            </w:r>
+          </w:hyperlink>
+        </w:p>
+        <w:p>
+          <w:pPr>
+            <w:pStyle w:val="Verzeichnis2"/>
+            <w:tabs>
+              <w:tab w:val="left" w:pos="1100"/>
+            </w:tabs>
+            <w:rPr>
+              <w:rFonts w:cstheme="minorBidi"/>
+              <w:noProof/>
+            </w:rPr>
+          </w:pPr>
+          <w:hyperlink w:anchor="_Toc87038167" w:history="1">
+            <w:r>
+              <w:rPr>
+                <w:rStyle w:val="Hyperlink"/>
+                <w:noProof/>
+              </w:rPr>
+              <w:t>3.24</w:t>
+            </w:r>
+            <w:r>
+              <w:rPr>
+                <w:rFonts w:cstheme="minorBidi"/>
+                <w:noProof/>
+              </w:rPr>
+              <w:tab/>
+            </w:r>
+            <w:r>
+              <w:rPr>
+                <w:rStyle w:val="Hyperlink"/>
+                <w:noProof/>
+              </w:rPr>
+              <w:t>SchriftenInPDFEinbetten</w:t>
+            </w:r>
+            <w:r>
+              <w:rPr>
+                <w:noProof/>
+                <w:webHidden/>
+              </w:rPr>
+              <w:tab/>
+            </w:r>
+            <w:r>
+              <w:rPr>
+                <w:noProof/>
+                <w:webHidden/>
+              </w:rPr>
+              <w:fldChar w:fldCharType="begin"/>
+            </w:r>
+            <w:r>
+              <w:rPr>
+                <w:noProof/>
+                <w:webHidden/>
+              </w:rPr>
+              <w:instrText xml:space="preserve"> PAGEREF _Toc87038167 \h </w:instrText>
+            </w:r>
+            <w:r>
+              <w:rPr>
+                <w:noProof/>
+                <w:webHidden/>
+              </w:rPr>
+            </w:r>
+            <w:r>
+              <w:rPr>
+                <w:noProof/>
+                <w:webHidden/>
+              </w:rPr>
+              <w:fldChar w:fldCharType="separate"/>
+            </w:r>
+            <w:r>
+              <w:rPr>
+                <w:noProof/>
+                <w:webHidden/>
+              </w:rPr>
+              <w:t>7</w:t>
+            </w:r>
+            <w:r>
+              <w:rPr>
+                <w:noProof/>
+                <w:webHidden/>
+              </w:rPr>
+              <w:fldChar w:fldCharType="end"/>
+            </w:r>
+          </w:hyperlink>
+        </w:p>
+        <w:p>
+          <w:pPr>
+            <w:pStyle w:val="Verzeichnis2"/>
+            <w:tabs>
+              <w:tab w:val="left" w:pos="1100"/>
+            </w:tabs>
+            <w:rPr>
+              <w:rFonts w:cstheme="minorBidi"/>
+              <w:noProof/>
+            </w:rPr>
+          </w:pPr>
+          <w:hyperlink w:anchor="_Toc87038168" w:history="1">
+            <w:r>
+              <w:rPr>
+                <w:rStyle w:val="Hyperlink"/>
+                <w:noProof/>
+              </w:rPr>
+              <w:t>3.25</w:t>
+            </w:r>
+            <w:r>
+              <w:rPr>
+                <w:rFonts w:cstheme="minorBidi"/>
+                <w:noProof/>
+              </w:rPr>
+              <w:tab/>
+            </w:r>
+            <w:r>
+              <w:rPr>
+                <w:rStyle w:val="Hyperlink"/>
+                <w:noProof/>
+              </w:rPr>
               <w:t>UnicodeInPDFVerwenden</w:t>
             </w:r>
             <w:r>
@@ -2350,7 +2599,7 @@
                 <w:noProof/>
                 <w:webHidden/>
               </w:rPr>
-              <w:instrText xml:space="preserve"> PAGEREF _Toc36193589 \h </w:instrText>
+              <w:instrText xml:space="preserve"> PAGEREF _Toc87038168 \h </w:instrText>
             </w:r>
             <w:r>
               <w:rPr>
@@ -2370,7 +2619,7 @@
                 <w:noProof/>
                 <w:webHidden/>
               </w:rPr>
-              <w:t>7</w:t>
+              <w:t>8</w:t>
             </w:r>
             <w:r>
               <w:rPr>
@@ -2389,7 +2638,7 @@
               <w:noProof/>
             </w:rPr>
           </w:pPr>
-          <w:hyperlink w:anchor="_Toc36193590" w:history="1">
+          <w:hyperlink w:anchor="_Toc87038169" w:history="1">
             <w:r>
               <w:rPr>
                 <w:rStyle w:val="Hyperlink"/>
@@ -2430,7 +2679,7 @@
                 <w:noProof/>
                 <w:webHidden/>
               </w:rPr>
-              <w:instrText xml:space="preserve"> PAGEREF _Toc36193590 \h </w:instrText>
+              <w:instrText xml:space="preserve"> PAGEREF _Toc87038169 \h </w:instrText>
             </w:r>
             <w:r>
               <w:rPr>
@@ -2450,7 +2699,7 @@
                 <w:noProof/>
                 <w:webHidden/>
               </w:rPr>
-              <w:t>7</w:t>
+              <w:t>8</w:t>
             </w:r>
             <w:r>
               <w:rPr>
@@ -2489,12 +2738,6 @@
     <w:p>
       <w:pPr>
         <w:sectPr>
-          <w:headerReference w:type="even" r:id="rId8"/>
-          <w:headerReference w:type="default" r:id="rId9"/>
-          <w:footerReference w:type="even" r:id="rId10"/>
-          <w:footerReference w:type="default" r:id="rId11"/>
-          <w:headerReference w:type="first" r:id="rId12"/>
-          <w:footerReference w:type="first" r:id="rId13"/>
           <w:pgSz w:w="11906" w:h="16838"/>
           <w:pgMar w:top="1417" w:right="1417" w:bottom="1134" w:left="1417" w:header="708" w:footer="708" w:gutter="0"/>
           <w:cols w:space="708"/>
@@ -2507,7 +2750,7 @@
         <w:pStyle w:val="berschrift1"/>
       </w:pPr>
       <w:bookmarkStart w:id="0" w:name="_Toc23791662"/>
-      <w:bookmarkStart w:id="1" w:name="_Toc36193562"/>
+      <w:bookmarkStart w:id="1" w:name="_Toc87038138"/>
       <w:r>
         <w:lastRenderedPageBreak/>
         <w:t>Grundlagen</w:t>
@@ -2520,7 +2763,7 @@
         <w:pStyle w:val="berschrift2"/>
       </w:pPr>
       <w:bookmarkStart w:id="2" w:name="_Toc23791663"/>
-      <w:bookmarkStart w:id="3" w:name="_Toc36193563"/>
+      <w:bookmarkStart w:id="3" w:name="_Toc87038139"/>
       <w:r>
         <w:t>Ziel der Einführung</w:t>
       </w:r>
@@ -2537,7 +2780,7 @@
         <w:pStyle w:val="berschrift2"/>
       </w:pPr>
       <w:bookmarkStart w:id="4" w:name="_Toc23791664"/>
-      <w:bookmarkStart w:id="5" w:name="_Toc36193564"/>
+      <w:bookmarkStart w:id="5" w:name="_Toc87038140"/>
       <w:r>
         <w:t>Voraussetzungen zur Nutzung</w:t>
       </w:r>
@@ -2557,8 +2800,13 @@
           <w:numId w:val="2"/>
         </w:numPr>
       </w:pPr>
-      <w:r>
-        <w:t xml:space="preserve">SchILD-NRW ab der Version 2.0.22 </w:t>
+      <w:proofErr w:type="spellStart"/>
+      <w:r>
+        <w:t>SchILD</w:t>
+      </w:r>
+      <w:proofErr w:type="spellEnd"/>
+      <w:r>
+        <w:t xml:space="preserve">-NRW ab der Version 2.0.22 </w:t>
       </w:r>
     </w:p>
     <w:p>
@@ -2626,7 +2874,7 @@
         <w:pStyle w:val="berschrift2"/>
       </w:pPr>
       <w:bookmarkStart w:id="6" w:name="_Toc23791665"/>
-      <w:bookmarkStart w:id="7" w:name="_Toc36193565"/>
+      <w:bookmarkStart w:id="7" w:name="_Toc87038141"/>
       <w:r>
         <w:t>Aufbau</w:t>
       </w:r>
@@ -2635,7 +2883,23 @@
     </w:p>
     <w:p>
       <w:r>
-        <w:t xml:space="preserve">Eine INI-Datei ist eine reine Textdatei, die mit jedem beliebigen Texteditor (Editor, Notepad, Notpad++ usw.) bearbeitet werden kann. Um diese Datei zu bearbeiten, reicht in der Regel ein Doppelklick auf die Datei im Windows-Explorer oder im SchILD-NRW Report-Explorer. </w:t>
+        <w:t xml:space="preserve">Eine INI-Datei ist eine reine Textdatei, die mit jedem beliebigen Texteditor (Editor, Notepad, </w:t>
+      </w:r>
+      <w:proofErr w:type="spellStart"/>
+      <w:r>
+        <w:t>Notpad</w:t>
+      </w:r>
+      <w:proofErr w:type="spellEnd"/>
+      <w:r>
+        <w:t xml:space="preserve">++ usw.) bearbeitet werden kann. Um diese Datei zu bearbeiten, reicht in der Regel ein Doppelklick auf die Datei im Windows-Explorer oder im </w:t>
+      </w:r>
+      <w:proofErr w:type="spellStart"/>
+      <w:r>
+        <w:t>SchILD</w:t>
+      </w:r>
+      <w:proofErr w:type="spellEnd"/>
+      <w:r>
+        <w:t xml:space="preserve">-NRW Report-Explorer. </w:t>
       </w:r>
     </w:p>
     <w:p>
@@ -2656,12 +2920,14 @@
       <w:r>
         <w:t xml:space="preserve"> am Anfang und </w:t>
       </w:r>
+      <w:proofErr w:type="spellStart"/>
       <w:r>
         <w:rPr>
           <w:rFonts w:ascii="Courier New" w:hAnsi="Courier New" w:cs="Courier New"/>
         </w:rPr>
         <w:t>Erklaerungen</w:t>
       </w:r>
+      <w:proofErr w:type="spellEnd"/>
       <w:r>
         <w:t xml:space="preserve"> am Ende der Datei. Zusätzlich gibt es für jeden Zeugnisreport einen eigenen Abschnitt, der die Überschrift der zugehörigen Anlage(n) der BASS trägt.</w:t>
       </w:r>
@@ -2679,12 +2945,14 @@
       <w:r>
         <w:t xml:space="preserve"> und </w:t>
       </w:r>
+      <w:proofErr w:type="spellStart"/>
       <w:r>
         <w:rPr>
           <w:rFonts w:ascii="Courier New" w:hAnsi="Courier New" w:cs="Courier New"/>
         </w:rPr>
         <w:t>Erklaerungen</w:t>
       </w:r>
+      <w:proofErr w:type="spellEnd"/>
       <w:r>
         <w:t xml:space="preserve"> beginnen alle mit einem Semikolon. Solche Zeilen sind Kommentarzeilen und werden bei der Auswertung der INI-Datei ignoriert. Es ist auch möglich Kommentare in den anderen Abschnitten einzufügen.</w:t>
       </w:r>
@@ -2702,7 +2970,7 @@
         <w:pStyle w:val="berschrift1"/>
       </w:pPr>
       <w:bookmarkStart w:id="8" w:name="_Toc23791666"/>
-      <w:bookmarkStart w:id="9" w:name="_Toc36193566"/>
+      <w:bookmarkStart w:id="9" w:name="_Toc87038142"/>
       <w:r>
         <w:t>Arbeiten mit der INI-Datei</w:t>
       </w:r>
@@ -2711,7 +2979,23 @@
     </w:p>
     <w:p>
       <w:r>
-        <w:t xml:space="preserve">Wie bereits zuvor beschrieben ist eine INI-Datei eine reine Textdatei, die mit jedem beliebigen Texteditor (Editor, Notepad, Notpad++ usw.) bearbeitet werden kann. Um diese Datei zu bearbeiten, reicht in der Regel ein Doppelklick auf die Datei im Windows-Explorer oder im SchILD-NRW Report-Explorer. </w:t>
+        <w:t xml:space="preserve">Wie bereits zuvor beschrieben ist eine INI-Datei eine reine Textdatei, die mit jedem beliebigen Texteditor (Editor, Notepad, </w:t>
+      </w:r>
+      <w:proofErr w:type="spellStart"/>
+      <w:r>
+        <w:t>Notpad</w:t>
+      </w:r>
+      <w:proofErr w:type="spellEnd"/>
+      <w:r>
+        <w:t xml:space="preserve">++ usw.) bearbeitet werden kann. Um diese Datei zu bearbeiten, reicht in der Regel ein Doppelklick auf die Datei im Windows-Explorer oder im </w:t>
+      </w:r>
+      <w:proofErr w:type="spellStart"/>
+      <w:r>
+        <w:t>SchILD</w:t>
+      </w:r>
+      <w:proofErr w:type="spellEnd"/>
+      <w:r>
+        <w:t xml:space="preserve">-NRW Report-Explorer. </w:t>
       </w:r>
     </w:p>
     <w:p>
@@ -2773,12 +3057,14 @@
       <w:r>
         <w:t xml:space="preserve"> dieser Anleitung oder dem Abschnitt </w:t>
       </w:r>
+      <w:proofErr w:type="spellStart"/>
       <w:r>
         <w:rPr>
           <w:rFonts w:ascii="Courier New" w:hAnsi="Courier New" w:cs="Courier New"/>
         </w:rPr>
         <w:t>Erklaerungen</w:t>
       </w:r>
+      <w:proofErr w:type="spellEnd"/>
       <w:r>
         <w:t xml:space="preserve"> in der INI-Datei zu entnehmen.</w:t>
       </w:r>
@@ -2851,7 +3137,7 @@
       </w:pPr>
       <w:bookmarkStart w:id="10" w:name="_Ref23791651"/>
       <w:bookmarkStart w:id="11" w:name="_Toc23791667"/>
-      <w:bookmarkStart w:id="12" w:name="_Toc36193567"/>
+      <w:bookmarkStart w:id="12" w:name="_Toc87038143"/>
       <w:r>
         <w:t>Einstellungen</w:t>
       </w:r>
@@ -2866,11 +3152,13 @@
       <w:pPr>
         <w:pStyle w:val="berschrift2"/>
       </w:pPr>
-      <w:bookmarkStart w:id="13" w:name="_Toc36193568"/>
+      <w:bookmarkStart w:id="13" w:name="_Toc87038144"/>
+      <w:proofErr w:type="spellStart"/>
       <w:r>
         <w:t>ZeugnisMitRand</w:t>
       </w:r>
       <w:bookmarkEnd w:id="13"/>
+      <w:proofErr w:type="spellEnd"/>
       <w:r>
         <w:t xml:space="preserve"> </w:t>
       </w:r>
@@ -2882,7 +3170,15 @@
         </w:tabs>
       </w:pPr>
       <w:r>
-        <w:t xml:space="preserve">Legt fest, ob das Zeugnis mit einem Rand gedruckt werden soll. </w:t>
+        <w:t xml:space="preserve">Legt fest, ob das Zeugnis mit einem Rand </w:t>
+      </w:r>
+      <w:proofErr w:type="spellStart"/>
+      <w:r>
+        <w:t>gedruckt</w:t>
+      </w:r>
+      <w:proofErr w:type="spellEnd"/>
+      <w:r>
+        <w:t xml:space="preserve"> werden soll. </w:t>
       </w:r>
     </w:p>
     <w:p>
@@ -2955,7 +3251,7 @@
       <w:pPr>
         <w:pStyle w:val="berschrift2"/>
       </w:pPr>
-      <w:bookmarkStart w:id="14" w:name="_Toc36193569"/>
+      <w:bookmarkStart w:id="14" w:name="_Toc87038145"/>
       <w:r>
         <w:t>A3ZeugnisSeiten14Ausblenden</w:t>
       </w:r>
@@ -3059,11 +3355,13 @@
       <w:pPr>
         <w:pStyle w:val="berschrift2"/>
       </w:pPr>
-      <w:bookmarkStart w:id="15" w:name="_Toc36193570"/>
+      <w:bookmarkStart w:id="15" w:name="_Toc87038146"/>
+      <w:proofErr w:type="spellStart"/>
       <w:r>
         <w:t>FarbeNotenfeld</w:t>
       </w:r>
       <w:bookmarkEnd w:id="15"/>
+      <w:proofErr w:type="spellEnd"/>
     </w:p>
     <w:p>
       <w:pPr>
@@ -3072,10 +3370,26 @@
         </w:tabs>
       </w:pPr>
       <w:r>
-        <w:t xml:space="preserve">Legt die Hintergrundfarbe der Notenfelder auf dem Zeugnis fest. Die Angabe erfolgt in der Form R,G,B </w:t>
-      </w:r>
-      <w:r>
-        <w:t>(Rot,Grün,Blau). Standardwert ist 192,192,192</w:t>
+        <w:t xml:space="preserve">Legt die Hintergrundfarbe der Notenfelder auf dem Zeugnis fest. Die Angabe erfolgt in der Form </w:t>
+      </w:r>
+      <w:proofErr w:type="gramStart"/>
+      <w:r>
+        <w:t>R,G</w:t>
+      </w:r>
+      <w:proofErr w:type="gramEnd"/>
+      <w:r>
+        <w:t xml:space="preserve">,B </w:t>
+      </w:r>
+      <w:r>
+        <w:t>(</w:t>
+      </w:r>
+      <w:proofErr w:type="spellStart"/>
+      <w:r>
+        <w:t>Rot,Grün,Blau</w:t>
+      </w:r>
+      <w:proofErr w:type="spellEnd"/>
+      <w:r>
+        <w:t>). Standardwert ist 192,192,192</w:t>
       </w:r>
       <w:r>
         <w:t xml:space="preserve"> (hellgrau).</w:t>
@@ -3097,13 +3411,23 @@
           <w:numId w:val="3"/>
         </w:numPr>
       </w:pPr>
+      <w:proofErr w:type="gramStart"/>
       <w:r>
         <w:rPr>
           <w:b/>
           <w:bCs/>
           <w:color w:val="ED7D31" w:themeColor="accent2"/>
         </w:rPr>
-        <w:t xml:space="preserve">R,G,B </w:t>
+        <w:t>R,G</w:t>
+      </w:r>
+      <w:proofErr w:type="gramEnd"/>
+      <w:r>
+        <w:rPr>
+          <w:b/>
+          <w:bCs/>
+          <w:color w:val="ED7D31" w:themeColor="accent2"/>
+        </w:rPr>
+        <w:t xml:space="preserve">,B </w:t>
       </w:r>
       <w:r>
         <w:t>jeweils mit Werten von 0-255 für R,G,B</w:t>
@@ -3111,22 +3435,37 @@
     </w:p>
     <w:p>
       <w:pPr>
+        <w:pStyle w:val="KeinLeerraum"/>
+      </w:pPr>
+    </w:p>
+    <w:p>
+      <w:pPr>
         <w:pStyle w:val="berschrift2"/>
       </w:pPr>
-      <w:bookmarkStart w:id="16" w:name="_Toc36193571"/>
-      <w:r>
-        <w:t>WPBeginnASDJahrgang</w:t>
+      <w:bookmarkStart w:id="16" w:name="_Toc87038147"/>
+      <w:proofErr w:type="spellStart"/>
+      <w:r>
+        <w:t>VersetzungBeginnASDJahrgang</w:t>
       </w:r>
       <w:bookmarkEnd w:id="16"/>
-    </w:p>
-    <w:p>
-      <w:r>
-        <w:t>Legt fest, in welcher Jahrgansstufe der Wahlpflichtunterricht an Gesamt- und Sekundarschulen beginnt. Die Angabe muss zweistellig sein.</w:t>
-      </w:r>
-    </w:p>
-    <w:p>
-      <w:pPr>
-        <w:pStyle w:val="KeinLeerraum"/>
+      <w:proofErr w:type="spellEnd"/>
+    </w:p>
+    <w:p>
+      <w:r>
+        <w:t xml:space="preserve">Legt fest, in welcher Jahrgangsstufe das erste </w:t>
+      </w:r>
+      <w:proofErr w:type="gramStart"/>
+      <w:r>
+        <w:t>mal</w:t>
+      </w:r>
+      <w:proofErr w:type="gramEnd"/>
+      <w:r>
+        <w:t xml:space="preserve"> eine Versetzung ausgesprochen wird. In den Jahrgängen davor wird nur ein Übergang in die nächste Klasse bescheinigt.</w:t>
+      </w:r>
+    </w:p>
+    <w:p>
+      <w:pPr>
+        <w:spacing w:after="0"/>
       </w:pPr>
       <w:r>
         <w:t xml:space="preserve">Mögliche Angaben: </w:t>
@@ -3146,14 +3485,16 @@
           <w:bCs/>
           <w:color w:val="ED7D31" w:themeColor="accent2"/>
         </w:rPr>
-        <w:t>06</w:t>
-      </w:r>
-      <w:r>
+        <w:t>05</w:t>
+      </w:r>
+      <w:r>
+        <w:rPr>
+          <w:color w:val="FF0000"/>
+        </w:rPr>
         <w:t xml:space="preserve"> </w:t>
       </w:r>
       <w:r>
-        <w:tab/>
-        <w:t>Jahrgangsstufe 6</w:t>
+        <w:t xml:space="preserve">  Jahrgangsstufe 5</w:t>
       </w:r>
     </w:p>
     <w:p>
@@ -3170,11 +3511,14 @@
           <w:bCs/>
           <w:color w:val="ED7D31" w:themeColor="accent2"/>
         </w:rPr>
-        <w:t>07</w:t>
+        <w:t>06</w:t>
+      </w:r>
+      <w:r>
+        <w:t xml:space="preserve"> </w:t>
       </w:r>
       <w:r>
         <w:tab/>
-        <w:t xml:space="preserve">Jahrgangsstufe 7 </w:t>
+        <w:t>Jahrgangsstufe 6</w:t>
       </w:r>
     </w:p>
     <w:p>
@@ -3191,46 +3535,11 @@
           <w:bCs/>
           <w:color w:val="ED7D31" w:themeColor="accent2"/>
         </w:rPr>
-        <w:t>08</w:t>
-      </w:r>
-      <w:r>
-        <w:t xml:space="preserve"> </w:t>
+        <w:t>07</w:t>
       </w:r>
       <w:r>
         <w:tab/>
-        <w:t xml:space="preserve">Jahrgangsstufe 8 </w:t>
-      </w:r>
-    </w:p>
-    <w:p>
-      <w:pPr>
-        <w:pStyle w:val="berschrift2"/>
-      </w:pPr>
-      <w:bookmarkStart w:id="17" w:name="_Toc36193572"/>
-      <w:r>
-        <w:t>ZeugnisVorname</w:t>
-      </w:r>
-      <w:bookmarkEnd w:id="17"/>
-    </w:p>
-    <w:p>
-      <w:r>
-        <w:t xml:space="preserve">Legt fest, </w:t>
-      </w:r>
-      <w:r>
-        <w:t>wie der Vorname auf dem Zeugnis erzeugt werden soll.</w:t>
-      </w:r>
-      <w:r>
-        <w:t xml:space="preserve"> </w:t>
-      </w:r>
-      <w:r>
-        <w:t>Unabhängig von der Wahl der Option wird bei einem leeren Feld „Weitere Vornamen“ das Feld Vorname verwendet.</w:t>
-      </w:r>
-    </w:p>
-    <w:p>
-      <w:pPr>
-        <w:pStyle w:val="KeinLeerraum"/>
-      </w:pPr>
-      <w:r>
-        <w:t xml:space="preserve">Mögliche Angaben: </w:t>
+        <w:t xml:space="preserve">Jahrgangsstufe 7 </w:t>
       </w:r>
     </w:p>
     <w:p>
@@ -3247,39 +3556,14 @@
           <w:bCs/>
           <w:color w:val="ED7D31" w:themeColor="accent2"/>
         </w:rPr>
-        <w:t>V</w:t>
-      </w:r>
-      <w:r>
-        <w:rPr>
-          <w:b/>
-          <w:bCs/>
-        </w:rPr>
+        <w:t>08</w:t>
+      </w:r>
+      <w:r>
+        <w:t xml:space="preserve"> </w:t>
+      </w:r>
+      <w:r>
         <w:tab/>
-      </w:r>
-      <w:r>
-        <w:t xml:space="preserve">Nur das </w:t>
-      </w:r>
-      <w:r>
-        <w:t>Feld</w:t>
-      </w:r>
-      <w:r>
-        <w:rPr>
-          <w:b/>
-          <w:bCs/>
-        </w:rPr>
-        <w:t xml:space="preserve"> „</w:t>
-      </w:r>
-      <w:r>
-        <w:t>Vorname</w:t>
-      </w:r>
-      <w:r>
-        <w:t>“</w:t>
-      </w:r>
-      <w:r>
-        <w:t xml:space="preserve"> verwenden</w:t>
-      </w:r>
-      <w:r>
-        <w:t>.</w:t>
+        <w:t xml:space="preserve">Jahrgangsstufe 8 </w:t>
       </w:r>
     </w:p>
     <w:p>
@@ -3296,54 +3580,47 @@
           <w:bCs/>
           <w:color w:val="ED7D31" w:themeColor="accent2"/>
         </w:rPr>
-        <w:t>W</w:t>
+        <w:t xml:space="preserve">09  </w:t>
       </w:r>
       <w:r>
         <w:rPr>
           <w:b/>
           <w:bCs/>
         </w:rPr>
-        <w:tab/>
-      </w:r>
-      <w:r>
-        <w:t>Das F</w:t>
-      </w:r>
-      <w:r>
-        <w:t>eld</w:t>
-      </w:r>
-      <w:r>
-        <w:rPr>
-          <w:b/>
+        <w:t xml:space="preserve"> </w:t>
+      </w:r>
+      <w:r>
+        <w:rPr>
           <w:bCs/>
         </w:rPr>
-        <w:t xml:space="preserve"> „</w:t>
-      </w:r>
-      <w:r>
-        <w:t>Vorname</w:t>
-      </w:r>
-      <w:r>
-        <w:t xml:space="preserve">“ </w:t>
-      </w:r>
-      <w:r>
-        <w:t>durch Anhängen</w:t>
-      </w:r>
-      <w:r>
-        <w:t xml:space="preserve"> des Feldes „</w:t>
-      </w:r>
-      <w:r>
-        <w:t>Weitere</w:t>
-      </w:r>
-      <w:r>
-        <w:t xml:space="preserve"> </w:t>
-      </w:r>
-      <w:r>
-        <w:t>Vornamen</w:t>
-      </w:r>
-      <w:r>
-        <w:t>“ ergänzen</w:t>
-      </w:r>
-      <w:r>
-        <w:t>.</w:t>
+        <w:t>Jahrgangsstufe 9</w:t>
+      </w:r>
+    </w:p>
+    <w:p/>
+    <w:p>
+      <w:pPr>
+        <w:pStyle w:val="berschrift2"/>
+      </w:pPr>
+      <w:bookmarkStart w:id="17" w:name="_Toc87038148"/>
+      <w:proofErr w:type="spellStart"/>
+      <w:r>
+        <w:t>WPBeginnASDJahrgang</w:t>
+      </w:r>
+      <w:bookmarkEnd w:id="17"/>
+      <w:proofErr w:type="spellEnd"/>
+    </w:p>
+    <w:p>
+      <w:r>
+        <w:t>Legt fest, in welcher Jahrgansstufe der Wahlpflichtunterricht an Gesamt- und Sekundarschulen beginnt. Die Angabe muss zweistellig sein.</w:t>
+      </w:r>
+    </w:p>
+    <w:p>
+      <w:pPr>
+        <w:pStyle w:val="KeinLeerraum"/>
+      </w:pPr>
+      <w:r>
+        <w:lastRenderedPageBreak/>
+        <w:t xml:space="preserve">Mögliche Angaben: </w:t>
       </w:r>
     </w:p>
     <w:p>
@@ -3360,83 +3637,14 @@
           <w:bCs/>
           <w:color w:val="ED7D31" w:themeColor="accent2"/>
         </w:rPr>
-        <w:t>A</w:t>
-      </w:r>
-      <w:r>
-        <w:rPr>
-          <w:b/>
-          <w:bCs/>
-          <w:color w:val="ED7D31" w:themeColor="accent2"/>
-        </w:rPr>
+        <w:t>06</w:t>
+      </w:r>
+      <w:r>
+        <w:t xml:space="preserve"> </w:t>
+      </w:r>
+      <w:r>
         <w:tab/>
-      </w:r>
-      <w:r>
-        <w:t>Nur das Feld „</w:t>
-      </w:r>
-      <w:r>
-        <w:t>Weitere</w:t>
-      </w:r>
-      <w:r>
-        <w:t xml:space="preserve"> </w:t>
-      </w:r>
-      <w:r>
-        <w:t>Vornamen</w:t>
-      </w:r>
-      <w:r>
-        <w:t>“ verwenden, es wird damit als</w:t>
-      </w:r>
-      <w:r>
-        <w:t xml:space="preserve"> </w:t>
-      </w:r>
-      <w:r>
-        <w:t>„</w:t>
-      </w:r>
-      <w:r>
-        <w:t>ALLE Vornamen</w:t>
-      </w:r>
-      <w:r>
-        <w:t>“</w:t>
-      </w:r>
-      <w:r>
-        <w:t xml:space="preserve"> interpretiert</w:t>
-      </w:r>
-      <w:r>
-        <w:t>.</w:t>
-      </w:r>
-    </w:p>
-    <w:p>
-      <w:pPr>
-        <w:pStyle w:val="berschrift2"/>
-      </w:pPr>
-      <w:bookmarkStart w:id="18" w:name="_Toc36193573"/>
-      <w:r>
-        <w:lastRenderedPageBreak/>
-        <w:t>ZeugnisDatumQuelle</w:t>
-      </w:r>
-      <w:bookmarkEnd w:id="18"/>
-    </w:p>
-    <w:p>
-      <w:pPr>
-        <w:tabs>
-          <w:tab w:val="left" w:pos="284"/>
-        </w:tabs>
-      </w:pPr>
-      <w:r>
-        <w:t>Legt fest, wie das Zeugnisformular das Zeugnisdatum ermitteln soll. Bleibt der Eintrag leer, wird ein Auswahldialog eingeblendet.</w:t>
-      </w:r>
-    </w:p>
-    <w:p>
-      <w:pPr>
-        <w:pStyle w:val="KeinLeerraum"/>
-        <w:rPr>
-          <w:u w:val="single"/>
-        </w:rPr>
-      </w:pPr>
-      <w:r>
-        <w:rPr>
-          <w:u w:val="single"/>
-        </w:rPr>
-        <w:t xml:space="preserve">Mögliche Angaben: </w:t>
+        <w:t>Jahrgangsstufe 6</w:t>
       </w:r>
     </w:p>
     <w:p>
@@ -3453,17 +3661,11 @@
           <w:bCs/>
           <w:color w:val="ED7D31" w:themeColor="accent2"/>
         </w:rPr>
-        <w:t>Z</w:t>
-      </w:r>
-      <w:r>
-        <w:t xml:space="preserve"> </w:t>
+        <w:t>07</w:t>
       </w:r>
       <w:r>
         <w:tab/>
-        <w:t xml:space="preserve">für </w:t>
-      </w:r>
-      <w:r>
-        <w:t>Zeugnisdatum des akt. Lernabschnittes</w:t>
+        <w:t xml:space="preserve">Jahrgangsstufe 7 </w:t>
       </w:r>
     </w:p>
     <w:p>
@@ -3480,14 +3682,48 @@
           <w:bCs/>
           <w:color w:val="ED7D31" w:themeColor="accent2"/>
         </w:rPr>
-        <w:t>K</w:t>
+        <w:t>08</w:t>
+      </w:r>
+      <w:r>
+        <w:t xml:space="preserve"> </w:t>
       </w:r>
       <w:r>
         <w:tab/>
-        <w:t xml:space="preserve">für </w:t>
-      </w:r>
-      <w:r>
-        <w:t xml:space="preserve">Konferenzdatum des akt. Lernabschnittes </w:t>
+        <w:t xml:space="preserve">Jahrgangsstufe 8 </w:t>
+      </w:r>
+    </w:p>
+    <w:p>
+      <w:pPr>
+        <w:pStyle w:val="berschrift2"/>
+      </w:pPr>
+      <w:bookmarkStart w:id="18" w:name="_Toc87038149"/>
+      <w:proofErr w:type="spellStart"/>
+      <w:r>
+        <w:t>ZeugnisVorname</w:t>
+      </w:r>
+      <w:bookmarkEnd w:id="18"/>
+      <w:proofErr w:type="spellEnd"/>
+    </w:p>
+    <w:p>
+      <w:r>
+        <w:t xml:space="preserve">Legt fest, </w:t>
+      </w:r>
+      <w:r>
+        <w:t>wie der Vorname auf dem Zeugnis erzeugt werden soll.</w:t>
+      </w:r>
+      <w:r>
+        <w:t xml:space="preserve"> </w:t>
+      </w:r>
+      <w:r>
+        <w:t>Unabhängig von der Wahl der Option wird bei einem leeren Feld „Weitere Vornamen“ das Feld Vorname verwendet.</w:t>
+      </w:r>
+    </w:p>
+    <w:p>
+      <w:pPr>
+        <w:pStyle w:val="KeinLeerraum"/>
+      </w:pPr>
+      <w:r>
+        <w:t xml:space="preserve">Mögliche Angaben: </w:t>
       </w:r>
     </w:p>
     <w:p>
@@ -3507,17 +3743,38 @@
         <w:t>V</w:t>
       </w:r>
       <w:r>
+        <w:rPr>
+          <w:b/>
+          <w:bCs/>
+        </w:rPr>
         <w:tab/>
-        <w:t xml:space="preserve">für </w:t>
-      </w:r>
-      <w:r>
-        <w:t>entspricht Z</w:t>
-      </w:r>
-      <w:r>
-        <w:t>;</w:t>
-      </w:r>
-      <w:r>
-        <w:t xml:space="preserve"> Ausnahme für nicht versetzte Schüler im zweiten Halbjahr, dort wird K gewählt</w:t>
+      </w:r>
+      <w:proofErr w:type="spellStart"/>
+      <w:r>
+        <w:t>Nur</w:t>
+      </w:r>
+      <w:proofErr w:type="spellEnd"/>
+      <w:r>
+        <w:t xml:space="preserve"> das </w:t>
+      </w:r>
+      <w:r>
+        <w:t>Feld</w:t>
+      </w:r>
+      <w:r>
+        <w:rPr>
+          <w:b/>
+          <w:bCs/>
+        </w:rPr>
+        <w:t xml:space="preserve"> „</w:t>
+      </w:r>
+      <w:r>
+        <w:t>Vorname</w:t>
+      </w:r>
+      <w:r>
+        <w:t>“</w:t>
+      </w:r>
+      <w:r>
+        <w:t xml:space="preserve"> verwenden</w:t>
       </w:r>
       <w:r>
         <w:t>.</w:t>
@@ -3537,14 +3794,54 @@
           <w:bCs/>
           <w:color w:val="ED7D31" w:themeColor="accent2"/>
         </w:rPr>
-        <w:t>E</w:t>
-      </w:r>
-      <w:r>
+        <w:t>W</w:t>
+      </w:r>
+      <w:r>
+        <w:rPr>
+          <w:b/>
+          <w:bCs/>
+        </w:rPr>
         <w:tab/>
-        <w:t xml:space="preserve">für </w:t>
-      </w:r>
-      <w:r>
-        <w:t>Entlassdatum</w:t>
+      </w:r>
+      <w:r>
+        <w:t>Das F</w:t>
+      </w:r>
+      <w:r>
+        <w:t>eld</w:t>
+      </w:r>
+      <w:r>
+        <w:rPr>
+          <w:b/>
+          <w:bCs/>
+        </w:rPr>
+        <w:t xml:space="preserve"> „</w:t>
+      </w:r>
+      <w:r>
+        <w:t>Vorname</w:t>
+      </w:r>
+      <w:r>
+        <w:t xml:space="preserve">“ </w:t>
+      </w:r>
+      <w:r>
+        <w:t>durch Anhängen</w:t>
+      </w:r>
+      <w:r>
+        <w:t xml:space="preserve"> des Feldes „</w:t>
+      </w:r>
+      <w:r>
+        <w:t>Weitere</w:t>
+      </w:r>
+      <w:r>
+        <w:t xml:space="preserve"> </w:t>
+      </w:r>
+      <w:r>
+        <w:t>Vornamen</w:t>
+      </w:r>
+      <w:r>
+        <w:t>“ ergänzen</w:t>
+      </w:r>
+      <w:r>
+        <w:t>.</w:t>
       </w:r>
     </w:p>
     <w:p>
@@ -3561,14 +3858,89 @@
           <w:bCs/>
           <w:color w:val="ED7D31" w:themeColor="accent2"/>
         </w:rPr>
-        <w:t>S</w:t>
-      </w:r>
-      <w:r>
+        <w:t>A</w:t>
+      </w:r>
+      <w:r>
+        <w:rPr>
+          <w:b/>
+          <w:bCs/>
+          <w:color w:val="ED7D31" w:themeColor="accent2"/>
+        </w:rPr>
         <w:tab/>
-        <w:t xml:space="preserve">für </w:t>
-      </w:r>
-      <w:r>
-        <w:t>Schulwechseldatum</w:t>
+      </w:r>
+      <w:proofErr w:type="spellStart"/>
+      <w:r>
+        <w:t>Nur</w:t>
+      </w:r>
+      <w:proofErr w:type="spellEnd"/>
+      <w:r>
+        <w:t xml:space="preserve"> das Feld „</w:t>
+      </w:r>
+      <w:r>
+        <w:t>Weitere</w:t>
+      </w:r>
+      <w:r>
+        <w:t xml:space="preserve"> </w:t>
+      </w:r>
+      <w:r>
+        <w:t>Vornamen</w:t>
+      </w:r>
+      <w:r>
+        <w:t>“ verwenden, es wird damit als</w:t>
+      </w:r>
+      <w:r>
+        <w:t xml:space="preserve"> </w:t>
+      </w:r>
+      <w:r>
+        <w:t>„</w:t>
+      </w:r>
+      <w:r>
+        <w:t>ALLE Vornamen</w:t>
+      </w:r>
+      <w:r>
+        <w:t>“</w:t>
+      </w:r>
+      <w:r>
+        <w:t xml:space="preserve"> interpretiert</w:t>
+      </w:r>
+      <w:r>
+        <w:t>.</w:t>
+      </w:r>
+    </w:p>
+    <w:p>
+      <w:pPr>
+        <w:pStyle w:val="berschrift2"/>
+      </w:pPr>
+      <w:bookmarkStart w:id="19" w:name="_Toc87038150"/>
+      <w:proofErr w:type="spellStart"/>
+      <w:r>
+        <w:t>ZeugnisDatumQuelle</w:t>
+      </w:r>
+      <w:bookmarkEnd w:id="19"/>
+      <w:proofErr w:type="spellEnd"/>
+    </w:p>
+    <w:p>
+      <w:pPr>
+        <w:tabs>
+          <w:tab w:val="left" w:pos="284"/>
+        </w:tabs>
+      </w:pPr>
+      <w:r>
+        <w:t>Legt fest, wie das Zeugnisformular das Zeugnisdatum ermitteln soll. Bleibt der Eintrag leer, wird ein Auswahldialog eingeblendet.</w:t>
+      </w:r>
+    </w:p>
+    <w:p>
+      <w:pPr>
+        <w:pStyle w:val="KeinLeerraum"/>
+        <w:rPr>
+          <w:u w:val="single"/>
+        </w:rPr>
+      </w:pPr>
+      <w:r>
+        <w:rPr>
+          <w:u w:val="single"/>
+        </w:rPr>
+        <w:t xml:space="preserve">Mögliche Angaben: </w:t>
       </w:r>
     </w:p>
     <w:p>
@@ -3585,14 +3957,17 @@
           <w:bCs/>
           <w:color w:val="ED7D31" w:themeColor="accent2"/>
         </w:rPr>
-        <w:t>A</w:t>
+        <w:t>Z</w:t>
+      </w:r>
+      <w:r>
+        <w:t xml:space="preserve"> </w:t>
       </w:r>
       <w:r>
         <w:tab/>
         <w:t xml:space="preserve">für </w:t>
       </w:r>
       <w:r>
-        <w:t>Aktuelles Tagesdatum</w:t>
+        <w:t>Zeugnisdatum des akt. Lernabschnittes</w:t>
       </w:r>
     </w:p>
     <w:p>
@@ -3609,14 +3984,14 @@
           <w:bCs/>
           <w:color w:val="ED7D31" w:themeColor="accent2"/>
         </w:rPr>
-        <w:t>I</w:t>
+        <w:t>K</w:t>
       </w:r>
       <w:r>
         <w:tab/>
         <w:t xml:space="preserve">für </w:t>
       </w:r>
       <w:r>
-        <w:t>Datum aus INI-Datei</w:t>
+        <w:t xml:space="preserve">Konferenzdatum des akt. Lernabschnittes </w:t>
       </w:r>
     </w:p>
     <w:p>
@@ -3633,13 +4008,144 @@
           <w:bCs/>
           <w:color w:val="ED7D31" w:themeColor="accent2"/>
         </w:rPr>
-        <w:t>F</w:t>
+        <w:t>V</w:t>
       </w:r>
       <w:r>
         <w:tab/>
         <w:t xml:space="preserve">für </w:t>
       </w:r>
       <w:r>
+        <w:t>entspricht Z</w:t>
+      </w:r>
+      <w:r>
+        <w:t>;</w:t>
+      </w:r>
+      <w:r>
+        <w:t xml:space="preserve"> Ausnahme für nicht versetzte Schüler im zweiten Halbjahr, dort wird K gewählt</w:t>
+      </w:r>
+      <w:r>
+        <w:t>.</w:t>
+      </w:r>
+    </w:p>
+    <w:p>
+      <w:pPr>
+        <w:pStyle w:val="KeinLeerraum"/>
+        <w:numPr>
+          <w:ilvl w:val="0"/>
+          <w:numId w:val="3"/>
+        </w:numPr>
+      </w:pPr>
+      <w:r>
+        <w:rPr>
+          <w:b/>
+          <w:bCs/>
+          <w:color w:val="ED7D31" w:themeColor="accent2"/>
+        </w:rPr>
+        <w:t>E</w:t>
+      </w:r>
+      <w:r>
+        <w:tab/>
+        <w:t xml:space="preserve">für </w:t>
+      </w:r>
+      <w:proofErr w:type="spellStart"/>
+      <w:r>
+        <w:t>Entlassdatum</w:t>
+      </w:r>
+      <w:proofErr w:type="spellEnd"/>
+    </w:p>
+    <w:p>
+      <w:pPr>
+        <w:pStyle w:val="KeinLeerraum"/>
+        <w:numPr>
+          <w:ilvl w:val="0"/>
+          <w:numId w:val="3"/>
+        </w:numPr>
+      </w:pPr>
+      <w:r>
+        <w:rPr>
+          <w:b/>
+          <w:bCs/>
+          <w:color w:val="ED7D31" w:themeColor="accent2"/>
+        </w:rPr>
+        <w:t>S</w:t>
+      </w:r>
+      <w:r>
+        <w:tab/>
+        <w:t xml:space="preserve">für </w:t>
+      </w:r>
+      <w:r>
+        <w:t>Schulwechseldatum</w:t>
+      </w:r>
+    </w:p>
+    <w:p>
+      <w:pPr>
+        <w:pStyle w:val="KeinLeerraum"/>
+        <w:numPr>
+          <w:ilvl w:val="0"/>
+          <w:numId w:val="3"/>
+        </w:numPr>
+      </w:pPr>
+      <w:r>
+        <w:rPr>
+          <w:b/>
+          <w:bCs/>
+          <w:color w:val="ED7D31" w:themeColor="accent2"/>
+        </w:rPr>
+        <w:t>A</w:t>
+      </w:r>
+      <w:r>
+        <w:tab/>
+        <w:t xml:space="preserve">für </w:t>
+      </w:r>
+      <w:r>
+        <w:t>Aktuelles Tagesdatum</w:t>
+      </w:r>
+    </w:p>
+    <w:p>
+      <w:pPr>
+        <w:pStyle w:val="KeinLeerraum"/>
+        <w:numPr>
+          <w:ilvl w:val="0"/>
+          <w:numId w:val="3"/>
+        </w:numPr>
+      </w:pPr>
+      <w:r>
+        <w:rPr>
+          <w:b/>
+          <w:bCs/>
+          <w:color w:val="ED7D31" w:themeColor="accent2"/>
+        </w:rPr>
+        <w:t>I</w:t>
+      </w:r>
+      <w:r>
+        <w:tab/>
+        <w:t xml:space="preserve">für </w:t>
+      </w:r>
+      <w:r>
+        <w:t>Datum aus INI-Datei</w:t>
+      </w:r>
+    </w:p>
+    <w:p>
+      <w:pPr>
+        <w:pStyle w:val="KeinLeerraum"/>
+        <w:numPr>
+          <w:ilvl w:val="0"/>
+          <w:numId w:val="3"/>
+        </w:numPr>
+      </w:pPr>
+      <w:r>
+        <w:rPr>
+          <w:b/>
+          <w:bCs/>
+          <w:color w:val="ED7D31" w:themeColor="accent2"/>
+        </w:rPr>
+        <w:t>F</w:t>
+      </w:r>
+      <w:r>
+        <w:tab/>
+        <w:t xml:space="preserve">für </w:t>
+      </w:r>
+      <w:r>
         <w:t>Abfrage beim Formularaufruf</w:t>
       </w:r>
     </w:p>
@@ -3647,11 +4153,13 @@
       <w:pPr>
         <w:pStyle w:val="berschrift2"/>
       </w:pPr>
-      <w:bookmarkStart w:id="19" w:name="_Toc36193574"/>
+      <w:bookmarkStart w:id="20" w:name="_Toc87038151"/>
+      <w:proofErr w:type="spellStart"/>
       <w:r>
         <w:t>ZeugnisDatumAngabe</w:t>
       </w:r>
-      <w:bookmarkEnd w:id="19"/>
+      <w:bookmarkEnd w:id="20"/>
+      <w:proofErr w:type="spellEnd"/>
     </w:p>
     <w:p>
       <w:pPr>
@@ -3665,12 +4173,14 @@
       <w:r>
         <w:t xml:space="preserve">wird nur gewählt, wenn die </w:t>
       </w:r>
+      <w:proofErr w:type="spellStart"/>
       <w:r>
         <w:rPr>
           <w:rFonts w:ascii="Courier New" w:hAnsi="Courier New" w:cs="Courier New"/>
         </w:rPr>
         <w:t>ZeugnisDatumQuelle</w:t>
       </w:r>
+      <w:proofErr w:type="spellEnd"/>
       <w:r>
         <w:t xml:space="preserve"> I ist. Dann wird das angegebene Datum im Zeugnis eingetragen</w:t>
       </w:r>
@@ -3714,11 +4224,13 @@
       <w:pPr>
         <w:pStyle w:val="berschrift2"/>
       </w:pPr>
-      <w:bookmarkStart w:id="20" w:name="_Toc36193575"/>
+      <w:bookmarkStart w:id="21" w:name="_Toc87038152"/>
+      <w:proofErr w:type="spellStart"/>
       <w:r>
         <w:t>ZeugnisInformationenQuelle</w:t>
       </w:r>
-      <w:bookmarkEnd w:id="20"/>
+      <w:bookmarkEnd w:id="21"/>
+      <w:proofErr w:type="spellEnd"/>
       <w:r>
         <w:t xml:space="preserve"> </w:t>
       </w:r>
@@ -3822,18 +4334,28 @@
       </w:r>
       <w:r>
         <w:tab/>
-        <w:t>für Datenbank (D ist noch in SchILD zu implementieren)</w:t>
+        <w:t xml:space="preserve">für Datenbank (D ist noch in </w:t>
+      </w:r>
+      <w:proofErr w:type="spellStart"/>
+      <w:r>
+        <w:t>SchILD</w:t>
+      </w:r>
+      <w:proofErr w:type="spellEnd"/>
+      <w:r>
+        <w:t xml:space="preserve"> zu implementieren)</w:t>
       </w:r>
     </w:p>
     <w:p>
       <w:pPr>
         <w:pStyle w:val="berschrift2"/>
       </w:pPr>
-      <w:bookmarkStart w:id="21" w:name="_Toc36193576"/>
+      <w:bookmarkStart w:id="22" w:name="_Toc87038153"/>
+      <w:proofErr w:type="spellStart"/>
       <w:r>
         <w:t>ZeugnisInformationenWiederanfangAngabe</w:t>
       </w:r>
-      <w:bookmarkEnd w:id="21"/>
+      <w:bookmarkEnd w:id="22"/>
+      <w:proofErr w:type="spellEnd"/>
       <w:r>
         <w:t xml:space="preserve"> </w:t>
       </w:r>
@@ -3856,14 +4378,24 @@
       <w:r>
         <w:t xml:space="preserve">wertet, wenn </w:t>
       </w:r>
+      <w:proofErr w:type="spellStart"/>
       <w:r>
         <w:rPr>
           <w:rFonts w:ascii="Courier New" w:hAnsi="Courier New" w:cs="Courier New"/>
         </w:rPr>
         <w:t>ZeugnisInformationenQuelle</w:t>
       </w:r>
-      <w:r>
-        <w:t xml:space="preserve"> auf I gesetzt wurde.</w:t>
+      <w:proofErr w:type="spellEnd"/>
+      <w:r>
+        <w:t xml:space="preserve"> auf I gesetzt </w:t>
+      </w:r>
+      <w:proofErr w:type="gramStart"/>
+      <w:r>
+        <w:t>wurde</w:t>
+      </w:r>
+      <w:proofErr w:type="gramEnd"/>
+      <w:r>
+        <w:t>.</w:t>
       </w:r>
       <w:r>
         <w:t xml:space="preserve"> </w:t>
@@ -3929,11 +4461,11 @@
       <w:pPr>
         <w:pStyle w:val="berschrift2"/>
       </w:pPr>
-      <w:bookmarkStart w:id="22" w:name="_Toc36193577"/>
+      <w:bookmarkStart w:id="23" w:name="_Toc87038154"/>
       <w:r>
         <w:t>ZeugnisInformationenElternsprechtagAngabe1</w:t>
       </w:r>
-      <w:bookmarkEnd w:id="22"/>
+      <w:bookmarkEnd w:id="23"/>
       <w:r>
         <w:t xml:space="preserve"> </w:t>
       </w:r>
@@ -3956,17 +4488,27 @@
       <w:r>
         <w:t xml:space="preserve">wertet, wenn </w:t>
       </w:r>
+      <w:proofErr w:type="spellStart"/>
       <w:r>
         <w:rPr>
           <w:rFonts w:ascii="Courier New" w:hAnsi="Courier New" w:cs="Courier New"/>
         </w:rPr>
         <w:t>ZeugnisInformationenQuelle</w:t>
       </w:r>
+      <w:proofErr w:type="spellEnd"/>
       <w:r>
         <w:t xml:space="preserve"> </w:t>
       </w:r>
       <w:r>
-        <w:t>auf I gesetzt wurde.</w:t>
+        <w:t xml:space="preserve">auf I gesetzt </w:t>
+      </w:r>
+      <w:proofErr w:type="gramStart"/>
+      <w:r>
+        <w:t>wurde</w:t>
+      </w:r>
+      <w:proofErr w:type="gramEnd"/>
+      <w:r>
+        <w:t>.</w:t>
       </w:r>
       <w:r>
         <w:rPr>
@@ -4010,6 +4552,7 @@
         </w:numPr>
       </w:pPr>
       <w:r>
+        <w:lastRenderedPageBreak/>
         <w:t xml:space="preserve">Text mit Datum und Uhrzeiten, z. B. </w:t>
       </w:r>
       <w:r>
@@ -4032,11 +4575,11 @@
       <w:pPr>
         <w:pStyle w:val="berschrift2"/>
       </w:pPr>
-      <w:bookmarkStart w:id="23" w:name="_Toc36193578"/>
+      <w:bookmarkStart w:id="24" w:name="_Toc87038155"/>
       <w:r>
         <w:t>ZeugnisInformationenElternsprechtagAngabe2</w:t>
       </w:r>
-      <w:bookmarkEnd w:id="23"/>
+      <w:bookmarkEnd w:id="24"/>
       <w:r>
         <w:t xml:space="preserve"> </w:t>
       </w:r>
@@ -4059,17 +4602,27 @@
       <w:r>
         <w:t xml:space="preserve">wertet, wenn </w:t>
       </w:r>
+      <w:proofErr w:type="spellStart"/>
       <w:r>
         <w:rPr>
           <w:rFonts w:ascii="Courier New" w:hAnsi="Courier New" w:cs="Courier New"/>
         </w:rPr>
         <w:t>ZeugnisInformationenQuelle</w:t>
       </w:r>
+      <w:proofErr w:type="spellEnd"/>
       <w:r>
         <w:t xml:space="preserve"> </w:t>
       </w:r>
       <w:r>
-        <w:t>auf I gesetzt wurde.</w:t>
+        <w:t xml:space="preserve">auf I gesetzt </w:t>
+      </w:r>
+      <w:proofErr w:type="gramStart"/>
+      <w:r>
+        <w:t>wurde</w:t>
+      </w:r>
+      <w:proofErr w:type="gramEnd"/>
+      <w:r>
+        <w:t>.</w:t>
       </w:r>
       <w:r>
         <w:rPr>
@@ -4129,15 +4682,13 @@
       <w:pPr>
         <w:pStyle w:val="berschrift2"/>
       </w:pPr>
-      <w:bookmarkStart w:id="24" w:name="_Toc36193579"/>
-      <w:r>
-        <w:lastRenderedPageBreak/>
-        <w:t>Unterschriften</w:t>
-      </w:r>
-      <w:r>
-        <w:t>Personen</w:t>
-      </w:r>
-      <w:bookmarkEnd w:id="24"/>
+      <w:bookmarkStart w:id="25" w:name="_Toc87038156"/>
+      <w:proofErr w:type="spellStart"/>
+      <w:r>
+        <w:t>UnterschriftenSLAL</w:t>
+      </w:r>
+      <w:bookmarkEnd w:id="25"/>
+      <w:proofErr w:type="spellEnd"/>
     </w:p>
     <w:p>
       <w:pPr>
@@ -4171,12 +4722,6 @@
       </w:r>
       <w:r>
         <w:t>ung</w:t>
-      </w:r>
-      <w:r>
-        <w:t xml:space="preserve"> neben dem Klassenle</w:t>
-      </w:r>
-      <w:r>
-        <w:t>itung</w:t>
       </w:r>
       <w:r>
         <w:t xml:space="preserve"> das Zeugnis unterschreibt.</w:t>
@@ -4226,10 +4771,7 @@
       </w:r>
       <w:r>
         <w:tab/>
-        <w:t>für Schulleitung und Klassenleitung</w:t>
-      </w:r>
-      <w:r>
-        <w:t xml:space="preserve"> aus Datenbank</w:t>
+        <w:t>für Schulleitung aus Datenbank</w:t>
       </w:r>
     </w:p>
     <w:p>
@@ -4246,14 +4788,19 @@
           <w:bCs/>
           <w:color w:val="ED7D31" w:themeColor="accent2"/>
         </w:rPr>
-        <w:t>A</w:t>
-      </w:r>
-      <w:r>
-        <w:tab/>
-        <w:t>für Abteilungsleitung und Klassenleitung</w:t>
-      </w:r>
-      <w:r>
-        <w:t xml:space="preserve"> aus Datenbank</w:t>
+        <w:t xml:space="preserve">V     </w:t>
+      </w:r>
+      <w:r>
+        <w:rPr>
+          <w:bCs/>
+        </w:rPr>
+        <w:t>für</w:t>
+      </w:r>
+      <w:r>
+        <w:rPr>
+          <w:bCs/>
+        </w:rPr>
+        <w:t xml:space="preserve"> stellvertretende Schulleitung aus Datenbank</w:t>
       </w:r>
     </w:p>
     <w:p>
@@ -4270,29 +4817,60 @@
           <w:bCs/>
           <w:color w:val="ED7D31" w:themeColor="accent2"/>
         </w:rPr>
-        <w:t>T</w:t>
-      </w:r>
+        <w:t>A</w:t>
+      </w:r>
+      <w:r>
+        <w:tab/>
+        <w:t>für Abteilungsleitung aus Datenbank</w:t>
+      </w:r>
+    </w:p>
+    <w:p>
+      <w:pPr>
+        <w:pStyle w:val="KeinLeerraum"/>
+        <w:numPr>
+          <w:ilvl w:val="0"/>
+          <w:numId w:val="3"/>
+        </w:numPr>
+      </w:pPr>
       <w:r>
         <w:rPr>
           <w:b/>
           <w:bCs/>
           <w:color w:val="ED7D31" w:themeColor="accent2"/>
         </w:rPr>
+        <w:t>T</w:t>
+      </w:r>
+      <w:r>
+        <w:rPr>
+          <w:b/>
+          <w:bCs/>
+          <w:color w:val="ED7D31" w:themeColor="accent2"/>
+        </w:rPr>
         <w:tab/>
       </w:r>
       <w:r>
-        <w:t>für Text bei der Schulleitung/Abteilungsleitung aus der INI und Klassenleitung aus Datenbank</w:t>
+        <w:t>für Texteingabe bei Zeugnisaufruf. Hier kann man einen freien Text für das Unterschriftenfeld eingeben. Alternativ kann man ein Lehrerkürzel aus der Datenbank eingeben. Dann werden die Daten aus der Datenbank geholt. Wenn man bei Eingabe des Lehrerkürzels eine andere Funktion als „Schulleiter“ bzw. „Schulleiterin“ haben möchte, kann man diese durch Komma getrennt in Klammern angeben. Beispiel: „</w:t>
+      </w:r>
+      <w:proofErr w:type="gramStart"/>
+      <w:r>
+        <w:t>MUST,(</w:t>
+      </w:r>
+      <w:proofErr w:type="gramEnd"/>
+      <w:r>
+        <w:t>Beratungslehrerin)“</w:t>
       </w:r>
     </w:p>
     <w:p>
       <w:pPr>
         <w:pStyle w:val="berschrift2"/>
       </w:pPr>
-      <w:bookmarkStart w:id="25" w:name="_Toc36193580"/>
+      <w:bookmarkStart w:id="26" w:name="_Toc87038157"/>
+      <w:proofErr w:type="spellStart"/>
       <w:r>
         <w:t>UnterschriftenSLALText</w:t>
       </w:r>
-      <w:bookmarkEnd w:id="25"/>
+      <w:bookmarkEnd w:id="26"/>
+      <w:proofErr w:type="spellEnd"/>
     </w:p>
     <w:p>
       <w:pPr>
@@ -4301,13 +4879,47 @@
         </w:tabs>
       </w:pPr>
       <w:r>
-        <w:t xml:space="preserve">Legt den Text fest, der unter der Unterschriftenlinie der Schulleitung/Abteilungsleitung gedruckt wird. </w:t>
+        <w:t xml:space="preserve">Legt den </w:t>
+      </w:r>
+      <w:proofErr w:type="spellStart"/>
+      <w:r>
+        <w:t>Defaulttext</w:t>
+      </w:r>
+      <w:proofErr w:type="spellEnd"/>
+      <w:r>
+        <w:t xml:space="preserve"> fest, </w:t>
+      </w:r>
+      <w:r>
+        <w:t>der bei der Textabfrage für das Unterschriftenfeld der Schul- bzw. Abteilungsleitung voreingestellt ist.</w:t>
+      </w:r>
+      <w:r>
+        <w:t xml:space="preserve"> </w:t>
       </w:r>
       <w:r>
         <w:rPr>
           <w:color w:val="FF0000"/>
         </w:rPr>
-        <w:t>Dafür muss der Paramater UnterschriftenPersonen den Wert T haben.</w:t>
+        <w:t xml:space="preserve">Dafür muss der Paramater </w:t>
+      </w:r>
+      <w:proofErr w:type="spellStart"/>
+      <w:r>
+        <w:rPr>
+          <w:color w:val="FF0000"/>
+        </w:rPr>
+        <w:t>Unterschriften</w:t>
+      </w:r>
+      <w:r>
+        <w:rPr>
+          <w:color w:val="FF0000"/>
+        </w:rPr>
+        <w:t>SLAL</w:t>
+      </w:r>
+      <w:proofErr w:type="spellEnd"/>
+      <w:r>
+        <w:rPr>
+          <w:color w:val="FF0000"/>
+        </w:rPr>
+        <w:t xml:space="preserve"> den Wert T haben.</w:t>
       </w:r>
     </w:p>
     <w:p>
@@ -4339,28 +4951,333 @@
     <w:p>
       <w:pPr>
         <w:pStyle w:val="KeinLeerraum"/>
-      </w:pPr>
-      <w:r>
-        <w:t>Text, der unter der Unterschriftenlinie gedruckt werden soll. Er wird direkt ins Zeugnis übernommen.</w:t>
+        <w:numPr>
+          <w:ilvl w:val="0"/>
+          <w:numId w:val="11"/>
+        </w:numPr>
+      </w:pPr>
+      <w:r>
+        <w:t>Text, der unter der Unterschriftenlinie gedruckt werden soll. Er wird direkt ins Zeugnis übernommen. Beispiel: Max Mustermann, Konrektor</w:t>
       </w:r>
     </w:p>
     <w:p>
       <w:pPr>
         <w:pStyle w:val="KeinLeerraum"/>
-      </w:pPr>
-      <w:r>
-        <w:t>Beispiel: Max Mustermann, Konrektor</w:t>
+        <w:numPr>
+          <w:ilvl w:val="0"/>
+          <w:numId w:val="11"/>
+        </w:numPr>
+      </w:pPr>
+      <w:r>
+        <w:t>Lehrerkürzel. Dann werden die Daten aus der Datenbank geholt. Wenn man bei Eingabe des Lehrerkürzels eine andere Funktion als „Schulleiter“ bzw. „Schulleiterin“ haben möchte, kann man diese durch Komma getrennt in Klammern angeben. Beispiel: „</w:t>
+      </w:r>
+      <w:proofErr w:type="gramStart"/>
+      <w:r>
+        <w:t>MUST,(</w:t>
+      </w:r>
+      <w:proofErr w:type="gramEnd"/>
+      <w:r>
+        <w:t>Beratungslehrerin)“</w:t>
       </w:r>
     </w:p>
     <w:p>
       <w:pPr>
         <w:pStyle w:val="berschrift2"/>
       </w:pPr>
-      <w:bookmarkStart w:id="26" w:name="_Toc36193581"/>
-      <w:r>
+      <w:bookmarkStart w:id="27" w:name="_Toc87038158"/>
+      <w:proofErr w:type="spellStart"/>
+      <w:r>
+        <w:t>Unterschriften</w:t>
+      </w:r>
+      <w:r>
+        <w:t>KL</w:t>
+      </w:r>
+      <w:bookmarkEnd w:id="27"/>
+      <w:proofErr w:type="spellEnd"/>
+    </w:p>
+    <w:p>
+      <w:pPr>
+        <w:tabs>
+          <w:tab w:val="left" w:pos="284"/>
+        </w:tabs>
+      </w:pPr>
+      <w:r>
+        <w:t>L</w:t>
+      </w:r>
+      <w:r>
+        <w:t xml:space="preserve">egt fest, </w:t>
+      </w:r>
+      <w:r>
+        <w:t>welcher Name unter dem Unterschriftenfeld der Klassenleitung steht</w:t>
+      </w:r>
+      <w:r>
+        <w:t>.</w:t>
+      </w:r>
+    </w:p>
+    <w:p>
+      <w:pPr>
+        <w:pStyle w:val="KeinLeerraum"/>
+        <w:rPr>
+          <w:u w:val="single"/>
+        </w:rPr>
+      </w:pPr>
+      <w:r>
+        <w:rPr>
+          <w:u w:val="single"/>
+        </w:rPr>
+        <w:t>Mögliche Angabe</w:t>
+      </w:r>
+      <w:r>
+        <w:rPr>
+          <w:u w:val="single"/>
+        </w:rPr>
+        <w:t>n</w:t>
+      </w:r>
+      <w:r>
+        <w:rPr>
+          <w:u w:val="single"/>
+        </w:rPr>
+        <w:t xml:space="preserve">: </w:t>
+      </w:r>
+    </w:p>
+    <w:p>
+      <w:pPr>
+        <w:pStyle w:val="KeinLeerraum"/>
+        <w:numPr>
+          <w:ilvl w:val="0"/>
+          <w:numId w:val="3"/>
+        </w:numPr>
+      </w:pPr>
+      <w:r>
+        <w:rPr>
+          <w:b/>
+          <w:bCs/>
+          <w:color w:val="ED7D31" w:themeColor="accent2"/>
+        </w:rPr>
+        <w:t xml:space="preserve">K     </w:t>
+      </w:r>
+      <w:r>
+        <w:rPr>
+          <w:bCs/>
+        </w:rPr>
+        <w:t>für Klassenleitung aus der Datenbank</w:t>
+      </w:r>
+    </w:p>
+    <w:p>
+      <w:pPr>
+        <w:pStyle w:val="KeinLeerraum"/>
+        <w:numPr>
+          <w:ilvl w:val="0"/>
+          <w:numId w:val="3"/>
+        </w:numPr>
+      </w:pPr>
+      <w:r>
+        <w:rPr>
+          <w:b/>
+          <w:bCs/>
+          <w:color w:val="ED7D31" w:themeColor="accent2"/>
+        </w:rPr>
+        <w:t>T</w:t>
+      </w:r>
+      <w:r>
+        <w:rPr>
+          <w:b/>
+          <w:bCs/>
+          <w:color w:val="ED7D31" w:themeColor="accent2"/>
+        </w:rPr>
+        <w:tab/>
+      </w:r>
+      <w:r>
+        <w:t xml:space="preserve">für Texteingabe bei Zeugnisaufruf. Hier kann man einen freien Text für das Unterschriftenfeld eingeben. Alternativ kann man ein Lehrerkürzel aus der Datenbank eingeben. Dann werden die Daten aus der Datenbank geholt. Wenn man bei Eingabe des Lehrerkürzels eine andere Funktion als </w:t>
+      </w:r>
+      <w:bookmarkStart w:id="28" w:name="_Hlk87038135"/>
+      <w:r>
+        <w:t>„</w:t>
+      </w:r>
+      <w:r>
+        <w:t>Klassenlehrer</w:t>
+      </w:r>
+      <w:r>
+        <w:t>“ bzw. „</w:t>
+      </w:r>
+      <w:r>
+        <w:t>Klassenlehrerin</w:t>
+      </w:r>
+      <w:r>
+        <w:t>“</w:t>
+      </w:r>
+      <w:bookmarkEnd w:id="28"/>
+      <w:r>
+        <w:t xml:space="preserve"> haben möchte, kann man diese durch Komma getrennt in Klammern angeben. Beispiel: „</w:t>
+      </w:r>
+      <w:proofErr w:type="gramStart"/>
+      <w:r>
+        <w:t>MUST,(</w:t>
+      </w:r>
+      <w:proofErr w:type="gramEnd"/>
+      <w:r>
+        <w:t>Beratungslehrerin)“</w:t>
+      </w:r>
+    </w:p>
+    <w:p>
+      <w:pPr>
+        <w:pStyle w:val="berschrift2"/>
+      </w:pPr>
+      <w:bookmarkStart w:id="29" w:name="_Toc87038159"/>
+      <w:proofErr w:type="spellStart"/>
+      <w:r>
+        <w:t>Unterschriften</w:t>
+      </w:r>
+      <w:r>
+        <w:t>K</w:t>
+      </w:r>
+      <w:r>
+        <w:t>LText</w:t>
+      </w:r>
+      <w:bookmarkEnd w:id="29"/>
+      <w:proofErr w:type="spellEnd"/>
+    </w:p>
+    <w:p>
+      <w:pPr>
+        <w:tabs>
+          <w:tab w:val="left" w:pos="284"/>
+        </w:tabs>
+      </w:pPr>
+      <w:r>
+        <w:t xml:space="preserve">Legt den </w:t>
+      </w:r>
+      <w:proofErr w:type="spellStart"/>
+      <w:r>
+        <w:t>Defaulttext</w:t>
+      </w:r>
+      <w:proofErr w:type="spellEnd"/>
+      <w:r>
+        <w:t xml:space="preserve"> fest, </w:t>
+      </w:r>
+      <w:r>
+        <w:t xml:space="preserve">der bei der Textabfrage für das Unterschriftenfeld der </w:t>
+      </w:r>
+      <w:r>
+        <w:t>Klassenleitung</w:t>
+      </w:r>
+      <w:r>
+        <w:t xml:space="preserve"> voreingestellt ist.</w:t>
+      </w:r>
+      <w:r>
+        <w:t xml:space="preserve"> </w:t>
+      </w:r>
+      <w:r>
+        <w:rPr>
+          <w:color w:val="FF0000"/>
+        </w:rPr>
+        <w:t xml:space="preserve">Dafür muss der Paramater </w:t>
+      </w:r>
+      <w:proofErr w:type="spellStart"/>
+      <w:r>
+        <w:rPr>
+          <w:color w:val="FF0000"/>
+        </w:rPr>
+        <w:t>Unterschriften</w:t>
+      </w:r>
+      <w:r>
+        <w:rPr>
+          <w:color w:val="FF0000"/>
+        </w:rPr>
+        <w:t>K</w:t>
+      </w:r>
+      <w:r>
+        <w:rPr>
+          <w:color w:val="FF0000"/>
+        </w:rPr>
+        <w:t>L</w:t>
+      </w:r>
+      <w:proofErr w:type="spellEnd"/>
+      <w:r>
+        <w:rPr>
+          <w:color w:val="FF0000"/>
+        </w:rPr>
+        <w:t xml:space="preserve"> den Wert T haben.</w:t>
+      </w:r>
+    </w:p>
+    <w:p>
+      <w:pPr>
+        <w:pStyle w:val="KeinLeerraum"/>
+        <w:rPr>
+          <w:u w:val="single"/>
+        </w:rPr>
+      </w:pPr>
+      <w:r>
+        <w:rPr>
+          <w:u w:val="single"/>
+        </w:rPr>
+        <w:t>Mögliche Angabe</w:t>
+      </w:r>
+      <w:r>
+        <w:rPr>
+          <w:u w:val="single"/>
+        </w:rPr>
+        <w:t>n</w:t>
+      </w:r>
+      <w:r>
+        <w:rPr>
+          <w:u w:val="single"/>
+        </w:rPr>
+        <w:t xml:space="preserve">: </w:t>
+      </w:r>
+    </w:p>
+    <w:p>
+      <w:pPr>
+        <w:pStyle w:val="KeinLeerraum"/>
+        <w:numPr>
+          <w:ilvl w:val="0"/>
+          <w:numId w:val="11"/>
+        </w:numPr>
+      </w:pPr>
+      <w:r>
+        <w:t xml:space="preserve">Text, der unter der Unterschriftenlinie gedruckt werden soll. Er wird direkt ins Zeugnis übernommen. Beispiel: Max Mustermann, </w:t>
+      </w:r>
+      <w:r>
+        <w:t>Klassenlehrer</w:t>
+      </w:r>
+    </w:p>
+    <w:p>
+      <w:pPr>
+        <w:pStyle w:val="KeinLeerraum"/>
+        <w:numPr>
+          <w:ilvl w:val="0"/>
+          <w:numId w:val="11"/>
+        </w:numPr>
+      </w:pPr>
+      <w:r>
+        <w:t xml:space="preserve">Lehrerkürzel. Dann werden die Daten aus der Datenbank geholt. Wenn man bei Eingabe des Lehrerkürzels eine andere Funktion als </w:t>
+      </w:r>
+      <w:r>
+        <w:t>„Klassenlehrer“ bzw. „Klassenlehrerin“</w:t>
+      </w:r>
+      <w:r>
+        <w:t xml:space="preserve"> haben möchte, kann man diese durch Komma getrennt in Klammern angeben. Beispiel: „</w:t>
+      </w:r>
+      <w:proofErr w:type="gramStart"/>
+      <w:r>
+        <w:t>MUST,(</w:t>
+      </w:r>
+      <w:proofErr w:type="gramEnd"/>
+      <w:r>
+        <w:t>Beratungslehrerin)“</w:t>
+      </w:r>
+    </w:p>
+    <w:p>
+      <w:pPr>
+        <w:pStyle w:val="berschrift2"/>
+      </w:pPr>
+      <w:bookmarkStart w:id="30" w:name="_Toc87038160"/>
+      <w:proofErr w:type="spellStart"/>
+      <w:r>
+        <w:lastRenderedPageBreak/>
         <w:t>UnterschriftenMitNachnamen</w:t>
       </w:r>
-      <w:bookmarkEnd w:id="26"/>
+      <w:bookmarkEnd w:id="30"/>
+      <w:proofErr w:type="spellEnd"/>
     </w:p>
     <w:p>
       <w:pPr>
@@ -4441,11 +5358,13 @@
       <w:pPr>
         <w:pStyle w:val="berschrift2"/>
       </w:pPr>
-      <w:bookmarkStart w:id="27" w:name="_Toc36193582"/>
+      <w:bookmarkStart w:id="31" w:name="_Toc87038161"/>
+      <w:proofErr w:type="spellStart"/>
       <w:r>
         <w:t>UnterschriftenMitAmtsbezeichnungen</w:t>
       </w:r>
-      <w:bookmarkEnd w:id="27"/>
+      <w:bookmarkEnd w:id="31"/>
+      <w:proofErr w:type="spellEnd"/>
       <w:r>
         <w:t xml:space="preserve"> </w:t>
       </w:r>
@@ -4535,11 +5454,13 @@
       <w:pPr>
         <w:pStyle w:val="berschrift2"/>
       </w:pPr>
-      <w:bookmarkStart w:id="28" w:name="_Toc36193583"/>
+      <w:bookmarkStart w:id="32" w:name="_Toc87038162"/>
+      <w:proofErr w:type="spellStart"/>
       <w:r>
         <w:t>UnterschriftenMitVornamen</w:t>
       </w:r>
-      <w:bookmarkEnd w:id="28"/>
+      <w:bookmarkEnd w:id="32"/>
+      <w:proofErr w:type="spellEnd"/>
     </w:p>
     <w:p>
       <w:pPr>
@@ -4620,11 +5541,13 @@
       <w:pPr>
         <w:pStyle w:val="berschrift2"/>
       </w:pPr>
-      <w:bookmarkStart w:id="29" w:name="_Toc36193584"/>
+      <w:bookmarkStart w:id="33" w:name="_Toc87038163"/>
+      <w:proofErr w:type="spellStart"/>
       <w:r>
         <w:t>UnterschriftenMitVornamenNurErster</w:t>
       </w:r>
-      <w:bookmarkEnd w:id="29"/>
+      <w:bookmarkEnd w:id="33"/>
+      <w:proofErr w:type="spellEnd"/>
       <w:r>
         <w:t xml:space="preserve"> </w:t>
       </w:r>
@@ -4639,7 +5562,15 @@
         <w:t>L</w:t>
       </w:r>
       <w:r>
-        <w:t>egt fest, ob nur der erste Vorname bei der Option UnterschriftenMitVornamen berücksichtigt werden soll.</w:t>
+        <w:t xml:space="preserve">egt fest, ob nur der erste Vorname bei der Option </w:t>
+      </w:r>
+      <w:proofErr w:type="spellStart"/>
+      <w:r>
+        <w:t>UnterschriftenMitVornamen</w:t>
+      </w:r>
+      <w:proofErr w:type="spellEnd"/>
+      <w:r>
+        <w:t xml:space="preserve"> berücksichtigt werden soll.</w:t>
       </w:r>
     </w:p>
     <w:p>
@@ -4708,11 +5639,13 @@
       <w:pPr>
         <w:pStyle w:val="berschrift2"/>
       </w:pPr>
-      <w:bookmarkStart w:id="30" w:name="_Toc36193585"/>
+      <w:bookmarkStart w:id="34" w:name="_Toc87038164"/>
+      <w:proofErr w:type="spellStart"/>
       <w:r>
         <w:t>UnterschriftenMitTitel</w:t>
       </w:r>
-      <w:bookmarkEnd w:id="30"/>
+      <w:bookmarkEnd w:id="34"/>
+      <w:proofErr w:type="spellEnd"/>
     </w:p>
     <w:p>
       <w:pPr>
@@ -4799,11 +5732,13 @@
       <w:pPr>
         <w:pStyle w:val="berschrift2"/>
       </w:pPr>
-      <w:bookmarkStart w:id="31" w:name="_Toc36193586"/>
+      <w:bookmarkStart w:id="35" w:name="_Toc87038165"/>
+      <w:proofErr w:type="spellStart"/>
       <w:r>
         <w:t>UnterschriftenMitStvKlassenlehrer</w:t>
       </w:r>
-      <w:bookmarkEnd w:id="31"/>
+      <w:bookmarkEnd w:id="35"/>
+      <w:proofErr w:type="spellEnd"/>
     </w:p>
     <w:p>
       <w:pPr>
@@ -4815,7 +5750,15 @@
         <w:t>L</w:t>
       </w:r>
       <w:r>
-        <w:t>egt fest, ob auch der stellvert. Klassenlehrer mit in den Unterschriften ausgegeben werden soll.</w:t>
+        <w:t xml:space="preserve">egt fest, ob auch der </w:t>
+      </w:r>
+      <w:proofErr w:type="spellStart"/>
+      <w:r>
+        <w:t>stellvert</w:t>
+      </w:r>
+      <w:proofErr w:type="spellEnd"/>
+      <w:r>
+        <w:t>. Klassenlehrer mit in den Unterschriften ausgegeben werden soll.</w:t>
       </w:r>
     </w:p>
     <w:p>
@@ -4825,12 +5768,11 @@
           <w:u w:val="single"/>
         </w:rPr>
       </w:pPr>
-      <w:bookmarkStart w:id="32" w:name="_Toc23791668"/>
+      <w:bookmarkStart w:id="36" w:name="_Toc23791668"/>
       <w:r>
         <w:rPr>
           <w:u w:val="single"/>
         </w:rPr>
-        <w:lastRenderedPageBreak/>
         <w:t xml:space="preserve">Mögliche Angaben: </w:t>
       </w:r>
     </w:p>
@@ -4886,11 +5828,13 @@
       <w:pPr>
         <w:pStyle w:val="berschrift2"/>
       </w:pPr>
-      <w:bookmarkStart w:id="33" w:name="_Toc36193587"/>
+      <w:bookmarkStart w:id="37" w:name="_Toc87038166"/>
+      <w:proofErr w:type="spellStart"/>
       <w:r>
         <w:t>SchulabschlussQuelle</w:t>
       </w:r>
-      <w:bookmarkEnd w:id="33"/>
+      <w:bookmarkEnd w:id="37"/>
+      <w:proofErr w:type="spellEnd"/>
     </w:p>
     <w:p>
       <w:pPr>
@@ -4973,7 +5917,23 @@
         <w:tab/>
       </w:r>
       <w:r>
-        <w:t>für Eintrag aus Liste der Abschlüsse in SchILD (L ist noch in SchILD zu implementieren)</w:t>
+        <w:t xml:space="preserve">für Eintrag aus Liste der Abschlüsse in </w:t>
+      </w:r>
+      <w:proofErr w:type="spellStart"/>
+      <w:r>
+        <w:t>SchILD</w:t>
+      </w:r>
+      <w:proofErr w:type="spellEnd"/>
+      <w:r>
+        <w:t xml:space="preserve"> (L ist noch in </w:t>
+      </w:r>
+      <w:proofErr w:type="spellStart"/>
+      <w:r>
+        <w:t>SchILD</w:t>
+      </w:r>
+      <w:proofErr w:type="spellEnd"/>
+      <w:r>
+        <w:t xml:space="preserve"> zu implementieren)</w:t>
       </w:r>
     </w:p>
     <w:p>
@@ -5011,11 +5971,13 @@
       <w:pPr>
         <w:pStyle w:val="berschrift2"/>
       </w:pPr>
-      <w:bookmarkStart w:id="34" w:name="_Toc36193588"/>
+      <w:bookmarkStart w:id="38" w:name="_Toc87038167"/>
+      <w:proofErr w:type="spellStart"/>
       <w:r>
         <w:t>SchriftenInPDFEinbetten</w:t>
       </w:r>
-      <w:bookmarkEnd w:id="34"/>
+      <w:bookmarkEnd w:id="38"/>
+      <w:proofErr w:type="spellEnd"/>
     </w:p>
     <w:p>
       <w:pPr>
@@ -5047,6 +6009,7 @@
         <w:rPr>
           <w:u w:val="single"/>
         </w:rPr>
+        <w:lastRenderedPageBreak/>
         <w:t xml:space="preserve">Mögliche Angaben: </w:t>
       </w:r>
     </w:p>
@@ -5102,11 +6065,13 @@
       <w:pPr>
         <w:pStyle w:val="berschrift2"/>
       </w:pPr>
-      <w:bookmarkStart w:id="35" w:name="_Toc36193589"/>
+      <w:bookmarkStart w:id="39" w:name="_Toc87038168"/>
+      <w:proofErr w:type="spellStart"/>
       <w:r>
         <w:t>UnicodeInPDFVerwenden</w:t>
       </w:r>
-      <w:bookmarkEnd w:id="35"/>
+      <w:bookmarkEnd w:id="39"/>
+      <w:proofErr w:type="spellEnd"/>
     </w:p>
     <w:p>
       <w:pPr>
@@ -5193,12 +6158,12 @@
       <w:pPr>
         <w:pStyle w:val="berschrift1"/>
       </w:pPr>
-      <w:bookmarkStart w:id="36" w:name="_Toc36193590"/>
+      <w:bookmarkStart w:id="40" w:name="_Toc87038169"/>
       <w:r>
         <w:t>Technischer Hintergrund</w:t>
       </w:r>
-      <w:bookmarkEnd w:id="32"/>
       <w:bookmarkEnd w:id="36"/>
+      <w:bookmarkEnd w:id="40"/>
     </w:p>
     <w:p>
       <w:r>
@@ -5209,11 +6174,33 @@
       <w:r>
         <w:t xml:space="preserve">Die Einstellungen der INI-Datei werden mit Hilfe der </w:t>
       </w:r>
+      <w:proofErr w:type="spellStart"/>
       <w:r>
         <w:rPr>
           <w:rFonts w:ascii="Courier New" w:hAnsi="Courier New" w:cs="Courier New"/>
         </w:rPr>
-        <w:t xml:space="preserve">Procedure ZeugniseinstellungenLaden </w:t>
+        <w:t>Procedure</w:t>
+      </w:r>
+      <w:proofErr w:type="spellEnd"/>
+      <w:r>
+        <w:rPr>
+          <w:rFonts w:ascii="Courier New" w:hAnsi="Courier New" w:cs="Courier New"/>
+        </w:rPr>
+        <w:t xml:space="preserve"> </w:t>
+      </w:r>
+      <w:proofErr w:type="spellStart"/>
+      <w:r>
+        <w:rPr>
+          <w:rFonts w:ascii="Courier New" w:hAnsi="Courier New" w:cs="Courier New"/>
+        </w:rPr>
+        <w:t>ZeugniseinstellungenLaden</w:t>
+      </w:r>
+      <w:proofErr w:type="spellEnd"/>
+      <w:r>
+        <w:rPr>
+          <w:rFonts w:ascii="Courier New" w:hAnsi="Courier New" w:cs="Courier New"/>
+        </w:rPr>
+        <w:t xml:space="preserve"> </w:t>
       </w:r>
       <w:r>
         <w:t xml:space="preserve">im Hauptbericht des Zeugnisreports aus der INI-Datei geladen. Zur Einsicht muss man im Bereich </w:t>
@@ -5280,13 +6267,29 @@
         <w:rPr>
           <w:rFonts w:ascii="Courier New" w:hAnsi="Courier New" w:cs="Courier New"/>
         </w:rPr>
-        <w:t>Global &gt; OnCreate</w:t>
-      </w:r>
+        <w:t xml:space="preserve">Global &gt; </w:t>
+      </w:r>
+      <w:proofErr w:type="spellStart"/>
+      <w:r>
+        <w:rPr>
+          <w:rFonts w:ascii="Courier New" w:hAnsi="Courier New" w:cs="Courier New"/>
+        </w:rPr>
+        <w:t>OnCreate</w:t>
+      </w:r>
+      <w:proofErr w:type="spellEnd"/>
       <w:r>
         <w:t xml:space="preserve">. Dabei muss die genaue Abschnittsbezeichnung aus der INI-Datei </w:t>
       </w:r>
       <w:r>
-        <w:t xml:space="preserve">sowie weitere boolsche Parameter </w:t>
+        <w:t xml:space="preserve">sowie weitere </w:t>
+      </w:r>
+      <w:proofErr w:type="spellStart"/>
+      <w:r>
+        <w:t>boolsche</w:t>
+      </w:r>
+      <w:proofErr w:type="spellEnd"/>
+      <w:r>
+        <w:t xml:space="preserve"> Parameter </w:t>
       </w:r>
       <w:r>
         <w:t>mit übergeben werden.</w:t>
@@ -5294,19 +6297,35 @@
       <w:r>
         <w:t xml:space="preserve"> Nähere Informationen dazu finden sich in der Kommentierung der </w:t>
       </w:r>
+      <w:proofErr w:type="spellStart"/>
       <w:r>
         <w:rPr>
           <w:rFonts w:ascii="Courier New" w:hAnsi="Courier New" w:cs="Courier New"/>
         </w:rPr>
-        <w:t>Procedure ZeugniseinstellungenLaden</w:t>
-      </w:r>
+        <w:t>Procedure</w:t>
+      </w:r>
+      <w:proofErr w:type="spellEnd"/>
+      <w:r>
+        <w:rPr>
+          <w:rFonts w:ascii="Courier New" w:hAnsi="Courier New" w:cs="Courier New"/>
+        </w:rPr>
+        <w:t xml:space="preserve"> </w:t>
+      </w:r>
+      <w:proofErr w:type="spellStart"/>
+      <w:r>
+        <w:rPr>
+          <w:rFonts w:ascii="Courier New" w:hAnsi="Courier New" w:cs="Courier New"/>
+        </w:rPr>
+        <w:t>ZeugniseinstellungenLaden</w:t>
+      </w:r>
+      <w:proofErr w:type="spellEnd"/>
       <w:r>
         <w:t xml:space="preserve">. </w:t>
       </w:r>
     </w:p>
     <w:sectPr>
-      <w:footerReference w:type="default" r:id="rId14"/>
-      <w:footerReference w:type="first" r:id="rId15"/>
+      <w:footerReference w:type="default" r:id="rId8"/>
+      <w:footerReference w:type="first" r:id="rId9"/>
       <w:pgSz w:w="11906" w:h="16838"/>
       <w:pgMar w:top="1417" w:right="1417" w:bottom="1134" w:left="1417" w:header="708" w:footer="708" w:gutter="0"/>
       <w:cols w:space="708"/>
@@ -5317,7 +6336,7 @@
 </file>
 
 <file path=word/endnotes.xml><?xml version="1.0" encoding="utf-8"?>
-<w:endnotes xmlns:wpc="http://schemas.microsoft.com/office/word/2010/wordprocessingCanvas" xmlns:cx="http://schemas.microsoft.com/office/drawing/2014/chartex" xmlns:cx1="http://schemas.microsoft.com/office/drawing/2015/9/8/chartex" xmlns:cx2="http://schemas.microsoft.com/office/drawing/2015/10/21/chartex" xmlns:cx3="http://schemas.microsoft.com/office/drawing/2016/5/9/chartex" xmlns:cx4="http://schemas.microsoft.com/office/drawing/2016/5/10/chartex" xmlns:cx5="http://schemas.microsoft.com/office/drawing/2016/5/11/chartex" xmlns:cx6="http://schemas.microsoft.com/office/drawing/2016/5/12/chartex" xmlns:cx7="http://schemas.microsoft.com/office/drawing/2016/5/13/chartex" xmlns:cx8="http://schemas.microsoft.com/office/drawing/2016/5/14/chartex" xmlns:mc="http://schemas.openxmlformats.org/markup-compatibility/2006" xmlns:aink="http://schemas.microsoft.com/office/drawing/2016/ink" xmlns:am3d="http://schemas.microsoft.com/office/drawing/2017/model3d" xmlns:o="urn:schemas-microsoft-com:office:office" xmlns:r="http://schemas.openxmlformats.org/officeDocument/2006/relationships" xmlns:m="http://schemas.openxmlformats.org/officeDocument/2006/math" xmlns:v="urn:schemas-microsoft-com:vml" xmlns:wp14="http://schemas.microsoft.com/office/word/2010/wordprocessingDrawing" xmlns:wp="http://schemas.openxmlformats.org/drawingml/2006/wordprocessingDrawing" xmlns:w10="urn:schemas-microsoft-com:office:word" xmlns:w="http://schemas.openxmlformats.org/wordprocessingml/2006/main" xmlns:w14="http://schemas.microsoft.com/office/word/2010/wordml" xmlns:w15="http://schemas.microsoft.com/office/word/2012/wordml" xmlns:w16cex="http://schemas.microsoft.com/office/word/2018/wordml/cex" xmlns:w16cid="http://schemas.microsoft.com/office/word/2016/wordml/cid" xmlns:w16="http://schemas.microsoft.com/office/word/2018/wordml" xmlns:w16se="http://schemas.microsoft.com/office/word/2015/wordml/symex" xmlns:wpg="http://schemas.microsoft.com/office/word/2010/wordprocessingGroup" xmlns:wpi="http://schemas.microsoft.com/office/word/2010/wordprocessingInk" xmlns:wne="http://schemas.microsoft.com/office/word/2006/wordml" xmlns:wps="http://schemas.microsoft.com/office/word/2010/wordprocessingShape" mc:Ignorable="w14 w15 w16se w16cid w16 w16cex wp14">
+<w:endnotes xmlns:wpc="http://schemas.microsoft.com/office/word/2010/wordprocessingCanvas" xmlns:cx="http://schemas.microsoft.com/office/drawing/2014/chartex" xmlns:cx1="http://schemas.microsoft.com/office/drawing/2015/9/8/chartex" xmlns:cx2="http://schemas.microsoft.com/office/drawing/2015/10/21/chartex" xmlns:cx3="http://schemas.microsoft.com/office/drawing/2016/5/9/chartex" xmlns:cx4="http://schemas.microsoft.com/office/drawing/2016/5/10/chartex" xmlns:cx5="http://schemas.microsoft.com/office/drawing/2016/5/11/chartex" xmlns:cx6="http://schemas.microsoft.com/office/drawing/2016/5/12/chartex" xmlns:cx7="http://schemas.microsoft.com/office/drawing/2016/5/13/chartex" xmlns:cx8="http://schemas.microsoft.com/office/drawing/2016/5/14/chartex" xmlns:mc="http://schemas.openxmlformats.org/markup-compatibility/2006" xmlns:aink="http://schemas.microsoft.com/office/drawing/2016/ink" xmlns:am3d="http://schemas.microsoft.com/office/drawing/2017/model3d" xmlns:o="urn:schemas-microsoft-com:office:office" xmlns:r="http://schemas.openxmlformats.org/officeDocument/2006/relationships" xmlns:m="http://schemas.openxmlformats.org/officeDocument/2006/math" xmlns:v="urn:schemas-microsoft-com:vml" xmlns:wp14="http://schemas.microsoft.com/office/word/2010/wordprocessingDrawing" xmlns:wp="http://schemas.openxmlformats.org/drawingml/2006/wordprocessingDrawing" xmlns:w10="urn:schemas-microsoft-com:office:word" xmlns:w="http://schemas.openxmlformats.org/wordprocessingml/2006/main" xmlns:w14="http://schemas.microsoft.com/office/word/2010/wordml" xmlns:w15="http://schemas.microsoft.com/office/word/2012/wordml" xmlns:w16cex="http://schemas.microsoft.com/office/word/2018/wordml/cex" xmlns:w16cid="http://schemas.microsoft.com/office/word/2016/wordml/cid" xmlns:w16="http://schemas.microsoft.com/office/word/2018/wordml" xmlns:w16sdtdh="http://schemas.microsoft.com/office/word/2020/wordml/sdtdatahash" xmlns:w16se="http://schemas.microsoft.com/office/word/2015/wordml/symex" xmlns:wpg="http://schemas.microsoft.com/office/word/2010/wordprocessingGroup" xmlns:wpi="http://schemas.microsoft.com/office/word/2010/wordprocessingInk" xmlns:wne="http://schemas.microsoft.com/office/word/2006/wordml" xmlns:wps="http://schemas.microsoft.com/office/word/2010/wordprocessingShape" mc:Ignorable="w14 w15 w16se w16cid w16 w16cex w16sdtdh wp14">
   <w:endnote w:type="separator" w:id="-1">
     <w:p>
       <w:pPr>
@@ -5342,43 +6361,27 @@
 </file>
 
 <file path=word/footer1.xml><?xml version="1.0" encoding="utf-8"?>
-<w:ftr xmlns:wpc="http://schemas.microsoft.com/office/word/2010/wordprocessingCanvas" xmlns:cx="http://schemas.microsoft.com/office/drawing/2014/chartex" xmlns:cx1="http://schemas.microsoft.com/office/drawing/2015/9/8/chartex" xmlns:cx2="http://schemas.microsoft.com/office/drawing/2015/10/21/chartex" xmlns:cx3="http://schemas.microsoft.com/office/drawing/2016/5/9/chartex" xmlns:cx4="http://schemas.microsoft.com/office/drawing/2016/5/10/chartex" xmlns:cx5="http://schemas.microsoft.com/office/drawing/2016/5/11/chartex" xmlns:cx6="http://schemas.microsoft.com/office/drawing/2016/5/12/chartex" xmlns:cx7="http://schemas.microsoft.com/office/drawing/2016/5/13/chartex" xmlns:cx8="http://schemas.microsoft.com/office/drawing/2016/5/14/chartex" xmlns:mc="http://schemas.openxmlformats.org/markup-compatibility/2006" xmlns:aink="http://schemas.microsoft.com/office/drawing/2016/ink" xmlns:am3d="http://schemas.microsoft.com/office/drawing/2017/model3d" xmlns:o="urn:schemas-microsoft-com:office:office" xmlns:r="http://schemas.openxmlformats.org/officeDocument/2006/relationships" xmlns:m="http://schemas.openxmlformats.org/officeDocument/2006/math" xmlns:v="urn:schemas-microsoft-com:vml" xmlns:wp14="http://schemas.microsoft.com/office/word/2010/wordprocessingDrawing" xmlns:wp="http://schemas.openxmlformats.org/drawingml/2006/wordprocessingDrawing" xmlns:w10="urn:schemas-microsoft-com:office:word" xmlns:w="http://schemas.openxmlformats.org/wordprocessingml/2006/main" xmlns:w14="http://schemas.microsoft.com/office/word/2010/wordml" xmlns:w15="http://schemas.microsoft.com/office/word/2012/wordml" xmlns:w16cex="http://schemas.microsoft.com/office/word/2018/wordml/cex" xmlns:w16cid="http://schemas.microsoft.com/office/word/2016/wordml/cid" xmlns:w16="http://schemas.microsoft.com/office/word/2018/wordml" xmlns:w16se="http://schemas.microsoft.com/office/word/2015/wordml/symex" xmlns:wpg="http://schemas.microsoft.com/office/word/2010/wordprocessingGroup" xmlns:wpi="http://schemas.microsoft.com/office/word/2010/wordprocessingInk" xmlns:wne="http://schemas.microsoft.com/office/word/2006/wordml" xmlns:wps="http://schemas.microsoft.com/office/word/2010/wordprocessingShape" mc:Ignorable="w14 w15 w16se w16cid w16 w16cex wp14">
-  <w:p>
-    <w:pPr>
-      <w:pStyle w:val="Fuzeile"/>
-    </w:pPr>
-  </w:p>
-</w:ftr>
-</file>
-
-<file path=word/footer2.xml><?xml version="1.0" encoding="utf-8"?>
-<w:ftr xmlns:wpc="http://schemas.microsoft.com/office/word/2010/wordprocessingCanvas" xmlns:cx="http://schemas.microsoft.com/office/drawing/2014/chartex" xmlns:cx1="http://schemas.microsoft.com/office/drawing/2015/9/8/chartex" xmlns:cx2="http://schemas.microsoft.com/office/drawing/2015/10/21/chartex" xmlns:cx3="http://schemas.microsoft.com/office/drawing/2016/5/9/chartex" xmlns:cx4="http://schemas.microsoft.com/office/drawing/2016/5/10/chartex" xmlns:cx5="http://schemas.microsoft.com/office/drawing/2016/5/11/chartex" xmlns:cx6="http://schemas.microsoft.com/office/drawing/2016/5/12/chartex" xmlns:cx7="http://schemas.microsoft.com/office/drawing/2016/5/13/chartex" xmlns:cx8="http://schemas.microsoft.com/office/drawing/2016/5/14/chartex" xmlns:mc="http://schemas.openxmlformats.org/markup-compatibility/2006" xmlns:aink="http://schemas.microsoft.com/office/drawing/2016/ink" xmlns:am3d="http://schemas.microsoft.com/office/drawing/2017/model3d" xmlns:o="urn:schemas-microsoft-com:office:office" xmlns:r="http://schemas.openxmlformats.org/officeDocument/2006/relationships" xmlns:m="http://schemas.openxmlformats.org/officeDocument/2006/math" xmlns:v="urn:schemas-microsoft-com:vml" xmlns:wp14="http://schemas.microsoft.com/office/word/2010/wordprocessingDrawing" xmlns:wp="http://schemas.openxmlformats.org/drawingml/2006/wordprocessingDrawing" xmlns:w10="urn:schemas-microsoft-com:office:word" xmlns:w="http://schemas.openxmlformats.org/wordprocessingml/2006/main" xmlns:w14="http://schemas.microsoft.com/office/word/2010/wordml" xmlns:w15="http://schemas.microsoft.com/office/word/2012/wordml" xmlns:w16cex="http://schemas.microsoft.com/office/word/2018/wordml/cex" xmlns:w16cid="http://schemas.microsoft.com/office/word/2016/wordml/cid" xmlns:w16="http://schemas.microsoft.com/office/word/2018/wordml" xmlns:w16se="http://schemas.microsoft.com/office/word/2015/wordml/symex" xmlns:wpg="http://schemas.microsoft.com/office/word/2010/wordprocessingGroup" xmlns:wpi="http://schemas.microsoft.com/office/word/2010/wordprocessingInk" xmlns:wne="http://schemas.microsoft.com/office/word/2006/wordml" xmlns:wps="http://schemas.microsoft.com/office/word/2010/wordprocessingShape" mc:Ignorable="w14 w15 w16se w16cid w16 w16cex wp14">
-  <w:p>
-    <w:pPr>
-      <w:pStyle w:val="Fuzeile"/>
-    </w:pPr>
-  </w:p>
-</w:ftr>
-</file>
-
-<file path=word/footer3.xml><?xml version="1.0" encoding="utf-8"?>
-<w:ftr xmlns:wpc="http://schemas.microsoft.com/office/word/2010/wordprocessingCanvas" xmlns:cx="http://schemas.microsoft.com/office/drawing/2014/chartex" xmlns:cx1="http://schemas.microsoft.com/office/drawing/2015/9/8/chartex" xmlns:cx2="http://schemas.microsoft.com/office/drawing/2015/10/21/chartex" xmlns:cx3="http://schemas.microsoft.com/office/drawing/2016/5/9/chartex" xmlns:cx4="http://schemas.microsoft.com/office/drawing/2016/5/10/chartex" xmlns:cx5="http://schemas.microsoft.com/office/drawing/2016/5/11/chartex" xmlns:cx6="http://schemas.microsoft.com/office/drawing/2016/5/12/chartex" xmlns:cx7="http://schemas.microsoft.com/office/drawing/2016/5/13/chartex" xmlns:cx8="http://schemas.microsoft.com/office/drawing/2016/5/14/chartex" xmlns:mc="http://schemas.openxmlformats.org/markup-compatibility/2006" xmlns:aink="http://schemas.microsoft.com/office/drawing/2016/ink" xmlns:am3d="http://schemas.microsoft.com/office/drawing/2017/model3d" xmlns:o="urn:schemas-microsoft-com:office:office" xmlns:r="http://schemas.openxmlformats.org/officeDocument/2006/relationships" xmlns:m="http://schemas.openxmlformats.org/officeDocument/2006/math" xmlns:v="urn:schemas-microsoft-com:vml" xmlns:wp14="http://schemas.microsoft.com/office/word/2010/wordprocessingDrawing" xmlns:wp="http://schemas.openxmlformats.org/drawingml/2006/wordprocessingDrawing" xmlns:w10="urn:schemas-microsoft-com:office:word" xmlns:w="http://schemas.openxmlformats.org/wordprocessingml/2006/main" xmlns:w14="http://schemas.microsoft.com/office/word/2010/wordml" xmlns:w15="http://schemas.microsoft.com/office/word/2012/wordml" xmlns:w16cex="http://schemas.microsoft.com/office/word/2018/wordml/cex" xmlns:w16cid="http://schemas.microsoft.com/office/word/2016/wordml/cid" xmlns:w16="http://schemas.microsoft.com/office/word/2018/wordml" xmlns:w16se="http://schemas.microsoft.com/office/word/2015/wordml/symex" xmlns:wpg="http://schemas.microsoft.com/office/word/2010/wordprocessingGroup" xmlns:wpi="http://schemas.microsoft.com/office/word/2010/wordprocessingInk" xmlns:wne="http://schemas.microsoft.com/office/word/2006/wordml" xmlns:wps="http://schemas.microsoft.com/office/word/2010/wordprocessingShape" mc:Ignorable="w14 w15 w16se w16cid w16 w16cex wp14">
-  <w:p>
-    <w:pPr>
-      <w:pStyle w:val="Fuzeile"/>
-    </w:pPr>
-  </w:p>
-</w:ftr>
-</file>
-
-<file path=word/footer4.xml><?xml version="1.0" encoding="utf-8"?>
-<w:ftr xmlns:wpc="http://schemas.microsoft.com/office/word/2010/wordprocessingCanvas" xmlns:cx="http://schemas.microsoft.com/office/drawing/2014/chartex" xmlns:cx1="http://schemas.microsoft.com/office/drawing/2015/9/8/chartex" xmlns:cx2="http://schemas.microsoft.com/office/drawing/2015/10/21/chartex" xmlns:cx3="http://schemas.microsoft.com/office/drawing/2016/5/9/chartex" xmlns:cx4="http://schemas.microsoft.com/office/drawing/2016/5/10/chartex" xmlns:cx5="http://schemas.microsoft.com/office/drawing/2016/5/11/chartex" xmlns:cx6="http://schemas.microsoft.com/office/drawing/2016/5/12/chartex" xmlns:cx7="http://schemas.microsoft.com/office/drawing/2016/5/13/chartex" xmlns:cx8="http://schemas.microsoft.com/office/drawing/2016/5/14/chartex" xmlns:mc="http://schemas.openxmlformats.org/markup-compatibility/2006" xmlns:aink="http://schemas.microsoft.com/office/drawing/2016/ink" xmlns:am3d="http://schemas.microsoft.com/office/drawing/2017/model3d" xmlns:o="urn:schemas-microsoft-com:office:office" xmlns:r="http://schemas.openxmlformats.org/officeDocument/2006/relationships" xmlns:m="http://schemas.openxmlformats.org/officeDocument/2006/math" xmlns:v="urn:schemas-microsoft-com:vml" xmlns:wp14="http://schemas.microsoft.com/office/word/2010/wordprocessingDrawing" xmlns:wp="http://schemas.openxmlformats.org/drawingml/2006/wordprocessingDrawing" xmlns:w10="urn:schemas-microsoft-com:office:word" xmlns:w="http://schemas.openxmlformats.org/wordprocessingml/2006/main" xmlns:w14="http://schemas.microsoft.com/office/word/2010/wordml" xmlns:w15="http://schemas.microsoft.com/office/word/2012/wordml" xmlns:w16cex="http://schemas.microsoft.com/office/word/2018/wordml/cex" xmlns:w16cid="http://schemas.microsoft.com/office/word/2016/wordml/cid" xmlns:w16="http://schemas.microsoft.com/office/word/2018/wordml" xmlns:w16se="http://schemas.microsoft.com/office/word/2015/wordml/symex" xmlns:wpg="http://schemas.microsoft.com/office/word/2010/wordprocessingGroup" xmlns:wpi="http://schemas.microsoft.com/office/word/2010/wordprocessingInk" xmlns:wne="http://schemas.microsoft.com/office/word/2006/wordml" xmlns:wps="http://schemas.microsoft.com/office/word/2010/wordprocessingShape" mc:Ignorable="w14 w15 w16se w16cid w16 w16cex wp14">
+<w:ftr xmlns:wpc="http://schemas.microsoft.com/office/word/2010/wordprocessingCanvas" xmlns:cx="http://schemas.microsoft.com/office/drawing/2014/chartex" xmlns:cx1="http://schemas.microsoft.com/office/drawing/2015/9/8/chartex" xmlns:cx2="http://schemas.microsoft.com/office/drawing/2015/10/21/chartex" xmlns:cx3="http://schemas.microsoft.com/office/drawing/2016/5/9/chartex" xmlns:cx4="http://schemas.microsoft.com/office/drawing/2016/5/10/chartex" xmlns:cx5="http://schemas.microsoft.com/office/drawing/2016/5/11/chartex" xmlns:cx6="http://schemas.microsoft.com/office/drawing/2016/5/12/chartex" xmlns:cx7="http://schemas.microsoft.com/office/drawing/2016/5/13/chartex" xmlns:cx8="http://schemas.microsoft.com/office/drawing/2016/5/14/chartex" xmlns:mc="http://schemas.openxmlformats.org/markup-compatibility/2006" xmlns:aink="http://schemas.microsoft.com/office/drawing/2016/ink" xmlns:am3d="http://schemas.microsoft.com/office/drawing/2017/model3d" xmlns:o="urn:schemas-microsoft-com:office:office" xmlns:r="http://schemas.openxmlformats.org/officeDocument/2006/relationships" xmlns:m="http://schemas.openxmlformats.org/officeDocument/2006/math" xmlns:v="urn:schemas-microsoft-com:vml" xmlns:wp14="http://schemas.microsoft.com/office/word/2010/wordprocessingDrawing" xmlns:wp="http://schemas.openxmlformats.org/drawingml/2006/wordprocessingDrawing" xmlns:w10="urn:schemas-microsoft-com:office:word" xmlns:w="http://schemas.openxmlformats.org/wordprocessingml/2006/main" xmlns:w14="http://schemas.microsoft.com/office/word/2010/wordml" xmlns:w15="http://schemas.microsoft.com/office/word/2012/wordml" xmlns:w16cex="http://schemas.microsoft.com/office/word/2018/wordml/cex" xmlns:w16cid="http://schemas.microsoft.com/office/word/2016/wordml/cid" xmlns:w16="http://schemas.microsoft.com/office/word/2018/wordml" xmlns:w16sdtdh="http://schemas.microsoft.com/office/word/2020/wordml/sdtdatahash" xmlns:w16se="http://schemas.microsoft.com/office/word/2015/wordml/symex" xmlns:wpg="http://schemas.microsoft.com/office/word/2010/wordprocessingGroup" xmlns:wpi="http://schemas.microsoft.com/office/word/2010/wordprocessingInk" xmlns:wne="http://schemas.microsoft.com/office/word/2006/wordml" xmlns:wps="http://schemas.microsoft.com/office/word/2010/wordprocessingShape" mc:Ignorable="w14 w15 w16se w16cid w16 w16cex w16sdtdh wp14">
   <w:p>
     <w:pPr>
       <w:pStyle w:val="Fuzeile"/>
     </w:pPr>
     <w:r>
-      <w:t>M. Plümper – Stand 27.03.2020</w:t>
+      <w:t xml:space="preserve">M. </w:t>
+    </w:r>
+    <w:proofErr w:type="spellStart"/>
+    <w:r>
+      <w:t>Plümper</w:t>
+    </w:r>
+    <w:proofErr w:type="spellEnd"/>
+    <w:r>
+      <w:t>, F. Müller</w:t>
+    </w:r>
+    <w:r>
+      <w:t xml:space="preserve"> – Stand </w:t>
+    </w:r>
+    <w:r>
+      <w:t>05.11.2021</w:t>
     </w:r>
     <w:r>
       <w:tab/>
@@ -5411,14 +6414,22 @@
 </w:ftr>
 </file>
 
-<file path=word/footer5.xml><?xml version="1.0" encoding="utf-8"?>
-<w:ftr xmlns:wpc="http://schemas.microsoft.com/office/word/2010/wordprocessingCanvas" xmlns:cx="http://schemas.microsoft.com/office/drawing/2014/chartex" xmlns:cx1="http://schemas.microsoft.com/office/drawing/2015/9/8/chartex" xmlns:cx2="http://schemas.microsoft.com/office/drawing/2015/10/21/chartex" xmlns:cx3="http://schemas.microsoft.com/office/drawing/2016/5/9/chartex" xmlns:cx4="http://schemas.microsoft.com/office/drawing/2016/5/10/chartex" xmlns:cx5="http://schemas.microsoft.com/office/drawing/2016/5/11/chartex" xmlns:cx6="http://schemas.microsoft.com/office/drawing/2016/5/12/chartex" xmlns:cx7="http://schemas.microsoft.com/office/drawing/2016/5/13/chartex" xmlns:cx8="http://schemas.microsoft.com/office/drawing/2016/5/14/chartex" xmlns:mc="http://schemas.openxmlformats.org/markup-compatibility/2006" xmlns:aink="http://schemas.microsoft.com/office/drawing/2016/ink" xmlns:am3d="http://schemas.microsoft.com/office/drawing/2017/model3d" xmlns:o="urn:schemas-microsoft-com:office:office" xmlns:r="http://schemas.openxmlformats.org/officeDocument/2006/relationships" xmlns:m="http://schemas.openxmlformats.org/officeDocument/2006/math" xmlns:v="urn:schemas-microsoft-com:vml" xmlns:wp14="http://schemas.microsoft.com/office/word/2010/wordprocessingDrawing" xmlns:wp="http://schemas.openxmlformats.org/drawingml/2006/wordprocessingDrawing" xmlns:w10="urn:schemas-microsoft-com:office:word" xmlns:w="http://schemas.openxmlformats.org/wordprocessingml/2006/main" xmlns:w14="http://schemas.microsoft.com/office/word/2010/wordml" xmlns:w15="http://schemas.microsoft.com/office/word/2012/wordml" xmlns:w16cex="http://schemas.microsoft.com/office/word/2018/wordml/cex" xmlns:w16cid="http://schemas.microsoft.com/office/word/2016/wordml/cid" xmlns:w16="http://schemas.microsoft.com/office/word/2018/wordml" xmlns:w16se="http://schemas.microsoft.com/office/word/2015/wordml/symex" xmlns:wpg="http://schemas.microsoft.com/office/word/2010/wordprocessingGroup" xmlns:wpi="http://schemas.microsoft.com/office/word/2010/wordprocessingInk" xmlns:wne="http://schemas.microsoft.com/office/word/2006/wordml" xmlns:wps="http://schemas.microsoft.com/office/word/2010/wordprocessingShape" mc:Ignorable="w14 w15 w16se w16cid w16 w16cex wp14">
+<file path=word/footer2.xml><?xml version="1.0" encoding="utf-8"?>
+<w:ftr xmlns:wpc="http://schemas.microsoft.com/office/word/2010/wordprocessingCanvas" xmlns:cx="http://schemas.microsoft.com/office/drawing/2014/chartex" xmlns:cx1="http://schemas.microsoft.com/office/drawing/2015/9/8/chartex" xmlns:cx2="http://schemas.microsoft.com/office/drawing/2015/10/21/chartex" xmlns:cx3="http://schemas.microsoft.com/office/drawing/2016/5/9/chartex" xmlns:cx4="http://schemas.microsoft.com/office/drawing/2016/5/10/chartex" xmlns:cx5="http://schemas.microsoft.com/office/drawing/2016/5/11/chartex" xmlns:cx6="http://schemas.microsoft.com/office/drawing/2016/5/12/chartex" xmlns:cx7="http://schemas.microsoft.com/office/drawing/2016/5/13/chartex" xmlns:cx8="http://schemas.microsoft.com/office/drawing/2016/5/14/chartex" xmlns:mc="http://schemas.openxmlformats.org/markup-compatibility/2006" xmlns:aink="http://schemas.microsoft.com/office/drawing/2016/ink" xmlns:am3d="http://schemas.microsoft.com/office/drawing/2017/model3d" xmlns:o="urn:schemas-microsoft-com:office:office" xmlns:r="http://schemas.openxmlformats.org/officeDocument/2006/relationships" xmlns:m="http://schemas.openxmlformats.org/officeDocument/2006/math" xmlns:v="urn:schemas-microsoft-com:vml" xmlns:wp14="http://schemas.microsoft.com/office/word/2010/wordprocessingDrawing" xmlns:wp="http://schemas.openxmlformats.org/drawingml/2006/wordprocessingDrawing" xmlns:w10="urn:schemas-microsoft-com:office:word" xmlns:w="http://schemas.openxmlformats.org/wordprocessingml/2006/main" xmlns:w14="http://schemas.microsoft.com/office/word/2010/wordml" xmlns:w15="http://schemas.microsoft.com/office/word/2012/wordml" xmlns:w16cex="http://schemas.microsoft.com/office/word/2018/wordml/cex" xmlns:w16cid="http://schemas.microsoft.com/office/word/2016/wordml/cid" xmlns:w16="http://schemas.microsoft.com/office/word/2018/wordml" xmlns:w16sdtdh="http://schemas.microsoft.com/office/word/2020/wordml/sdtdatahash" xmlns:w16se="http://schemas.microsoft.com/office/word/2015/wordml/symex" xmlns:wpg="http://schemas.microsoft.com/office/word/2010/wordprocessingGroup" xmlns:wpi="http://schemas.microsoft.com/office/word/2010/wordprocessingInk" xmlns:wne="http://schemas.microsoft.com/office/word/2006/wordml" xmlns:wps="http://schemas.microsoft.com/office/word/2010/wordprocessingShape" mc:Ignorable="w14 w15 w16se w16cid w16 w16cex w16sdtdh wp14">
   <w:p>
     <w:pPr>
       <w:pStyle w:val="Fuzeile"/>
     </w:pPr>
     <w:r>
-      <w:t>M. Plümper – Stand 27.03.2020</w:t>
+      <w:t xml:space="preserve">M. </w:t>
+    </w:r>
+    <w:proofErr w:type="spellStart"/>
+    <w:r>
+      <w:t>Plümper</w:t>
+    </w:r>
+    <w:proofErr w:type="spellEnd"/>
+    <w:r>
+      <w:t xml:space="preserve"> – Stand 27.03.2020</w:t>
     </w:r>
     <w:r>
       <w:tab/>
@@ -5452,7 +6463,7 @@
 </file>
 
 <file path=word/footnotes.xml><?xml version="1.0" encoding="utf-8"?>
-<w:footnotes xmlns:wpc="http://schemas.microsoft.com/office/word/2010/wordprocessingCanvas" xmlns:cx="http://schemas.microsoft.com/office/drawing/2014/chartex" xmlns:cx1="http://schemas.microsoft.com/office/drawing/2015/9/8/chartex" xmlns:cx2="http://schemas.microsoft.com/office/drawing/2015/10/21/chartex" xmlns:cx3="http://schemas.microsoft.com/office/drawing/2016/5/9/chartex" xmlns:cx4="http://schemas.microsoft.com/office/drawing/2016/5/10/chartex" xmlns:cx5="http://schemas.microsoft.com/office/drawing/2016/5/11/chartex" xmlns:cx6="http://schemas.microsoft.com/office/drawing/2016/5/12/chartex" xmlns:cx7="http://schemas.microsoft.com/office/drawing/2016/5/13/chartex" xmlns:cx8="http://schemas.microsoft.com/office/drawing/2016/5/14/chartex" xmlns:mc="http://schemas.openxmlformats.org/markup-compatibility/2006" xmlns:aink="http://schemas.microsoft.com/office/drawing/2016/ink" xmlns:am3d="http://schemas.microsoft.com/office/drawing/2017/model3d" xmlns:o="urn:schemas-microsoft-com:office:office" xmlns:r="http://schemas.openxmlformats.org/officeDocument/2006/relationships" xmlns:m="http://schemas.openxmlformats.org/officeDocument/2006/math" xmlns:v="urn:schemas-microsoft-com:vml" xmlns:wp14="http://schemas.microsoft.com/office/word/2010/wordprocessingDrawing" xmlns:wp="http://schemas.openxmlformats.org/drawingml/2006/wordprocessingDrawing" xmlns:w10="urn:schemas-microsoft-com:office:word" xmlns:w="http://schemas.openxmlformats.org/wordprocessingml/2006/main" xmlns:w14="http://schemas.microsoft.com/office/word/2010/wordml" xmlns:w15="http://schemas.microsoft.com/office/word/2012/wordml" xmlns:w16cex="http://schemas.microsoft.com/office/word/2018/wordml/cex" xmlns:w16cid="http://schemas.microsoft.com/office/word/2016/wordml/cid" xmlns:w16="http://schemas.microsoft.com/office/word/2018/wordml" xmlns:w16se="http://schemas.microsoft.com/office/word/2015/wordml/symex" xmlns:wpg="http://schemas.microsoft.com/office/word/2010/wordprocessingGroup" xmlns:wpi="http://schemas.microsoft.com/office/word/2010/wordprocessingInk" xmlns:wne="http://schemas.microsoft.com/office/word/2006/wordml" xmlns:wps="http://schemas.microsoft.com/office/word/2010/wordprocessingShape" mc:Ignorable="w14 w15 w16se w16cid w16 w16cex wp14">
+<w:footnotes xmlns:wpc="http://schemas.microsoft.com/office/word/2010/wordprocessingCanvas" xmlns:cx="http://schemas.microsoft.com/office/drawing/2014/chartex" xmlns:cx1="http://schemas.microsoft.com/office/drawing/2015/9/8/chartex" xmlns:cx2="http://schemas.microsoft.com/office/drawing/2015/10/21/chartex" xmlns:cx3="http://schemas.microsoft.com/office/drawing/2016/5/9/chartex" xmlns:cx4="http://schemas.microsoft.com/office/drawing/2016/5/10/chartex" xmlns:cx5="http://schemas.microsoft.com/office/drawing/2016/5/11/chartex" xmlns:cx6="http://schemas.microsoft.com/office/drawing/2016/5/12/chartex" xmlns:cx7="http://schemas.microsoft.com/office/drawing/2016/5/13/chartex" xmlns:cx8="http://schemas.microsoft.com/office/drawing/2016/5/14/chartex" xmlns:mc="http://schemas.openxmlformats.org/markup-compatibility/2006" xmlns:aink="http://schemas.microsoft.com/office/drawing/2016/ink" xmlns:am3d="http://schemas.microsoft.com/office/drawing/2017/model3d" xmlns:o="urn:schemas-microsoft-com:office:office" xmlns:r="http://schemas.openxmlformats.org/officeDocument/2006/relationships" xmlns:m="http://schemas.openxmlformats.org/officeDocument/2006/math" xmlns:v="urn:schemas-microsoft-com:vml" xmlns:wp14="http://schemas.microsoft.com/office/word/2010/wordprocessingDrawing" xmlns:wp="http://schemas.openxmlformats.org/drawingml/2006/wordprocessingDrawing" xmlns:w10="urn:schemas-microsoft-com:office:word" xmlns:w="http://schemas.openxmlformats.org/wordprocessingml/2006/main" xmlns:w14="http://schemas.microsoft.com/office/word/2010/wordml" xmlns:w15="http://schemas.microsoft.com/office/word/2012/wordml" xmlns:w16cex="http://schemas.microsoft.com/office/word/2018/wordml/cex" xmlns:w16cid="http://schemas.microsoft.com/office/word/2016/wordml/cid" xmlns:w16="http://schemas.microsoft.com/office/word/2018/wordml" xmlns:w16sdtdh="http://schemas.microsoft.com/office/word/2020/wordml/sdtdatahash" xmlns:w16se="http://schemas.microsoft.com/office/word/2015/wordml/symex" xmlns:wpg="http://schemas.microsoft.com/office/word/2010/wordprocessingGroup" xmlns:wpi="http://schemas.microsoft.com/office/word/2010/wordprocessingInk" xmlns:wne="http://schemas.microsoft.com/office/word/2006/wordml" xmlns:wps="http://schemas.microsoft.com/office/word/2010/wordprocessingShape" mc:Ignorable="w14 w15 w16se w16cid w16 w16cex w16sdtdh wp14">
   <w:footnote w:type="separator" w:id="-1">
     <w:p>
       <w:pPr>
@@ -5476,38 +6487,8 @@
 </w:footnotes>
 </file>
 
-<file path=word/header1.xml><?xml version="1.0" encoding="utf-8"?>
-<w:hdr xmlns:wpc="http://schemas.microsoft.com/office/word/2010/wordprocessingCanvas" xmlns:cx="http://schemas.microsoft.com/office/drawing/2014/chartex" xmlns:cx1="http://schemas.microsoft.com/office/drawing/2015/9/8/chartex" xmlns:cx2="http://schemas.microsoft.com/office/drawing/2015/10/21/chartex" xmlns:cx3="http://schemas.microsoft.com/office/drawing/2016/5/9/chartex" xmlns:cx4="http://schemas.microsoft.com/office/drawing/2016/5/10/chartex" xmlns:cx5="http://schemas.microsoft.com/office/drawing/2016/5/11/chartex" xmlns:cx6="http://schemas.microsoft.com/office/drawing/2016/5/12/chartex" xmlns:cx7="http://schemas.microsoft.com/office/drawing/2016/5/13/chartex" xmlns:cx8="http://schemas.microsoft.com/office/drawing/2016/5/14/chartex" xmlns:mc="http://schemas.openxmlformats.org/markup-compatibility/2006" xmlns:aink="http://schemas.microsoft.com/office/drawing/2016/ink" xmlns:am3d="http://schemas.microsoft.com/office/drawing/2017/model3d" xmlns:o="urn:schemas-microsoft-com:office:office" xmlns:r="http://schemas.openxmlformats.org/officeDocument/2006/relationships" xmlns:m="http://schemas.openxmlformats.org/officeDocument/2006/math" xmlns:v="urn:schemas-microsoft-com:vml" xmlns:wp14="http://schemas.microsoft.com/office/word/2010/wordprocessingDrawing" xmlns:wp="http://schemas.openxmlformats.org/drawingml/2006/wordprocessingDrawing" xmlns:w10="urn:schemas-microsoft-com:office:word" xmlns:w="http://schemas.openxmlformats.org/wordprocessingml/2006/main" xmlns:w14="http://schemas.microsoft.com/office/word/2010/wordml" xmlns:w15="http://schemas.microsoft.com/office/word/2012/wordml" xmlns:w16cex="http://schemas.microsoft.com/office/word/2018/wordml/cex" xmlns:w16cid="http://schemas.microsoft.com/office/word/2016/wordml/cid" xmlns:w16="http://schemas.microsoft.com/office/word/2018/wordml" xmlns:w16se="http://schemas.microsoft.com/office/word/2015/wordml/symex" xmlns:wpg="http://schemas.microsoft.com/office/word/2010/wordprocessingGroup" xmlns:wpi="http://schemas.microsoft.com/office/word/2010/wordprocessingInk" xmlns:wne="http://schemas.microsoft.com/office/word/2006/wordml" xmlns:wps="http://schemas.microsoft.com/office/word/2010/wordprocessingShape" mc:Ignorable="w14 w15 w16se w16cid w16 w16cex wp14">
-  <w:p>
-    <w:pPr>
-      <w:pStyle w:val="Kopfzeile"/>
-    </w:pPr>
-  </w:p>
-</w:hdr>
-</file>
-
-<file path=word/header2.xml><?xml version="1.0" encoding="utf-8"?>
-<w:hdr xmlns:wpc="http://schemas.microsoft.com/office/word/2010/wordprocessingCanvas" xmlns:cx="http://schemas.microsoft.com/office/drawing/2014/chartex" xmlns:cx1="http://schemas.microsoft.com/office/drawing/2015/9/8/chartex" xmlns:cx2="http://schemas.microsoft.com/office/drawing/2015/10/21/chartex" xmlns:cx3="http://schemas.microsoft.com/office/drawing/2016/5/9/chartex" xmlns:cx4="http://schemas.microsoft.com/office/drawing/2016/5/10/chartex" xmlns:cx5="http://schemas.microsoft.com/office/drawing/2016/5/11/chartex" xmlns:cx6="http://schemas.microsoft.com/office/drawing/2016/5/12/chartex" xmlns:cx7="http://schemas.microsoft.com/office/drawing/2016/5/13/chartex" xmlns:cx8="http://schemas.microsoft.com/office/drawing/2016/5/14/chartex" xmlns:mc="http://schemas.openxmlformats.org/markup-compatibility/2006" xmlns:aink="http://schemas.microsoft.com/office/drawing/2016/ink" xmlns:am3d="http://schemas.microsoft.com/office/drawing/2017/model3d" xmlns:o="urn:schemas-microsoft-com:office:office" xmlns:r="http://schemas.openxmlformats.org/officeDocument/2006/relationships" xmlns:m="http://schemas.openxmlformats.org/officeDocument/2006/math" xmlns:v="urn:schemas-microsoft-com:vml" xmlns:wp14="http://schemas.microsoft.com/office/word/2010/wordprocessingDrawing" xmlns:wp="http://schemas.openxmlformats.org/drawingml/2006/wordprocessingDrawing" xmlns:w10="urn:schemas-microsoft-com:office:word" xmlns:w="http://schemas.openxmlformats.org/wordprocessingml/2006/main" xmlns:w14="http://schemas.microsoft.com/office/word/2010/wordml" xmlns:w15="http://schemas.microsoft.com/office/word/2012/wordml" xmlns:w16cex="http://schemas.microsoft.com/office/word/2018/wordml/cex" xmlns:w16cid="http://schemas.microsoft.com/office/word/2016/wordml/cid" xmlns:w16="http://schemas.microsoft.com/office/word/2018/wordml" xmlns:w16se="http://schemas.microsoft.com/office/word/2015/wordml/symex" xmlns:wpg="http://schemas.microsoft.com/office/word/2010/wordprocessingGroup" xmlns:wpi="http://schemas.microsoft.com/office/word/2010/wordprocessingInk" xmlns:wne="http://schemas.microsoft.com/office/word/2006/wordml" xmlns:wps="http://schemas.microsoft.com/office/word/2010/wordprocessingShape" mc:Ignorable="w14 w15 w16se w16cid w16 w16cex wp14">
-  <w:p>
-    <w:pPr>
-      <w:pStyle w:val="Kopfzeile"/>
-    </w:pPr>
-  </w:p>
-</w:hdr>
-</file>
-
-<file path=word/header3.xml><?xml version="1.0" encoding="utf-8"?>
-<w:hdr xmlns:wpc="http://schemas.microsoft.com/office/word/2010/wordprocessingCanvas" xmlns:cx="http://schemas.microsoft.com/office/drawing/2014/chartex" xmlns:cx1="http://schemas.microsoft.com/office/drawing/2015/9/8/chartex" xmlns:cx2="http://schemas.microsoft.com/office/drawing/2015/10/21/chartex" xmlns:cx3="http://schemas.microsoft.com/office/drawing/2016/5/9/chartex" xmlns:cx4="http://schemas.microsoft.com/office/drawing/2016/5/10/chartex" xmlns:cx5="http://schemas.microsoft.com/office/drawing/2016/5/11/chartex" xmlns:cx6="http://schemas.microsoft.com/office/drawing/2016/5/12/chartex" xmlns:cx7="http://schemas.microsoft.com/office/drawing/2016/5/13/chartex" xmlns:cx8="http://schemas.microsoft.com/office/drawing/2016/5/14/chartex" xmlns:mc="http://schemas.openxmlformats.org/markup-compatibility/2006" xmlns:aink="http://schemas.microsoft.com/office/drawing/2016/ink" xmlns:am3d="http://schemas.microsoft.com/office/drawing/2017/model3d" xmlns:o="urn:schemas-microsoft-com:office:office" xmlns:r="http://schemas.openxmlformats.org/officeDocument/2006/relationships" xmlns:m="http://schemas.openxmlformats.org/officeDocument/2006/math" xmlns:v="urn:schemas-microsoft-com:vml" xmlns:wp14="http://schemas.microsoft.com/office/word/2010/wordprocessingDrawing" xmlns:wp="http://schemas.openxmlformats.org/drawingml/2006/wordprocessingDrawing" xmlns:w10="urn:schemas-microsoft-com:office:word" xmlns:w="http://schemas.openxmlformats.org/wordprocessingml/2006/main" xmlns:w14="http://schemas.microsoft.com/office/word/2010/wordml" xmlns:w15="http://schemas.microsoft.com/office/word/2012/wordml" xmlns:w16cex="http://schemas.microsoft.com/office/word/2018/wordml/cex" xmlns:w16cid="http://schemas.microsoft.com/office/word/2016/wordml/cid" xmlns:w16="http://schemas.microsoft.com/office/word/2018/wordml" xmlns:w16se="http://schemas.microsoft.com/office/word/2015/wordml/symex" xmlns:wpg="http://schemas.microsoft.com/office/word/2010/wordprocessingGroup" xmlns:wpi="http://schemas.microsoft.com/office/word/2010/wordprocessingInk" xmlns:wne="http://schemas.microsoft.com/office/word/2006/wordml" xmlns:wps="http://schemas.microsoft.com/office/word/2010/wordprocessingShape" mc:Ignorable="w14 w15 w16se w16cid w16 w16cex wp14">
-  <w:p>
-    <w:pPr>
-      <w:pStyle w:val="Kopfzeile"/>
-    </w:pPr>
-  </w:p>
-</w:hdr>
-</file>
-
 <file path=word/numbering.xml><?xml version="1.0" encoding="utf-8"?>
-<w:numbering xmlns:wpc="http://schemas.microsoft.com/office/word/2010/wordprocessingCanvas" xmlns:cx="http://schemas.microsoft.com/office/drawing/2014/chartex" xmlns:cx1="http://schemas.microsoft.com/office/drawing/2015/9/8/chartex" xmlns:cx2="http://schemas.microsoft.com/office/drawing/2015/10/21/chartex" xmlns:cx3="http://schemas.microsoft.com/office/drawing/2016/5/9/chartex" xmlns:cx4="http://schemas.microsoft.com/office/drawing/2016/5/10/chartex" xmlns:cx5="http://schemas.microsoft.com/office/drawing/2016/5/11/chartex" xmlns:cx6="http://schemas.microsoft.com/office/drawing/2016/5/12/chartex" xmlns:cx7="http://schemas.microsoft.com/office/drawing/2016/5/13/chartex" xmlns:cx8="http://schemas.microsoft.com/office/drawing/2016/5/14/chartex" xmlns:mc="http://schemas.openxmlformats.org/markup-compatibility/2006" xmlns:aink="http://schemas.microsoft.com/office/drawing/2016/ink" xmlns:am3d="http://schemas.microsoft.com/office/drawing/2017/model3d" xmlns:o="urn:schemas-microsoft-com:office:office" xmlns:r="http://schemas.openxmlformats.org/officeDocument/2006/relationships" xmlns:m="http://schemas.openxmlformats.org/officeDocument/2006/math" xmlns:v="urn:schemas-microsoft-com:vml" xmlns:wp14="http://schemas.microsoft.com/office/word/2010/wordprocessingDrawing" xmlns:wp="http://schemas.openxmlformats.org/drawingml/2006/wordprocessingDrawing" xmlns:w10="urn:schemas-microsoft-com:office:word" xmlns:w="http://schemas.openxmlformats.org/wordprocessingml/2006/main" xmlns:w14="http://schemas.microsoft.com/office/word/2010/wordml" xmlns:w15="http://schemas.microsoft.com/office/word/2012/wordml" xmlns:w16cex="http://schemas.microsoft.com/office/word/2018/wordml/cex" xmlns:w16cid="http://schemas.microsoft.com/office/word/2016/wordml/cid" xmlns:w16="http://schemas.microsoft.com/office/word/2018/wordml" xmlns:w16se="http://schemas.microsoft.com/office/word/2015/wordml/symex" xmlns:wpg="http://schemas.microsoft.com/office/word/2010/wordprocessingGroup" xmlns:wpi="http://schemas.microsoft.com/office/word/2010/wordprocessingInk" xmlns:wne="http://schemas.microsoft.com/office/word/2006/wordml" xmlns:wps="http://schemas.microsoft.com/office/word/2010/wordprocessingShape" mc:Ignorable="w14 w15 w16se w16cid w16 w16cex wp14">
+<w:numbering xmlns:wpc="http://schemas.microsoft.com/office/word/2010/wordprocessingCanvas" xmlns:cx="http://schemas.microsoft.com/office/drawing/2014/chartex" xmlns:cx1="http://schemas.microsoft.com/office/drawing/2015/9/8/chartex" xmlns:cx2="http://schemas.microsoft.com/office/drawing/2015/10/21/chartex" xmlns:cx3="http://schemas.microsoft.com/office/drawing/2016/5/9/chartex" xmlns:cx4="http://schemas.microsoft.com/office/drawing/2016/5/10/chartex" xmlns:cx5="http://schemas.microsoft.com/office/drawing/2016/5/11/chartex" xmlns:cx6="http://schemas.microsoft.com/office/drawing/2016/5/12/chartex" xmlns:cx7="http://schemas.microsoft.com/office/drawing/2016/5/13/chartex" xmlns:cx8="http://schemas.microsoft.com/office/drawing/2016/5/14/chartex" xmlns:mc="http://schemas.openxmlformats.org/markup-compatibility/2006" xmlns:aink="http://schemas.microsoft.com/office/drawing/2016/ink" xmlns:am3d="http://schemas.microsoft.com/office/drawing/2017/model3d" xmlns:o="urn:schemas-microsoft-com:office:office" xmlns:r="http://schemas.openxmlformats.org/officeDocument/2006/relationships" xmlns:m="http://schemas.openxmlformats.org/officeDocument/2006/math" xmlns:v="urn:schemas-microsoft-com:vml" xmlns:wp14="http://schemas.microsoft.com/office/word/2010/wordprocessingDrawing" xmlns:wp="http://schemas.openxmlformats.org/drawingml/2006/wordprocessingDrawing" xmlns:w10="urn:schemas-microsoft-com:office:word" xmlns:w="http://schemas.openxmlformats.org/wordprocessingml/2006/main" xmlns:w14="http://schemas.microsoft.com/office/word/2010/wordml" xmlns:w15="http://schemas.microsoft.com/office/word/2012/wordml" xmlns:w16cex="http://schemas.microsoft.com/office/word/2018/wordml/cex" xmlns:w16cid="http://schemas.microsoft.com/office/word/2016/wordml/cid" xmlns:w16="http://schemas.microsoft.com/office/word/2018/wordml" xmlns:w16sdtdh="http://schemas.microsoft.com/office/word/2020/wordml/sdtdatahash" xmlns:w16se="http://schemas.microsoft.com/office/word/2015/wordml/symex" xmlns:wpg="http://schemas.microsoft.com/office/word/2010/wordprocessingGroup" xmlns:wpi="http://schemas.microsoft.com/office/word/2010/wordprocessingInk" xmlns:wne="http://schemas.microsoft.com/office/word/2006/wordml" xmlns:wps="http://schemas.microsoft.com/office/word/2010/wordprocessingShape" mc:Ignorable="w14 w15 w16se w16cid w16 w16cex w16sdtdh wp14">
   <w:abstractNum w:abstractNumId="0" w15:restartNumberingAfterBreak="0">
     <w:nsid w:val="176252A6"/>
     <w:multiLevelType w:val="hybridMultilevel"/>
@@ -6302,6 +7283,119 @@
       <w:lvlJc w:val="left"/>
       <w:pPr>
         <w:ind w:left="6480" w:hanging="360"/>
+      </w:pPr>
+      <w:rPr>
+        <w:rFonts w:ascii="Wingdings" w:hAnsi="Wingdings" w:hint="default"/>
+      </w:rPr>
+    </w:lvl>
+  </w:abstractNum>
+  <w:abstractNum w:abstractNumId="7" w15:restartNumberingAfterBreak="0">
+    <w:nsid w:val="77E60FBF"/>
+    <w:multiLevelType w:val="hybridMultilevel"/>
+    <w:tmpl w:val="7E5276D0"/>
+    <w:lvl w:ilvl="0" w:tplc="04070001">
+      <w:start w:val="1"/>
+      <w:numFmt w:val="bullet"/>
+      <w:lvlText w:val=""/>
+      <w:lvlJc w:val="left"/>
+      <w:pPr>
+        <w:ind w:left="360" w:hanging="360"/>
+      </w:pPr>
+      <w:rPr>
+        <w:rFonts w:ascii="Symbol" w:hAnsi="Symbol" w:hint="default"/>
+      </w:rPr>
+    </w:lvl>
+    <w:lvl w:ilvl="1" w:tplc="04070003" w:tentative="1">
+      <w:start w:val="1"/>
+      <w:numFmt w:val="bullet"/>
+      <w:lvlText w:val="o"/>
+      <w:lvlJc w:val="left"/>
+      <w:pPr>
+        <w:ind w:left="1080" w:hanging="360"/>
+      </w:pPr>
+      <w:rPr>
+        <w:rFonts w:ascii="Courier New" w:hAnsi="Courier New" w:cs="Courier New" w:hint="default"/>
+      </w:rPr>
+    </w:lvl>
+    <w:lvl w:ilvl="2" w:tplc="04070005" w:tentative="1">
+      <w:start w:val="1"/>
+      <w:numFmt w:val="bullet"/>
+      <w:lvlText w:val=""/>
+      <w:lvlJc w:val="left"/>
+      <w:pPr>
+        <w:ind w:left="1800" w:hanging="360"/>
+      </w:pPr>
+      <w:rPr>
+        <w:rFonts w:ascii="Wingdings" w:hAnsi="Wingdings" w:hint="default"/>
+      </w:rPr>
+    </w:lvl>
+    <w:lvl w:ilvl="3" w:tplc="04070001" w:tentative="1">
+      <w:start w:val="1"/>
+      <w:numFmt w:val="bullet"/>
+      <w:lvlText w:val=""/>
+      <w:lvlJc w:val="left"/>
+      <w:pPr>
+        <w:ind w:left="2520" w:hanging="360"/>
+      </w:pPr>
+      <w:rPr>
+        <w:rFonts w:ascii="Symbol" w:hAnsi="Symbol" w:hint="default"/>
+      </w:rPr>
+    </w:lvl>
+    <w:lvl w:ilvl="4" w:tplc="04070003" w:tentative="1">
+      <w:start w:val="1"/>
+      <w:numFmt w:val="bullet"/>
+      <w:lvlText w:val="o"/>
+      <w:lvlJc w:val="left"/>
+      <w:pPr>
+        <w:ind w:left="3240" w:hanging="360"/>
+      </w:pPr>
+      <w:rPr>
+        <w:rFonts w:ascii="Courier New" w:hAnsi="Courier New" w:cs="Courier New" w:hint="default"/>
+      </w:rPr>
+    </w:lvl>
+    <w:lvl w:ilvl="5" w:tplc="04070005" w:tentative="1">
+      <w:start w:val="1"/>
+      <w:numFmt w:val="bullet"/>
+      <w:lvlText w:val=""/>
+      <w:lvlJc w:val="left"/>
+      <w:pPr>
+        <w:ind w:left="3960" w:hanging="360"/>
+      </w:pPr>
+      <w:rPr>
+        <w:rFonts w:ascii="Wingdings" w:hAnsi="Wingdings" w:hint="default"/>
+      </w:rPr>
+    </w:lvl>
+    <w:lvl w:ilvl="6" w:tplc="04070001" w:tentative="1">
+      <w:start w:val="1"/>
+      <w:numFmt w:val="bullet"/>
+      <w:lvlText w:val=""/>
+      <w:lvlJc w:val="left"/>
+      <w:pPr>
+        <w:ind w:left="4680" w:hanging="360"/>
+      </w:pPr>
+      <w:rPr>
+        <w:rFonts w:ascii="Symbol" w:hAnsi="Symbol" w:hint="default"/>
+      </w:rPr>
+    </w:lvl>
+    <w:lvl w:ilvl="7" w:tplc="04070003" w:tentative="1">
+      <w:start w:val="1"/>
+      <w:numFmt w:val="bullet"/>
+      <w:lvlText w:val="o"/>
+      <w:lvlJc w:val="left"/>
+      <w:pPr>
+        <w:ind w:left="5400" w:hanging="360"/>
+      </w:pPr>
+      <w:rPr>
+        <w:rFonts w:ascii="Courier New" w:hAnsi="Courier New" w:cs="Courier New" w:hint="default"/>
+      </w:rPr>
+    </w:lvl>
+    <w:lvl w:ilvl="8" w:tplc="04070005" w:tentative="1">
+      <w:start w:val="1"/>
+      <w:numFmt w:val="bullet"/>
+      <w:lvlText w:val=""/>
+      <w:lvlJc w:val="left"/>
+      <w:pPr>
+        <w:ind w:left="6120" w:hanging="360"/>
       </w:pPr>
       <w:rPr>
         <w:rFonts w:ascii="Wingdings" w:hAnsi="Wingdings" w:hint="default"/>
@@ -6338,11 +7432,14 @@
   <w:num w:numId="10">
     <w:abstractNumId w:val="5"/>
   </w:num>
+  <w:num w:numId="11">
+    <w:abstractNumId w:val="7"/>
+  </w:num>
 </w:numbering>
 </file>
 
 <file path=word/styles.xml><?xml version="1.0" encoding="utf-8"?>
-<w:styles xmlns:mc="http://schemas.openxmlformats.org/markup-compatibility/2006" xmlns:r="http://schemas.openxmlformats.org/officeDocument/2006/relationships" xmlns:w="http://schemas.openxmlformats.org/wordprocessingml/2006/main" xmlns:w14="http://schemas.microsoft.com/office/word/2010/wordml" xmlns:w15="http://schemas.microsoft.com/office/word/2012/wordml" xmlns:w16cex="http://schemas.microsoft.com/office/word/2018/wordml/cex" xmlns:w16cid="http://schemas.microsoft.com/office/word/2016/wordml/cid" xmlns:w16="http://schemas.microsoft.com/office/word/2018/wordml" xmlns:w16se="http://schemas.microsoft.com/office/word/2015/wordml/symex" mc:Ignorable="w14 w15 w16se w16cid w16 w16cex">
+<w:styles xmlns:mc="http://schemas.openxmlformats.org/markup-compatibility/2006" xmlns:r="http://schemas.openxmlformats.org/officeDocument/2006/relationships" xmlns:w="http://schemas.openxmlformats.org/wordprocessingml/2006/main" xmlns:w14="http://schemas.microsoft.com/office/word/2010/wordml" xmlns:w15="http://schemas.microsoft.com/office/word/2012/wordml" xmlns:w16cex="http://schemas.microsoft.com/office/word/2018/wordml/cex" xmlns:w16cid="http://schemas.microsoft.com/office/word/2016/wordml/cid" xmlns:w16="http://schemas.microsoft.com/office/word/2018/wordml" xmlns:w16sdtdh="http://schemas.microsoft.com/office/word/2020/wordml/sdtdatahash" xmlns:w16se="http://schemas.microsoft.com/office/word/2015/wordml/symex" mc:Ignorable="w14 w15 w16se w16cid w16 w16cex w16sdtdh">
   <w:docDefaults>
     <w:rPrDefault>
       <w:rPr>

</xml_diff>

<commit_message>
Anpassungen bei allen Schulformen
- PDF Einstellungen korrigiert
- neue Option in der INI für Unterschriftenfelder
- Informatik 5/6 an neue Vorgaben angepasst
- neue Abschlussbezeichnungen ab August 2022
</commit_message>
<xml_diff>
--- a/Hinweise zur Nutzung der INI-Datei zu den Zeugnissen.docx
+++ b/Hinweise zur Nutzung der INI-Datei zu den Zeugnissen.docx
@@ -1,6 +1,6 @@
 
 <file path=word/document.xml><?xml version="1.0" encoding="utf-8"?>
-<w:document xmlns:wpc="http://schemas.microsoft.com/office/word/2010/wordprocessingCanvas" xmlns:cx="http://schemas.microsoft.com/office/drawing/2014/chartex" xmlns:cx1="http://schemas.microsoft.com/office/drawing/2015/9/8/chartex" xmlns:cx2="http://schemas.microsoft.com/office/drawing/2015/10/21/chartex" xmlns:cx3="http://schemas.microsoft.com/office/drawing/2016/5/9/chartex" xmlns:cx4="http://schemas.microsoft.com/office/drawing/2016/5/10/chartex" xmlns:cx5="http://schemas.microsoft.com/office/drawing/2016/5/11/chartex" xmlns:cx6="http://schemas.microsoft.com/office/drawing/2016/5/12/chartex" xmlns:cx7="http://schemas.microsoft.com/office/drawing/2016/5/13/chartex" xmlns:cx8="http://schemas.microsoft.com/office/drawing/2016/5/14/chartex" xmlns:mc="http://schemas.openxmlformats.org/markup-compatibility/2006" xmlns:aink="http://schemas.microsoft.com/office/drawing/2016/ink" xmlns:am3d="http://schemas.microsoft.com/office/drawing/2017/model3d" xmlns:o="urn:schemas-microsoft-com:office:office" xmlns:r="http://schemas.openxmlformats.org/officeDocument/2006/relationships" xmlns:m="http://schemas.openxmlformats.org/officeDocument/2006/math" xmlns:v="urn:schemas-microsoft-com:vml" xmlns:wp14="http://schemas.microsoft.com/office/word/2010/wordprocessingDrawing" xmlns:wp="http://schemas.openxmlformats.org/drawingml/2006/wordprocessingDrawing" xmlns:w10="urn:schemas-microsoft-com:office:word" xmlns:w="http://schemas.openxmlformats.org/wordprocessingml/2006/main" xmlns:w14="http://schemas.microsoft.com/office/word/2010/wordml" xmlns:w15="http://schemas.microsoft.com/office/word/2012/wordml" xmlns:w16cex="http://schemas.microsoft.com/office/word/2018/wordml/cex" xmlns:w16cid="http://schemas.microsoft.com/office/word/2016/wordml/cid" xmlns:w16="http://schemas.microsoft.com/office/word/2018/wordml" xmlns:w16sdtdh="http://schemas.microsoft.com/office/word/2020/wordml/sdtdatahash" xmlns:w16se="http://schemas.microsoft.com/office/word/2015/wordml/symex" xmlns:wpg="http://schemas.microsoft.com/office/word/2010/wordprocessingGroup" xmlns:wpi="http://schemas.microsoft.com/office/word/2010/wordprocessingInk" xmlns:wne="http://schemas.microsoft.com/office/word/2006/wordml" xmlns:wps="http://schemas.microsoft.com/office/word/2010/wordprocessingShape" mc:Ignorable="w14 w15 w16se w16cid w16 w16cex w16sdtdh wp14">
+<w:document xmlns:wpc="http://schemas.microsoft.com/office/word/2010/wordprocessingCanvas" xmlns:cx="http://schemas.microsoft.com/office/drawing/2014/chartex" xmlns:cx1="http://schemas.microsoft.com/office/drawing/2015/9/8/chartex" xmlns:cx2="http://schemas.microsoft.com/office/drawing/2015/10/21/chartex" xmlns:cx3="http://schemas.microsoft.com/office/drawing/2016/5/9/chartex" xmlns:cx4="http://schemas.microsoft.com/office/drawing/2016/5/10/chartex" xmlns:cx5="http://schemas.microsoft.com/office/drawing/2016/5/11/chartex" xmlns:cx6="http://schemas.microsoft.com/office/drawing/2016/5/12/chartex" xmlns:cx7="http://schemas.microsoft.com/office/drawing/2016/5/13/chartex" xmlns:cx8="http://schemas.microsoft.com/office/drawing/2016/5/14/chartex" xmlns:mc="http://schemas.openxmlformats.org/markup-compatibility/2006" xmlns:aink="http://schemas.microsoft.com/office/drawing/2016/ink" xmlns:am3d="http://schemas.microsoft.com/office/drawing/2017/model3d" xmlns:o="urn:schemas-microsoft-com:office:office" xmlns:oel="http://schemas.microsoft.com/office/2019/extlst" xmlns:r="http://schemas.openxmlformats.org/officeDocument/2006/relationships" xmlns:m="http://schemas.openxmlformats.org/officeDocument/2006/math" xmlns:v="urn:schemas-microsoft-com:vml" xmlns:wp14="http://schemas.microsoft.com/office/word/2010/wordprocessingDrawing" xmlns:wp="http://schemas.openxmlformats.org/drawingml/2006/wordprocessingDrawing" xmlns:w10="urn:schemas-microsoft-com:office:word" xmlns:w="http://schemas.openxmlformats.org/wordprocessingml/2006/main" xmlns:w14="http://schemas.microsoft.com/office/word/2010/wordml" xmlns:w15="http://schemas.microsoft.com/office/word/2012/wordml" xmlns:w16cex="http://schemas.microsoft.com/office/word/2018/wordml/cex" xmlns:w16cid="http://schemas.microsoft.com/office/word/2016/wordml/cid" xmlns:w16="http://schemas.microsoft.com/office/word/2018/wordml" xmlns:w16sdtdh="http://schemas.microsoft.com/office/word/2020/wordml/sdtdatahash" xmlns:w16se="http://schemas.microsoft.com/office/word/2015/wordml/symex" xmlns:wpg="http://schemas.microsoft.com/office/word/2010/wordprocessingGroup" xmlns:wpi="http://schemas.microsoft.com/office/word/2010/wordprocessingInk" xmlns:wne="http://schemas.microsoft.com/office/word/2006/wordml" xmlns:wps="http://schemas.microsoft.com/office/word/2010/wordprocessingShape" mc:Ignorable="w14 w15 w16se w16cid w16 w16cex w16sdtdh wp14">
   <w:body>
     <w:p>
       <w:pPr>
@@ -74,7 +74,7 @@
           <w:r>
             <w:fldChar w:fldCharType="separate"/>
           </w:r>
-          <w:hyperlink w:anchor="_Toc87038138" w:history="1">
+          <w:hyperlink w:anchor="_Toc103440803" w:history="1">
             <w:r>
               <w:rPr>
                 <w:rStyle w:val="Hyperlink"/>
@@ -115,7 +115,7 @@
                 <w:noProof/>
                 <w:webHidden/>
               </w:rPr>
-              <w:instrText xml:space="preserve"> PAGEREF _Toc87038138 \h </w:instrText>
+              <w:instrText xml:space="preserve"> PAGEREF _Toc103440803 \h </w:instrText>
             </w:r>
             <w:r>
               <w:rPr>
@@ -157,7 +157,7 @@
               <w:noProof/>
             </w:rPr>
           </w:pPr>
-          <w:hyperlink w:anchor="_Toc87038139" w:history="1">
+          <w:hyperlink w:anchor="_Toc103440804" w:history="1">
             <w:r>
               <w:rPr>
                 <w:rStyle w:val="Hyperlink"/>
@@ -198,7 +198,7 @@
                 <w:noProof/>
                 <w:webHidden/>
               </w:rPr>
-              <w:instrText xml:space="preserve"> PAGEREF _Toc87038139 \h </w:instrText>
+              <w:instrText xml:space="preserve"> PAGEREF _Toc103440804 \h </w:instrText>
             </w:r>
             <w:r>
               <w:rPr>
@@ -240,7 +240,7 @@
               <w:noProof/>
             </w:rPr>
           </w:pPr>
-          <w:hyperlink w:anchor="_Toc87038140" w:history="1">
+          <w:hyperlink w:anchor="_Toc103440805" w:history="1">
             <w:r>
               <w:rPr>
                 <w:rStyle w:val="Hyperlink"/>
@@ -281,7 +281,7 @@
                 <w:noProof/>
                 <w:webHidden/>
               </w:rPr>
-              <w:instrText xml:space="preserve"> PAGEREF _Toc87038140 \h </w:instrText>
+              <w:instrText xml:space="preserve"> PAGEREF _Toc103440805 \h </w:instrText>
             </w:r>
             <w:r>
               <w:rPr>
@@ -323,7 +323,7 @@
               <w:noProof/>
             </w:rPr>
           </w:pPr>
-          <w:hyperlink w:anchor="_Toc87038141" w:history="1">
+          <w:hyperlink w:anchor="_Toc103440806" w:history="1">
             <w:r>
               <w:rPr>
                 <w:rStyle w:val="Hyperlink"/>
@@ -364,7 +364,7 @@
                 <w:noProof/>
                 <w:webHidden/>
               </w:rPr>
-              <w:instrText xml:space="preserve"> PAGEREF _Toc87038141 \h </w:instrText>
+              <w:instrText xml:space="preserve"> PAGEREF _Toc103440806 \h </w:instrText>
             </w:r>
             <w:r>
               <w:rPr>
@@ -403,7 +403,7 @@
               <w:noProof/>
             </w:rPr>
           </w:pPr>
-          <w:hyperlink w:anchor="_Toc87038142" w:history="1">
+          <w:hyperlink w:anchor="_Toc103440807" w:history="1">
             <w:r>
               <w:rPr>
                 <w:rStyle w:val="Hyperlink"/>
@@ -444,7 +444,7 @@
                 <w:noProof/>
                 <w:webHidden/>
               </w:rPr>
-              <w:instrText xml:space="preserve"> PAGEREF _Toc87038142 \h </w:instrText>
+              <w:instrText xml:space="preserve"> PAGEREF _Toc103440807 \h </w:instrText>
             </w:r>
             <w:r>
               <w:rPr>
@@ -483,7 +483,7 @@
               <w:noProof/>
             </w:rPr>
           </w:pPr>
-          <w:hyperlink w:anchor="_Toc87038143" w:history="1">
+          <w:hyperlink w:anchor="_Toc103440808" w:history="1">
             <w:r>
               <w:rPr>
                 <w:rStyle w:val="Hyperlink"/>
@@ -524,7 +524,7 @@
                 <w:noProof/>
                 <w:webHidden/>
               </w:rPr>
-              <w:instrText xml:space="preserve"> PAGEREF _Toc87038143 \h </w:instrText>
+              <w:instrText xml:space="preserve"> PAGEREF _Toc103440808 \h </w:instrText>
             </w:r>
             <w:r>
               <w:rPr>
@@ -566,7 +566,7 @@
               <w:noProof/>
             </w:rPr>
           </w:pPr>
-          <w:hyperlink w:anchor="_Toc87038144" w:history="1">
+          <w:hyperlink w:anchor="_Toc103440809" w:history="1">
             <w:r>
               <w:rPr>
                 <w:rStyle w:val="Hyperlink"/>
@@ -607,7 +607,7 @@
                 <w:noProof/>
                 <w:webHidden/>
               </w:rPr>
-              <w:instrText xml:space="preserve"> PAGEREF _Toc87038144 \h </w:instrText>
+              <w:instrText xml:space="preserve"> PAGEREF _Toc103440809 \h </w:instrText>
             </w:r>
             <w:r>
               <w:rPr>
@@ -649,7 +649,7 @@
               <w:noProof/>
             </w:rPr>
           </w:pPr>
-          <w:hyperlink w:anchor="_Toc87038145" w:history="1">
+          <w:hyperlink w:anchor="_Toc103440810" w:history="1">
             <w:r>
               <w:rPr>
                 <w:rStyle w:val="Hyperlink"/>
@@ -690,7 +690,7 @@
                 <w:noProof/>
                 <w:webHidden/>
               </w:rPr>
-              <w:instrText xml:space="preserve"> PAGEREF _Toc87038145 \h </w:instrText>
+              <w:instrText xml:space="preserve"> PAGEREF _Toc103440810 \h </w:instrText>
             </w:r>
             <w:r>
               <w:rPr>
@@ -732,7 +732,7 @@
               <w:noProof/>
             </w:rPr>
           </w:pPr>
-          <w:hyperlink w:anchor="_Toc87038146" w:history="1">
+          <w:hyperlink w:anchor="_Toc103440811" w:history="1">
             <w:r>
               <w:rPr>
                 <w:rStyle w:val="Hyperlink"/>
@@ -773,7 +773,7 @@
                 <w:noProof/>
                 <w:webHidden/>
               </w:rPr>
-              <w:instrText xml:space="preserve"> PAGEREF _Toc87038146 \h </w:instrText>
+              <w:instrText xml:space="preserve"> PAGEREF _Toc103440811 \h </w:instrText>
             </w:r>
             <w:r>
               <w:rPr>
@@ -815,7 +815,7 @@
               <w:noProof/>
             </w:rPr>
           </w:pPr>
-          <w:hyperlink w:anchor="_Toc87038147" w:history="1">
+          <w:hyperlink w:anchor="_Toc103440812" w:history="1">
             <w:r>
               <w:rPr>
                 <w:rStyle w:val="Hyperlink"/>
@@ -856,7 +856,7 @@
                 <w:noProof/>
                 <w:webHidden/>
               </w:rPr>
-              <w:instrText xml:space="preserve"> PAGEREF _Toc87038147 \h </w:instrText>
+              <w:instrText xml:space="preserve"> PAGEREF _Toc103440812 \h </w:instrText>
             </w:r>
             <w:r>
               <w:rPr>
@@ -898,7 +898,7 @@
               <w:noProof/>
             </w:rPr>
           </w:pPr>
-          <w:hyperlink w:anchor="_Toc87038148" w:history="1">
+          <w:hyperlink w:anchor="_Toc103440813" w:history="1">
             <w:r>
               <w:rPr>
                 <w:rStyle w:val="Hyperlink"/>
@@ -939,7 +939,7 @@
                 <w:noProof/>
                 <w:webHidden/>
               </w:rPr>
-              <w:instrText xml:space="preserve"> PAGEREF _Toc87038148 \h </w:instrText>
+              <w:instrText xml:space="preserve"> PAGEREF _Toc103440813 \h </w:instrText>
             </w:r>
             <w:r>
               <w:rPr>
@@ -981,7 +981,7 @@
               <w:noProof/>
             </w:rPr>
           </w:pPr>
-          <w:hyperlink w:anchor="_Toc87038149" w:history="1">
+          <w:hyperlink w:anchor="_Toc103440814" w:history="1">
             <w:r>
               <w:rPr>
                 <w:rStyle w:val="Hyperlink"/>
@@ -1022,7 +1022,7 @@
                 <w:noProof/>
                 <w:webHidden/>
               </w:rPr>
-              <w:instrText xml:space="preserve"> PAGEREF _Toc87038149 \h </w:instrText>
+              <w:instrText xml:space="preserve"> PAGEREF _Toc103440814 \h </w:instrText>
             </w:r>
             <w:r>
               <w:rPr>
@@ -1064,7 +1064,7 @@
               <w:noProof/>
             </w:rPr>
           </w:pPr>
-          <w:hyperlink w:anchor="_Toc87038150" w:history="1">
+          <w:hyperlink w:anchor="_Toc103440815" w:history="1">
             <w:r>
               <w:rPr>
                 <w:rStyle w:val="Hyperlink"/>
@@ -1105,7 +1105,7 @@
                 <w:noProof/>
                 <w:webHidden/>
               </w:rPr>
-              <w:instrText xml:space="preserve"> PAGEREF _Toc87038150 \h </w:instrText>
+              <w:instrText xml:space="preserve"> PAGEREF _Toc103440815 \h </w:instrText>
             </w:r>
             <w:r>
               <w:rPr>
@@ -1147,7 +1147,7 @@
               <w:noProof/>
             </w:rPr>
           </w:pPr>
-          <w:hyperlink w:anchor="_Toc87038151" w:history="1">
+          <w:hyperlink w:anchor="_Toc103440816" w:history="1">
             <w:r>
               <w:rPr>
                 <w:rStyle w:val="Hyperlink"/>
@@ -1188,7 +1188,7 @@
                 <w:noProof/>
                 <w:webHidden/>
               </w:rPr>
-              <w:instrText xml:space="preserve"> PAGEREF _Toc87038151 \h </w:instrText>
+              <w:instrText xml:space="preserve"> PAGEREF _Toc103440816 \h </w:instrText>
             </w:r>
             <w:r>
               <w:rPr>
@@ -1230,7 +1230,7 @@
               <w:noProof/>
             </w:rPr>
           </w:pPr>
-          <w:hyperlink w:anchor="_Toc87038152" w:history="1">
+          <w:hyperlink w:anchor="_Toc103440817" w:history="1">
             <w:r>
               <w:rPr>
                 <w:rStyle w:val="Hyperlink"/>
@@ -1271,7 +1271,7 @@
                 <w:noProof/>
                 <w:webHidden/>
               </w:rPr>
-              <w:instrText xml:space="preserve"> PAGEREF _Toc87038152 \h </w:instrText>
+              <w:instrText xml:space="preserve"> PAGEREF _Toc103440817 \h </w:instrText>
             </w:r>
             <w:r>
               <w:rPr>
@@ -1313,7 +1313,7 @@
               <w:noProof/>
             </w:rPr>
           </w:pPr>
-          <w:hyperlink w:anchor="_Toc87038153" w:history="1">
+          <w:hyperlink w:anchor="_Toc103440818" w:history="1">
             <w:r>
               <w:rPr>
                 <w:rStyle w:val="Hyperlink"/>
@@ -1354,7 +1354,7 @@
                 <w:noProof/>
                 <w:webHidden/>
               </w:rPr>
-              <w:instrText xml:space="preserve"> PAGEREF _Toc87038153 \h </w:instrText>
+              <w:instrText xml:space="preserve"> PAGEREF _Toc103440818 \h </w:instrText>
             </w:r>
             <w:r>
               <w:rPr>
@@ -1396,7 +1396,7 @@
               <w:noProof/>
             </w:rPr>
           </w:pPr>
-          <w:hyperlink w:anchor="_Toc87038154" w:history="1">
+          <w:hyperlink w:anchor="_Toc103440819" w:history="1">
             <w:r>
               <w:rPr>
                 <w:rStyle w:val="Hyperlink"/>
@@ -1437,7 +1437,7 @@
                 <w:noProof/>
                 <w:webHidden/>
               </w:rPr>
-              <w:instrText xml:space="preserve"> PAGEREF _Toc87038154 \h </w:instrText>
+              <w:instrText xml:space="preserve"> PAGEREF _Toc103440819 \h </w:instrText>
             </w:r>
             <w:r>
               <w:rPr>
@@ -1479,7 +1479,7 @@
               <w:noProof/>
             </w:rPr>
           </w:pPr>
-          <w:hyperlink w:anchor="_Toc87038155" w:history="1">
+          <w:hyperlink w:anchor="_Toc103440820" w:history="1">
             <w:r>
               <w:rPr>
                 <w:rStyle w:val="Hyperlink"/>
@@ -1520,7 +1520,7 @@
                 <w:noProof/>
                 <w:webHidden/>
               </w:rPr>
-              <w:instrText xml:space="preserve"> PAGEREF _Toc87038155 \h </w:instrText>
+              <w:instrText xml:space="preserve"> PAGEREF _Toc103440820 \h </w:instrText>
             </w:r>
             <w:r>
               <w:rPr>
@@ -1562,7 +1562,7 @@
               <w:noProof/>
             </w:rPr>
           </w:pPr>
-          <w:hyperlink w:anchor="_Toc87038156" w:history="1">
+          <w:hyperlink w:anchor="_Toc103440821" w:history="1">
             <w:r>
               <w:rPr>
                 <w:rStyle w:val="Hyperlink"/>
@@ -1603,7 +1603,7 @@
                 <w:noProof/>
                 <w:webHidden/>
               </w:rPr>
-              <w:instrText xml:space="preserve"> PAGEREF _Toc87038156 \h </w:instrText>
+              <w:instrText xml:space="preserve"> PAGEREF _Toc103440821 \h </w:instrText>
             </w:r>
             <w:r>
               <w:rPr>
@@ -1645,7 +1645,7 @@
               <w:noProof/>
             </w:rPr>
           </w:pPr>
-          <w:hyperlink w:anchor="_Toc87038157" w:history="1">
+          <w:hyperlink w:anchor="_Toc103440822" w:history="1">
             <w:r>
               <w:rPr>
                 <w:rStyle w:val="Hyperlink"/>
@@ -1686,7 +1686,7 @@
                 <w:noProof/>
                 <w:webHidden/>
               </w:rPr>
-              <w:instrText xml:space="preserve"> PAGEREF _Toc87038157 \h </w:instrText>
+              <w:instrText xml:space="preserve"> PAGEREF _Toc103440822 \h </w:instrText>
             </w:r>
             <w:r>
               <w:rPr>
@@ -1728,7 +1728,7 @@
               <w:noProof/>
             </w:rPr>
           </w:pPr>
-          <w:hyperlink w:anchor="_Toc87038158" w:history="1">
+          <w:hyperlink w:anchor="_Toc103440823" w:history="1">
             <w:r>
               <w:rPr>
                 <w:rStyle w:val="Hyperlink"/>
@@ -1769,7 +1769,7 @@
                 <w:noProof/>
                 <w:webHidden/>
               </w:rPr>
-              <w:instrText xml:space="preserve"> PAGEREF _Toc87038158 \h </w:instrText>
+              <w:instrText xml:space="preserve"> PAGEREF _Toc103440823 \h </w:instrText>
             </w:r>
             <w:r>
               <w:rPr>
@@ -1811,7 +1811,7 @@
               <w:noProof/>
             </w:rPr>
           </w:pPr>
-          <w:hyperlink w:anchor="_Toc87038159" w:history="1">
+          <w:hyperlink w:anchor="_Toc103440824" w:history="1">
             <w:r>
               <w:rPr>
                 <w:rStyle w:val="Hyperlink"/>
@@ -1852,7 +1852,7 @@
                 <w:noProof/>
                 <w:webHidden/>
               </w:rPr>
-              <w:instrText xml:space="preserve"> PAGEREF _Toc87038159 \h </w:instrText>
+              <w:instrText xml:space="preserve"> PAGEREF _Toc103440824 \h </w:instrText>
             </w:r>
             <w:r>
               <w:rPr>
@@ -1894,7 +1894,7 @@
               <w:noProof/>
             </w:rPr>
           </w:pPr>
-          <w:hyperlink w:anchor="_Toc87038160" w:history="1">
+          <w:hyperlink w:anchor="_Toc103440825" w:history="1">
             <w:r>
               <w:rPr>
                 <w:rStyle w:val="Hyperlink"/>
@@ -1935,7 +1935,7 @@
                 <w:noProof/>
                 <w:webHidden/>
               </w:rPr>
-              <w:instrText xml:space="preserve"> PAGEREF _Toc87038160 \h </w:instrText>
+              <w:instrText xml:space="preserve"> PAGEREF _Toc103440825 \h </w:instrText>
             </w:r>
             <w:r>
               <w:rPr>
@@ -1977,7 +1977,7 @@
               <w:noProof/>
             </w:rPr>
           </w:pPr>
-          <w:hyperlink w:anchor="_Toc87038161" w:history="1">
+          <w:hyperlink w:anchor="_Toc103440826" w:history="1">
             <w:r>
               <w:rPr>
                 <w:rStyle w:val="Hyperlink"/>
@@ -2018,7 +2018,7 @@
                 <w:noProof/>
                 <w:webHidden/>
               </w:rPr>
-              <w:instrText xml:space="preserve"> PAGEREF _Toc87038161 \h </w:instrText>
+              <w:instrText xml:space="preserve"> PAGEREF _Toc103440826 \h </w:instrText>
             </w:r>
             <w:r>
               <w:rPr>
@@ -2060,7 +2060,7 @@
               <w:noProof/>
             </w:rPr>
           </w:pPr>
-          <w:hyperlink w:anchor="_Toc87038162" w:history="1">
+          <w:hyperlink w:anchor="_Toc103440827" w:history="1">
             <w:r>
               <w:rPr>
                 <w:rStyle w:val="Hyperlink"/>
@@ -2101,7 +2101,7 @@
                 <w:noProof/>
                 <w:webHidden/>
               </w:rPr>
-              <w:instrText xml:space="preserve"> PAGEREF _Toc87038162 \h </w:instrText>
+              <w:instrText xml:space="preserve"> PAGEREF _Toc103440827 \h </w:instrText>
             </w:r>
             <w:r>
               <w:rPr>
@@ -2143,7 +2143,7 @@
               <w:noProof/>
             </w:rPr>
           </w:pPr>
-          <w:hyperlink w:anchor="_Toc87038163" w:history="1">
+          <w:hyperlink w:anchor="_Toc103440828" w:history="1">
             <w:r>
               <w:rPr>
                 <w:rStyle w:val="Hyperlink"/>
@@ -2184,7 +2184,7 @@
                 <w:noProof/>
                 <w:webHidden/>
               </w:rPr>
-              <w:instrText xml:space="preserve"> PAGEREF _Toc87038163 \h </w:instrText>
+              <w:instrText xml:space="preserve"> PAGEREF _Toc103440828 \h </w:instrText>
             </w:r>
             <w:r>
               <w:rPr>
@@ -2226,7 +2226,7 @@
               <w:noProof/>
             </w:rPr>
           </w:pPr>
-          <w:hyperlink w:anchor="_Toc87038164" w:history="1">
+          <w:hyperlink w:anchor="_Toc103440829" w:history="1">
             <w:r>
               <w:rPr>
                 <w:rStyle w:val="Hyperlink"/>
@@ -2267,7 +2267,7 @@
                 <w:noProof/>
                 <w:webHidden/>
               </w:rPr>
-              <w:instrText xml:space="preserve"> PAGEREF _Toc87038164 \h </w:instrText>
+              <w:instrText xml:space="preserve"> PAGEREF _Toc103440829 \h </w:instrText>
             </w:r>
             <w:r>
               <w:rPr>
@@ -2309,7 +2309,7 @@
               <w:noProof/>
             </w:rPr>
           </w:pPr>
-          <w:hyperlink w:anchor="_Toc87038165" w:history="1">
+          <w:hyperlink w:anchor="_Toc103440830" w:history="1">
             <w:r>
               <w:rPr>
                 <w:rStyle w:val="Hyperlink"/>
@@ -2350,7 +2350,7 @@
                 <w:noProof/>
                 <w:webHidden/>
               </w:rPr>
-              <w:instrText xml:space="preserve"> PAGEREF _Toc87038165 \h </w:instrText>
+              <w:instrText xml:space="preserve"> PAGEREF _Toc103440830 \h </w:instrText>
             </w:r>
             <w:r>
               <w:rPr>
@@ -2392,7 +2392,7 @@
               <w:noProof/>
             </w:rPr>
           </w:pPr>
-          <w:hyperlink w:anchor="_Toc87038166" w:history="1">
+          <w:hyperlink w:anchor="_Toc103440831" w:history="1">
             <w:r>
               <w:rPr>
                 <w:rStyle w:val="Hyperlink"/>
@@ -2433,7 +2433,7 @@
                 <w:noProof/>
                 <w:webHidden/>
               </w:rPr>
-              <w:instrText xml:space="preserve"> PAGEREF _Toc87038166 \h </w:instrText>
+              <w:instrText xml:space="preserve"> PAGEREF _Toc103440831 \h </w:instrText>
             </w:r>
             <w:r>
               <w:rPr>
@@ -2454,172 +2454,6 @@
                 <w:webHidden/>
               </w:rPr>
               <w:t>7</w:t>
-            </w:r>
-            <w:r>
-              <w:rPr>
-                <w:noProof/>
-                <w:webHidden/>
-              </w:rPr>
-              <w:fldChar w:fldCharType="end"/>
-            </w:r>
-          </w:hyperlink>
-        </w:p>
-        <w:p>
-          <w:pPr>
-            <w:pStyle w:val="Verzeichnis2"/>
-            <w:tabs>
-              <w:tab w:val="left" w:pos="1100"/>
-            </w:tabs>
-            <w:rPr>
-              <w:rFonts w:cstheme="minorBidi"/>
-              <w:noProof/>
-            </w:rPr>
-          </w:pPr>
-          <w:hyperlink w:anchor="_Toc87038167" w:history="1">
-            <w:r>
-              <w:rPr>
-                <w:rStyle w:val="Hyperlink"/>
-                <w:noProof/>
-              </w:rPr>
-              <w:t>3.24</w:t>
-            </w:r>
-            <w:r>
-              <w:rPr>
-                <w:rFonts w:cstheme="minorBidi"/>
-                <w:noProof/>
-              </w:rPr>
-              <w:tab/>
-            </w:r>
-            <w:r>
-              <w:rPr>
-                <w:rStyle w:val="Hyperlink"/>
-                <w:noProof/>
-              </w:rPr>
-              <w:t>SchriftenInPDFEinbetten</w:t>
-            </w:r>
-            <w:r>
-              <w:rPr>
-                <w:noProof/>
-                <w:webHidden/>
-              </w:rPr>
-              <w:tab/>
-            </w:r>
-            <w:r>
-              <w:rPr>
-                <w:noProof/>
-                <w:webHidden/>
-              </w:rPr>
-              <w:fldChar w:fldCharType="begin"/>
-            </w:r>
-            <w:r>
-              <w:rPr>
-                <w:noProof/>
-                <w:webHidden/>
-              </w:rPr>
-              <w:instrText xml:space="preserve"> PAGEREF _Toc87038167 \h </w:instrText>
-            </w:r>
-            <w:r>
-              <w:rPr>
-                <w:noProof/>
-                <w:webHidden/>
-              </w:rPr>
-            </w:r>
-            <w:r>
-              <w:rPr>
-                <w:noProof/>
-                <w:webHidden/>
-              </w:rPr>
-              <w:fldChar w:fldCharType="separate"/>
-            </w:r>
-            <w:r>
-              <w:rPr>
-                <w:noProof/>
-                <w:webHidden/>
-              </w:rPr>
-              <w:t>7</w:t>
-            </w:r>
-            <w:r>
-              <w:rPr>
-                <w:noProof/>
-                <w:webHidden/>
-              </w:rPr>
-              <w:fldChar w:fldCharType="end"/>
-            </w:r>
-          </w:hyperlink>
-        </w:p>
-        <w:p>
-          <w:pPr>
-            <w:pStyle w:val="Verzeichnis2"/>
-            <w:tabs>
-              <w:tab w:val="left" w:pos="1100"/>
-            </w:tabs>
-            <w:rPr>
-              <w:rFonts w:cstheme="minorBidi"/>
-              <w:noProof/>
-            </w:rPr>
-          </w:pPr>
-          <w:hyperlink w:anchor="_Toc87038168" w:history="1">
-            <w:r>
-              <w:rPr>
-                <w:rStyle w:val="Hyperlink"/>
-                <w:noProof/>
-              </w:rPr>
-              <w:t>3.25</w:t>
-            </w:r>
-            <w:r>
-              <w:rPr>
-                <w:rFonts w:cstheme="minorBidi"/>
-                <w:noProof/>
-              </w:rPr>
-              <w:tab/>
-            </w:r>
-            <w:r>
-              <w:rPr>
-                <w:rStyle w:val="Hyperlink"/>
-                <w:noProof/>
-              </w:rPr>
-              <w:t>UnicodeInPDFVerwenden</w:t>
-            </w:r>
-            <w:r>
-              <w:rPr>
-                <w:noProof/>
-                <w:webHidden/>
-              </w:rPr>
-              <w:tab/>
-            </w:r>
-            <w:r>
-              <w:rPr>
-                <w:noProof/>
-                <w:webHidden/>
-              </w:rPr>
-              <w:fldChar w:fldCharType="begin"/>
-            </w:r>
-            <w:r>
-              <w:rPr>
-                <w:noProof/>
-                <w:webHidden/>
-              </w:rPr>
-              <w:instrText xml:space="preserve"> PAGEREF _Toc87038168 \h </w:instrText>
-            </w:r>
-            <w:r>
-              <w:rPr>
-                <w:noProof/>
-                <w:webHidden/>
-              </w:rPr>
-            </w:r>
-            <w:r>
-              <w:rPr>
-                <w:noProof/>
-                <w:webHidden/>
-              </w:rPr>
-              <w:fldChar w:fldCharType="separate"/>
-            </w:r>
-            <w:r>
-              <w:rPr>
-                <w:noProof/>
-                <w:webHidden/>
-              </w:rPr>
-              <w:t>8</w:t>
             </w:r>
             <w:r>
               <w:rPr>
@@ -2638,7 +2472,7 @@
               <w:noProof/>
             </w:rPr>
           </w:pPr>
-          <w:hyperlink w:anchor="_Toc87038169" w:history="1">
+          <w:hyperlink w:anchor="_Toc103440832" w:history="1">
             <w:r>
               <w:rPr>
                 <w:rStyle w:val="Hyperlink"/>
@@ -2679,7 +2513,7 @@
                 <w:noProof/>
                 <w:webHidden/>
               </w:rPr>
-              <w:instrText xml:space="preserve"> PAGEREF _Toc87038169 \h </w:instrText>
+              <w:instrText xml:space="preserve"> PAGEREF _Toc103440832 \h </w:instrText>
             </w:r>
             <w:r>
               <w:rPr>
@@ -2750,7 +2584,7 @@
         <w:pStyle w:val="berschrift1"/>
       </w:pPr>
       <w:bookmarkStart w:id="0" w:name="_Toc23791662"/>
-      <w:bookmarkStart w:id="1" w:name="_Toc87038138"/>
+      <w:bookmarkStart w:id="1" w:name="_Toc103440803"/>
       <w:r>
         <w:lastRenderedPageBreak/>
         <w:t>Grundlagen</w:t>
@@ -2763,7 +2597,7 @@
         <w:pStyle w:val="berschrift2"/>
       </w:pPr>
       <w:bookmarkStart w:id="2" w:name="_Toc23791663"/>
-      <w:bookmarkStart w:id="3" w:name="_Toc87038139"/>
+      <w:bookmarkStart w:id="3" w:name="_Toc103440804"/>
       <w:r>
         <w:t>Ziel der Einführung</w:t>
       </w:r>
@@ -2780,7 +2614,7 @@
         <w:pStyle w:val="berschrift2"/>
       </w:pPr>
       <w:bookmarkStart w:id="4" w:name="_Toc23791664"/>
-      <w:bookmarkStart w:id="5" w:name="_Toc87038140"/>
+      <w:bookmarkStart w:id="5" w:name="_Toc103440805"/>
       <w:r>
         <w:t>Voraussetzungen zur Nutzung</w:t>
       </w:r>
@@ -2863,10 +2697,10 @@
         <w:t xml:space="preserve"> Sekundarstufe I ab Schuljahr 2019/20</w:t>
       </w:r>
       <w:r>
-        <w:t xml:space="preserve"> werden verwendet (interne Versionsnummer 8.00 oder höher</w:t>
-      </w:r>
-      <w:r>
-        <w:t>).</w:t>
+        <w:t xml:space="preserve"> werden verwendet</w:t>
+      </w:r>
+      <w:r>
+        <w:t>.</w:t>
       </w:r>
     </w:p>
     <w:p>
@@ -2874,7 +2708,7 @@
         <w:pStyle w:val="berschrift2"/>
       </w:pPr>
       <w:bookmarkStart w:id="6" w:name="_Toc23791665"/>
-      <w:bookmarkStart w:id="7" w:name="_Toc87038141"/>
+      <w:bookmarkStart w:id="7" w:name="_Toc103440806"/>
       <w:r>
         <w:t>Aufbau</w:t>
       </w:r>
@@ -2885,31 +2719,54 @@
       <w:r>
         <w:t xml:space="preserve">Eine INI-Datei ist eine reine Textdatei, die mit jedem beliebigen Texteditor (Editor, Notepad, </w:t>
       </w:r>
+      <w:r>
+        <w:t>Notepad</w:t>
+      </w:r>
+      <w:r>
+        <w:t xml:space="preserve">++ usw.) bearbeitet werden kann. Um diese Datei zu bearbeiten, reicht in der Regel ein Doppelklick auf die Datei im Windows-Explorer oder im </w:t>
+      </w:r>
       <w:proofErr w:type="spellStart"/>
       <w:r>
-        <w:t>Notpad</w:t>
+        <w:t>SchILD</w:t>
       </w:r>
       <w:proofErr w:type="spellEnd"/>
       <w:r>
-        <w:t xml:space="preserve">++ usw.) bearbeitet werden kann. Um diese Datei zu bearbeiten, reicht in der Regel ein Doppelklick auf die Datei im Windows-Explorer oder im </w:t>
+        <w:t xml:space="preserve">-NRW Report-Explorer. </w:t>
+      </w:r>
+    </w:p>
+    <w:p>
+      <w:r>
+        <w:t xml:space="preserve">Wenn die Datei auf diese Art und Weise zur Bearbeitung geöffnet wurde, sieht man im Texteditor verschiedene Abschnitte, deren Überschriften in eckige Klammern gefasst sind. </w:t>
+      </w:r>
+    </w:p>
+    <w:p>
+      <w:r>
+        <w:t xml:space="preserve">Die Zeugniseinstellungen.ini beinhaltet normalerweise die Abschnitte </w:t>
+      </w:r>
+      <w:r>
+        <w:rPr>
+          <w:rFonts w:ascii="Courier New" w:hAnsi="Courier New" w:cs="Courier New"/>
+        </w:rPr>
+        <w:t>Einleitung</w:t>
+      </w:r>
+      <w:r>
+        <w:t xml:space="preserve"> am Anfang und </w:t>
       </w:r>
       <w:proofErr w:type="spellStart"/>
       <w:r>
-        <w:t>SchILD</w:t>
+        <w:rPr>
+          <w:rFonts w:ascii="Courier New" w:hAnsi="Courier New" w:cs="Courier New"/>
+        </w:rPr>
+        <w:t>Erklaerungen</w:t>
       </w:r>
       <w:proofErr w:type="spellEnd"/>
       <w:r>
-        <w:t xml:space="preserve">-NRW Report-Explorer. </w:t>
-      </w:r>
-    </w:p>
-    <w:p>
-      <w:r>
-        <w:t xml:space="preserve">Wenn die Datei auf diese Art und Weise zur Bearbeitung geöffnet wurde, sieht man im Texteditor verschiedene Abschnitte, deren Überschriften in eckige Klammern gefasst sind. </w:t>
-      </w:r>
-    </w:p>
-    <w:p>
-      <w:r>
-        <w:t xml:space="preserve">Die Zeugniseinstellungen.ini beinhaltet normalerweise die Abschnitte </w:t>
+        <w:t xml:space="preserve"> am Ende der Datei. Zusätzlich gibt es für jeden Zeugnisreport einen eigenen Abschnitt, der die Überschrift der zugehörigen Anlage(n) der BASS trägt.</w:t>
+      </w:r>
+    </w:p>
+    <w:p>
+      <w:r>
+        <w:t xml:space="preserve">Die Zeilen unter </w:t>
       </w:r>
       <w:r>
         <w:rPr>
@@ -2918,7 +2775,7 @@
         <w:t>Einleitung</w:t>
       </w:r>
       <w:r>
-        <w:t xml:space="preserve"> am Anfang und </w:t>
+        <w:t xml:space="preserve"> und </w:t>
       </w:r>
       <w:proofErr w:type="spellStart"/>
       <w:r>
@@ -2929,31 +2786,6 @@
       </w:r>
       <w:proofErr w:type="spellEnd"/>
       <w:r>
-        <w:t xml:space="preserve"> am Ende der Datei. Zusätzlich gibt es für jeden Zeugnisreport einen eigenen Abschnitt, der die Überschrift der zugehörigen Anlage(n) der BASS trägt.</w:t>
-      </w:r>
-    </w:p>
-    <w:p>
-      <w:r>
-        <w:t xml:space="preserve">Die Zeilen unter </w:t>
-      </w:r>
-      <w:r>
-        <w:rPr>
-          <w:rFonts w:ascii="Courier New" w:hAnsi="Courier New" w:cs="Courier New"/>
-        </w:rPr>
-        <w:t>Einleitung</w:t>
-      </w:r>
-      <w:r>
-        <w:t xml:space="preserve"> und </w:t>
-      </w:r>
-      <w:proofErr w:type="spellStart"/>
-      <w:r>
-        <w:rPr>
-          <w:rFonts w:ascii="Courier New" w:hAnsi="Courier New" w:cs="Courier New"/>
-        </w:rPr>
-        <w:t>Erklaerungen</w:t>
-      </w:r>
-      <w:proofErr w:type="spellEnd"/>
-      <w:r>
         <w:t xml:space="preserve"> beginnen alle mit einem Semikolon. Solche Zeilen sind Kommentarzeilen und werden bei der Auswertung der INI-Datei ignoriert. Es ist auch möglich Kommentare in den anderen Abschnitten einzufügen.</w:t>
       </w:r>
     </w:p>
@@ -2970,7 +2802,7 @@
         <w:pStyle w:val="berschrift1"/>
       </w:pPr>
       <w:bookmarkStart w:id="8" w:name="_Toc23791666"/>
-      <w:bookmarkStart w:id="9" w:name="_Toc87038142"/>
+      <w:bookmarkStart w:id="9" w:name="_Toc103440807"/>
       <w:r>
         <w:t>Arbeiten mit der INI-Datei</w:t>
       </w:r>
@@ -2979,15 +2811,13 @@
     </w:p>
     <w:p>
       <w:r>
-        <w:t xml:space="preserve">Wie bereits zuvor beschrieben ist eine INI-Datei eine reine Textdatei, die mit jedem beliebigen Texteditor (Editor, Notepad, </w:t>
-      </w:r>
-      <w:proofErr w:type="spellStart"/>
-      <w:r>
-        <w:t>Notpad</w:t>
-      </w:r>
-      <w:proofErr w:type="spellEnd"/>
-      <w:r>
-        <w:t xml:space="preserve">++ usw.) bearbeitet werden kann. Um diese Datei zu bearbeiten, reicht in der Regel ein Doppelklick auf die Datei im Windows-Explorer oder im </w:t>
+        <w:t>Wie bereits zuvor beschrieben ist eine INI-Datei eine reine Textdatei, die mit jedem beliebigen Texteditor (Editor, Notepad, Not</w:t>
+      </w:r>
+      <w:r>
+        <w:t>e</w:t>
+      </w:r>
+      <w:r>
+        <w:t xml:space="preserve">pad++ usw.) bearbeitet werden kann. Um diese Datei zu bearbeiten, reicht in der Regel ein Doppelklick auf die Datei im Windows-Explorer oder im </w:t>
       </w:r>
       <w:proofErr w:type="spellStart"/>
       <w:r>
@@ -3030,50 +2860,50 @@
     </w:p>
     <w:p>
       <w:r>
+        <w:t xml:space="preserve">Welche Einstellungen es gibt </w:t>
+      </w:r>
+      <w:r>
+        <w:t xml:space="preserve">und </w:t>
+      </w:r>
+      <w:r>
+        <w:t xml:space="preserve">welche Werte dort vermerkt werden können ist entweder dem Abschnitt </w:t>
+      </w:r>
+      <w:r>
+        <w:fldChar w:fldCharType="begin"/>
+      </w:r>
+      <w:r>
+        <w:instrText xml:space="preserve"> REF _Ref23791651 \r \h </w:instrText>
+      </w:r>
+      <w:r>
+        <w:fldChar w:fldCharType="separate"/>
+      </w:r>
+      <w:r>
+        <w:t>3</w:t>
+      </w:r>
+      <w:r>
+        <w:fldChar w:fldCharType="end"/>
+      </w:r>
+      <w:r>
+        <w:t xml:space="preserve"> dieser Anleitung oder dem Abschnitt </w:t>
+      </w:r>
+      <w:proofErr w:type="spellStart"/>
+      <w:r>
+        <w:rPr>
+          <w:rFonts w:ascii="Courier New" w:hAnsi="Courier New" w:cs="Courier New"/>
+        </w:rPr>
+        <w:t>Erklaerungen</w:t>
+      </w:r>
+      <w:proofErr w:type="spellEnd"/>
+      <w:r>
+        <w:t xml:space="preserve"> in der INI-Datei zu entnehmen.</w:t>
+      </w:r>
+      <w:r>
+        <w:t xml:space="preserve"> </w:t>
+      </w:r>
+    </w:p>
+    <w:p>
+      <w:r>
         <w:lastRenderedPageBreak/>
-        <w:t xml:space="preserve">Welche Einstellungen es gibt </w:t>
-      </w:r>
-      <w:r>
-        <w:t xml:space="preserve">und </w:t>
-      </w:r>
-      <w:r>
-        <w:t xml:space="preserve">welche Werte dort vermerkt werden können ist entweder dem Abschnitt </w:t>
-      </w:r>
-      <w:r>
-        <w:fldChar w:fldCharType="begin"/>
-      </w:r>
-      <w:r>
-        <w:instrText xml:space="preserve"> REF _Ref23791651 \r \h </w:instrText>
-      </w:r>
-      <w:r>
-        <w:fldChar w:fldCharType="separate"/>
-      </w:r>
-      <w:r>
-        <w:t>3</w:t>
-      </w:r>
-      <w:r>
-        <w:fldChar w:fldCharType="end"/>
-      </w:r>
-      <w:r>
-        <w:t xml:space="preserve"> dieser Anleitung oder dem Abschnitt </w:t>
-      </w:r>
-      <w:proofErr w:type="spellStart"/>
-      <w:r>
-        <w:rPr>
-          <w:rFonts w:ascii="Courier New" w:hAnsi="Courier New" w:cs="Courier New"/>
-        </w:rPr>
-        <w:t>Erklaerungen</w:t>
-      </w:r>
-      <w:proofErr w:type="spellEnd"/>
-      <w:r>
-        <w:t xml:space="preserve"> in der INI-Datei zu entnehmen.</w:t>
-      </w:r>
-      <w:r>
-        <w:t xml:space="preserve"> </w:t>
-      </w:r>
-    </w:p>
-    <w:p>
-      <w:r>
         <w:t xml:space="preserve">Sollten einmal versehentlich falsche Einstellungsbezeichnungen oder Werte eingetragen werden, so ignoriert das Zeugnisformular diese </w:t>
       </w:r>
       <w:r>
@@ -3137,7 +2967,7 @@
       </w:pPr>
       <w:bookmarkStart w:id="10" w:name="_Ref23791651"/>
       <w:bookmarkStart w:id="11" w:name="_Toc23791667"/>
-      <w:bookmarkStart w:id="12" w:name="_Toc87038143"/>
+      <w:bookmarkStart w:id="12" w:name="_Toc103440808"/>
       <w:r>
         <w:t>Einstellungen</w:t>
       </w:r>
@@ -3152,7 +2982,7 @@
       <w:pPr>
         <w:pStyle w:val="berschrift2"/>
       </w:pPr>
-      <w:bookmarkStart w:id="13" w:name="_Toc87038144"/>
+      <w:bookmarkStart w:id="13" w:name="_Toc103440809"/>
       <w:proofErr w:type="spellStart"/>
       <w:r>
         <w:t>ZeugnisMitRand</w:t>
@@ -3251,7 +3081,7 @@
       <w:pPr>
         <w:pStyle w:val="berschrift2"/>
       </w:pPr>
-      <w:bookmarkStart w:id="14" w:name="_Toc87038145"/>
+      <w:bookmarkStart w:id="14" w:name="_Toc103440810"/>
       <w:r>
         <w:t>A3ZeugnisSeiten14Ausblenden</w:t>
       </w:r>
@@ -3355,7 +3185,7 @@
       <w:pPr>
         <w:pStyle w:val="berschrift2"/>
       </w:pPr>
-      <w:bookmarkStart w:id="15" w:name="_Toc87038146"/>
+      <w:bookmarkStart w:id="15" w:name="_Toc103440811"/>
       <w:proofErr w:type="spellStart"/>
       <w:r>
         <w:t>FarbeNotenfeld</w:t>
@@ -3442,7 +3272,7 @@
       <w:pPr>
         <w:pStyle w:val="berschrift2"/>
       </w:pPr>
-      <w:bookmarkStart w:id="16" w:name="_Toc87038147"/>
+      <w:bookmarkStart w:id="16" w:name="_Toc103440812"/>
       <w:proofErr w:type="spellStart"/>
       <w:r>
         <w:t>VersetzungBeginnASDJahrgang</w:t>
@@ -3601,7 +3431,7 @@
       <w:pPr>
         <w:pStyle w:val="berschrift2"/>
       </w:pPr>
-      <w:bookmarkStart w:id="17" w:name="_Toc87038148"/>
+      <w:bookmarkStart w:id="17" w:name="_Toc103440813"/>
       <w:proofErr w:type="spellStart"/>
       <w:r>
         <w:t>WPBeginnASDJahrgang</w:t>
@@ -3619,7 +3449,6 @@
         <w:pStyle w:val="KeinLeerraum"/>
       </w:pPr>
       <w:r>
-        <w:lastRenderedPageBreak/>
         <w:t xml:space="preserve">Mögliche Angaben: </w:t>
       </w:r>
     </w:p>
@@ -3682,6 +3511,7 @@
           <w:bCs/>
           <w:color w:val="ED7D31" w:themeColor="accent2"/>
         </w:rPr>
+        <w:lastRenderedPageBreak/>
         <w:t>08</w:t>
       </w:r>
       <w:r>
@@ -3696,7 +3526,7 @@
       <w:pPr>
         <w:pStyle w:val="berschrift2"/>
       </w:pPr>
-      <w:bookmarkStart w:id="18" w:name="_Toc87038149"/>
+      <w:bookmarkStart w:id="18" w:name="_Toc103440814"/>
       <w:proofErr w:type="spellStart"/>
       <w:r>
         <w:t>ZeugnisVorname</w:t>
@@ -3749,13 +3579,8 @@
         </w:rPr>
         <w:tab/>
       </w:r>
-      <w:proofErr w:type="spellStart"/>
-      <w:r>
-        <w:t>Nur</w:t>
-      </w:r>
-      <w:proofErr w:type="spellEnd"/>
-      <w:r>
-        <w:t xml:space="preserve"> das </w:t>
+      <w:r>
+        <w:t xml:space="preserve">Nur das </w:t>
       </w:r>
       <w:r>
         <w:t>Feld</w:t>
@@ -3868,13 +3693,8 @@
         </w:rPr>
         <w:tab/>
       </w:r>
-      <w:proofErr w:type="spellStart"/>
-      <w:r>
-        <w:t>Nur</w:t>
-      </w:r>
-      <w:proofErr w:type="spellEnd"/>
-      <w:r>
-        <w:t xml:space="preserve"> das Feld „</w:t>
+      <w:r>
+        <w:t>Nur das Feld „</w:t>
       </w:r>
       <w:r>
         <w:t>Weitere</w:t>
@@ -3911,7 +3731,7 @@
       <w:pPr>
         <w:pStyle w:val="berschrift2"/>
       </w:pPr>
-      <w:bookmarkStart w:id="19" w:name="_Toc87038150"/>
+      <w:bookmarkStart w:id="19" w:name="_Toc103440815"/>
       <w:proofErr w:type="spellStart"/>
       <w:r>
         <w:t>ZeugnisDatumQuelle</w:t>
@@ -4153,7 +3973,7 @@
       <w:pPr>
         <w:pStyle w:val="berschrift2"/>
       </w:pPr>
-      <w:bookmarkStart w:id="20" w:name="_Toc87038151"/>
+      <w:bookmarkStart w:id="20" w:name="_Toc103440816"/>
       <w:proofErr w:type="spellStart"/>
       <w:r>
         <w:t>ZeugnisDatumAngabe</w:t>
@@ -4224,7 +4044,7 @@
       <w:pPr>
         <w:pStyle w:val="berschrift2"/>
       </w:pPr>
-      <w:bookmarkStart w:id="21" w:name="_Toc87038152"/>
+      <w:bookmarkStart w:id="21" w:name="_Toc103440817"/>
       <w:proofErr w:type="spellStart"/>
       <w:r>
         <w:t>ZeugnisInformationenQuelle</w:t>
@@ -4349,7 +4169,7 @@
       <w:pPr>
         <w:pStyle w:val="berschrift2"/>
       </w:pPr>
-      <w:bookmarkStart w:id="22" w:name="_Toc87038153"/>
+      <w:bookmarkStart w:id="22" w:name="_Toc103440818"/>
       <w:proofErr w:type="spellStart"/>
       <w:r>
         <w:t>ZeugnisInformationenWiederanfangAngabe</w:t>
@@ -4461,7 +4281,7 @@
       <w:pPr>
         <w:pStyle w:val="berschrift2"/>
       </w:pPr>
-      <w:bookmarkStart w:id="23" w:name="_Toc87038154"/>
+      <w:bookmarkStart w:id="23" w:name="_Toc103440819"/>
       <w:r>
         <w:t>ZeugnisInformationenElternsprechtagAngabe1</w:t>
       </w:r>
@@ -4552,31 +4372,31 @@
         </w:numPr>
       </w:pPr>
       <w:r>
+        <w:t xml:space="preserve">Text mit Datum und Uhrzeiten, z. B. </w:t>
+      </w:r>
+      <w:r>
+        <w:t>„</w:t>
+      </w:r>
+      <w:r>
+        <w:t>1. August 2019 von 08:00 Uhr bis 12:00 Uhr und von 16:00 Uhr bis</w:t>
+      </w:r>
+      <w:r>
+        <w:t xml:space="preserve"> </w:t>
+      </w:r>
+      <w:r>
+        <w:t>19:00 Uhr</w:t>
+      </w:r>
+      <w:r>
+        <w:t>“</w:t>
+      </w:r>
+    </w:p>
+    <w:p>
+      <w:pPr>
+        <w:pStyle w:val="berschrift2"/>
+      </w:pPr>
+      <w:bookmarkStart w:id="24" w:name="_Toc103440820"/>
+      <w:r>
         <w:lastRenderedPageBreak/>
-        <w:t xml:space="preserve">Text mit Datum und Uhrzeiten, z. B. </w:t>
-      </w:r>
-      <w:r>
-        <w:t>„</w:t>
-      </w:r>
-      <w:r>
-        <w:t>1. August 2019 von 08:00 Uhr bis 12:00 Uhr und von 16:00 Uhr bis</w:t>
-      </w:r>
-      <w:r>
-        <w:t xml:space="preserve"> </w:t>
-      </w:r>
-      <w:r>
-        <w:t>19:00 Uhr</w:t>
-      </w:r>
-      <w:r>
-        <w:t>“</w:t>
-      </w:r>
-    </w:p>
-    <w:p>
-      <w:pPr>
-        <w:pStyle w:val="berschrift2"/>
-      </w:pPr>
-      <w:bookmarkStart w:id="24" w:name="_Toc87038155"/>
-      <w:r>
         <w:t>ZeugnisInformationenElternsprechtagAngabe2</w:t>
       </w:r>
       <w:bookmarkEnd w:id="24"/>
@@ -4682,7 +4502,7 @@
       <w:pPr>
         <w:pStyle w:val="berschrift2"/>
       </w:pPr>
-      <w:bookmarkStart w:id="25" w:name="_Toc87038156"/>
+      <w:bookmarkStart w:id="25" w:name="_Toc103440821"/>
       <w:proofErr w:type="spellStart"/>
       <w:r>
         <w:t>UnterschriftenSLAL</w:t>
@@ -4862,9 +4682,54 @@
     </w:p>
     <w:p>
       <w:pPr>
+        <w:pStyle w:val="KeinLeerraum"/>
+        <w:numPr>
+          <w:ilvl w:val="0"/>
+          <w:numId w:val="3"/>
+        </w:numPr>
+      </w:pPr>
+      <w:r>
+        <w:rPr>
+          <w:b/>
+          <w:bCs/>
+          <w:color w:val="ED7D31" w:themeColor="accent2"/>
+        </w:rPr>
+        <w:t>I</w:t>
+      </w:r>
+      <w:r>
+        <w:rPr>
+          <w:b/>
+          <w:bCs/>
+          <w:color w:val="ED7D31" w:themeColor="accent2"/>
+        </w:rPr>
+        <w:tab/>
+      </w:r>
+      <w:r>
+        <w:rPr>
+          <w:bCs/>
+        </w:rPr>
+        <w:t xml:space="preserve">Text aus der INI-Datei: funktioniert so wie der Wert T, allerdings erfolgt keine Abfrage, sondern es wird direkt der Text von </w:t>
+      </w:r>
+      <w:proofErr w:type="spellStart"/>
+      <w:r>
+        <w:rPr>
+          <w:bCs/>
+        </w:rPr>
+        <w:t>UnterschriftenSLALText</w:t>
+      </w:r>
+      <w:proofErr w:type="spellEnd"/>
+      <w:r>
+        <w:rPr>
+          <w:bCs/>
+        </w:rPr>
+        <w:t xml:space="preserve"> benutzt.</w:t>
+      </w:r>
+    </w:p>
+    <w:p>
+      <w:pPr>
         <w:pStyle w:val="berschrift2"/>
       </w:pPr>
-      <w:bookmarkStart w:id="26" w:name="_Toc87038157"/>
+      <w:bookmarkStart w:id="26" w:name="_Toc103440822"/>
       <w:proofErr w:type="spellStart"/>
       <w:r>
         <w:t>UnterschriftenSLALText</w:t>
@@ -4879,10 +4744,27 @@
         </w:tabs>
       </w:pPr>
       <w:r>
-        <w:t xml:space="preserve">Legt den </w:t>
+        <w:t xml:space="preserve">Wenn </w:t>
       </w:r>
       <w:proofErr w:type="spellStart"/>
       <w:r>
+        <w:t>UnterschriftenSLAL</w:t>
+      </w:r>
+      <w:proofErr w:type="spellEnd"/>
+      <w:r>
+        <w:t xml:space="preserve"> den Wert T hat, l</w:t>
+      </w:r>
+      <w:r>
+        <w:t xml:space="preserve">egt </w:t>
+      </w:r>
+      <w:r>
+        <w:t xml:space="preserve">dies </w:t>
+      </w:r>
+      <w:r>
+        <w:t xml:space="preserve">den </w:t>
+      </w:r>
+      <w:proofErr w:type="spellStart"/>
+      <w:r>
         <w:t>Defaulttext</w:t>
       </w:r>
       <w:proofErr w:type="spellEnd"/>
@@ -4892,34 +4774,35 @@
       <w:r>
         <w:t>der bei der Textabfrage für das Unterschriftenfeld der Schul- bzw. Abteilungsleitung voreingestellt ist.</w:t>
       </w:r>
-      <w:r>
-        <w:t xml:space="preserve"> </w:t>
-      </w:r>
-      <w:r>
-        <w:rPr>
-          <w:color w:val="FF0000"/>
-        </w:rPr>
-        <w:t xml:space="preserve">Dafür muss der Paramater </w:t>
+    </w:p>
+    <w:p>
+      <w:pPr>
+        <w:tabs>
+          <w:tab w:val="left" w:pos="284"/>
+        </w:tabs>
+      </w:pPr>
+      <w:r>
+        <w:t xml:space="preserve">Wenn </w:t>
       </w:r>
       <w:proofErr w:type="spellStart"/>
       <w:r>
-        <w:rPr>
-          <w:color w:val="FF0000"/>
-        </w:rPr>
-        <w:t>Unterschriften</w:t>
-      </w:r>
-      <w:r>
-        <w:rPr>
-          <w:color w:val="FF0000"/>
-        </w:rPr>
-        <w:t>SLAL</w:t>
+        <w:t>UnterschriftenSLAL</w:t>
       </w:r>
       <w:proofErr w:type="spellEnd"/>
       <w:r>
-        <w:rPr>
-          <w:color w:val="FF0000"/>
-        </w:rPr>
-        <w:t xml:space="preserve"> den Wert T haben.</w:t>
+        <w:t xml:space="preserve"> den Wert </w:t>
+      </w:r>
+      <w:r>
+        <w:t>I</w:t>
+      </w:r>
+      <w:r>
+        <w:t xml:space="preserve"> hat, </w:t>
+      </w:r>
+      <w:r>
+        <w:t>wird dieser Text ohne weitere Abfrage benutzt</w:t>
+      </w:r>
+      <w:r>
+        <w:t>.</w:t>
       </w:r>
     </w:p>
     <w:p>
@@ -4984,13 +4867,10 @@
       <w:pPr>
         <w:pStyle w:val="berschrift2"/>
       </w:pPr>
-      <w:bookmarkStart w:id="27" w:name="_Toc87038158"/>
+      <w:bookmarkStart w:id="27" w:name="_Toc103440823"/>
       <w:proofErr w:type="spellStart"/>
       <w:r>
-        <w:t>Unterschriften</w:t>
-      </w:r>
-      <w:r>
-        <w:t>KL</w:t>
+        <w:t>UnterschriftenKL</w:t>
       </w:r>
       <w:bookmarkEnd w:id="27"/>
       <w:proofErr w:type="spellEnd"/>
@@ -5092,19 +4972,7 @@
       </w:r>
       <w:bookmarkStart w:id="28" w:name="_Hlk87038135"/>
       <w:r>
-        <w:t>„</w:t>
-      </w:r>
-      <w:r>
-        <w:t>Klassenlehrer</w:t>
-      </w:r>
-      <w:r>
-        <w:t>“ bzw. „</w:t>
-      </w:r>
-      <w:r>
-        <w:t>Klassenlehrerin</w:t>
-      </w:r>
-      <w:r>
-        <w:t>“</w:t>
+        <w:t>„Klassenlehrer“ bzw. „Klassenlehrerin“</w:t>
       </w:r>
       <w:bookmarkEnd w:id="28"/>
       <w:r>
@@ -5121,18 +4989,69 @@
     </w:p>
     <w:p>
       <w:pPr>
+        <w:pStyle w:val="KeinLeerraum"/>
+        <w:numPr>
+          <w:ilvl w:val="0"/>
+          <w:numId w:val="3"/>
+        </w:numPr>
+      </w:pPr>
+      <w:r>
+        <w:rPr>
+          <w:b/>
+          <w:bCs/>
+          <w:color w:val="ED7D31" w:themeColor="accent2"/>
+        </w:rPr>
+        <w:t>I</w:t>
+      </w:r>
+      <w:r>
+        <w:rPr>
+          <w:b/>
+          <w:bCs/>
+          <w:color w:val="ED7D31" w:themeColor="accent2"/>
+        </w:rPr>
+        <w:tab/>
+      </w:r>
+      <w:r>
+        <w:rPr>
+          <w:bCs/>
+        </w:rPr>
+        <w:t xml:space="preserve">Text aus der INI-Datei: funktioniert so wie der Wert T, allerdings erfolgt keine Abfrage, sondern es wird direkt der Text von </w:t>
+      </w:r>
+      <w:proofErr w:type="spellStart"/>
+      <w:r>
+        <w:rPr>
+          <w:bCs/>
+        </w:rPr>
+        <w:t>Unterschriften</w:t>
+      </w:r>
+      <w:r>
+        <w:rPr>
+          <w:bCs/>
+        </w:rPr>
+        <w:t>K</w:t>
+      </w:r>
+      <w:r>
+        <w:rPr>
+          <w:bCs/>
+        </w:rPr>
+        <w:t>LText</w:t>
+      </w:r>
+      <w:proofErr w:type="spellEnd"/>
+      <w:r>
+        <w:rPr>
+          <w:bCs/>
+        </w:rPr>
+        <w:t xml:space="preserve"> benutzt.</w:t>
+      </w:r>
+    </w:p>
+    <w:p>
+      <w:pPr>
         <w:pStyle w:val="berschrift2"/>
       </w:pPr>
-      <w:bookmarkStart w:id="29" w:name="_Toc87038159"/>
+      <w:bookmarkStart w:id="29" w:name="_Toc103440824"/>
       <w:proofErr w:type="spellStart"/>
       <w:r>
-        <w:t>Unterschriften</w:t>
-      </w:r>
-      <w:r>
-        <w:t>K</w:t>
-      </w:r>
-      <w:r>
-        <w:t>LText</w:t>
+        <w:t>UnterschriftenKLText</w:t>
       </w:r>
       <w:bookmarkEnd w:id="29"/>
       <w:proofErr w:type="spellEnd"/>
@@ -5144,10 +5063,24 @@
         </w:tabs>
       </w:pPr>
       <w:r>
-        <w:t xml:space="preserve">Legt den </w:t>
+        <w:t xml:space="preserve">Wenn </w:t>
       </w:r>
       <w:proofErr w:type="spellStart"/>
       <w:r>
+        <w:t>Unterschriften</w:t>
+      </w:r>
+      <w:r>
+        <w:t>K</w:t>
+      </w:r>
+      <w:r>
+        <w:t>L</w:t>
+      </w:r>
+      <w:proofErr w:type="spellEnd"/>
+      <w:r>
+        <w:t xml:space="preserve"> den Wert T hat, legt dies den </w:t>
+      </w:r>
+      <w:proofErr w:type="spellStart"/>
+      <w:r>
         <w:t>Defaulttext</w:t>
       </w:r>
       <w:proofErr w:type="spellEnd"/>
@@ -5155,53 +5088,42 @@
         <w:t xml:space="preserve"> fest, </w:t>
       </w:r>
       <w:r>
-        <w:t xml:space="preserve">der bei der Textabfrage für das Unterschriftenfeld der </w:t>
-      </w:r>
-      <w:r>
-        <w:t>Klassenleitung</w:t>
-      </w:r>
-      <w:r>
-        <w:t xml:space="preserve"> voreingestellt ist.</w:t>
-      </w:r>
-      <w:r>
-        <w:t xml:space="preserve"> </w:t>
-      </w:r>
-      <w:r>
-        <w:rPr>
-          <w:color w:val="FF0000"/>
-        </w:rPr>
-        <w:t xml:space="preserve">Dafür muss der Paramater </w:t>
+        <w:t>der bei der Textabfrage für das Unterschriftenfeld der Schul- bzw. Abteilungsleitung voreingestellt ist.</w:t>
+      </w:r>
+    </w:p>
+    <w:p>
+      <w:pPr>
+        <w:tabs>
+          <w:tab w:val="left" w:pos="284"/>
+        </w:tabs>
+      </w:pPr>
+      <w:r>
+        <w:t xml:space="preserve">Wenn </w:t>
       </w:r>
       <w:proofErr w:type="spellStart"/>
       <w:r>
-        <w:rPr>
-          <w:color w:val="FF0000"/>
-        </w:rPr>
         <w:t>Unterschriften</w:t>
       </w:r>
       <w:r>
-        <w:rPr>
-          <w:color w:val="FF0000"/>
-        </w:rPr>
         <w:t>K</w:t>
       </w:r>
       <w:r>
-        <w:rPr>
-          <w:color w:val="FF0000"/>
-        </w:rPr>
         <w:t>L</w:t>
       </w:r>
       <w:proofErr w:type="spellEnd"/>
       <w:r>
-        <w:rPr>
-          <w:color w:val="FF0000"/>
-        </w:rPr>
-        <w:t xml:space="preserve"> den Wert T haben.</w:t>
+        <w:t xml:space="preserve"> den Wert I hat, wird dieser Text ohne weitere Abfrage benutzt</w:t>
+      </w:r>
+      <w:r>
+        <w:t>.</w:t>
       </w:r>
     </w:p>
     <w:p>
       <w:pPr>
         <w:pStyle w:val="KeinLeerraum"/>
+        <w:tabs>
+          <w:tab w:val="left" w:pos="2520"/>
+        </w:tabs>
         <w:rPr>
           <w:u w:val="single"/>
         </w:rPr>
@@ -5223,6 +5145,12 @@
           <w:u w:val="single"/>
         </w:rPr>
         <w:t xml:space="preserve">: </w:t>
+      </w:r>
+      <w:r>
+        <w:rPr>
+          <w:u w:val="single"/>
+        </w:rPr>
+        <w:tab/>
       </w:r>
     </w:p>
     <w:p>
@@ -5234,6 +5162,7 @@
         </w:numPr>
       </w:pPr>
       <w:r>
+        <w:lastRenderedPageBreak/>
         <w:t xml:space="preserve">Text, der unter der Unterschriftenlinie gedruckt werden soll. Er wird direkt ins Zeugnis übernommen. Beispiel: Max Mustermann, </w:t>
       </w:r>
       <w:r>
@@ -5270,10 +5199,9 @@
       <w:pPr>
         <w:pStyle w:val="berschrift2"/>
       </w:pPr>
-      <w:bookmarkStart w:id="30" w:name="_Toc87038160"/>
+      <w:bookmarkStart w:id="30" w:name="_Toc103440825"/>
       <w:proofErr w:type="spellStart"/>
       <w:r>
-        <w:lastRenderedPageBreak/>
         <w:t>UnterschriftenMitNachnamen</w:t>
       </w:r>
       <w:bookmarkEnd w:id="30"/>
@@ -5358,7 +5286,7 @@
       <w:pPr>
         <w:pStyle w:val="berschrift2"/>
       </w:pPr>
-      <w:bookmarkStart w:id="31" w:name="_Toc87038161"/>
+      <w:bookmarkStart w:id="31" w:name="_Toc103440826"/>
       <w:proofErr w:type="spellStart"/>
       <w:r>
         <w:t>UnterschriftenMitAmtsbezeichnungen</w:t>
@@ -5454,7 +5382,7 @@
       <w:pPr>
         <w:pStyle w:val="berschrift2"/>
       </w:pPr>
-      <w:bookmarkStart w:id="32" w:name="_Toc87038162"/>
+      <w:bookmarkStart w:id="32" w:name="_Toc103440827"/>
       <w:proofErr w:type="spellStart"/>
       <w:r>
         <w:t>UnterschriftenMitVornamen</w:t>
@@ -5541,7 +5469,7 @@
       <w:pPr>
         <w:pStyle w:val="berschrift2"/>
       </w:pPr>
-      <w:bookmarkStart w:id="33" w:name="_Toc87038163"/>
+      <w:bookmarkStart w:id="33" w:name="_Toc103440828"/>
       <w:proofErr w:type="spellStart"/>
       <w:r>
         <w:t>UnterschriftenMitVornamenNurErster</w:t>
@@ -5639,7 +5567,7 @@
       <w:pPr>
         <w:pStyle w:val="berschrift2"/>
       </w:pPr>
-      <w:bookmarkStart w:id="34" w:name="_Toc87038164"/>
+      <w:bookmarkStart w:id="34" w:name="_Toc103440829"/>
       <w:proofErr w:type="spellStart"/>
       <w:r>
         <w:t>UnterschriftenMitTitel</w:t>
@@ -5732,7 +5660,7 @@
       <w:pPr>
         <w:pStyle w:val="berschrift2"/>
       </w:pPr>
-      <w:bookmarkStart w:id="35" w:name="_Toc87038165"/>
+      <w:bookmarkStart w:id="35" w:name="_Toc103440830"/>
       <w:proofErr w:type="spellStart"/>
       <w:r>
         <w:t>UnterschriftenMitStvKlassenlehrer</w:t>
@@ -5828,7 +5756,7 @@
       <w:pPr>
         <w:pStyle w:val="berschrift2"/>
       </w:pPr>
-      <w:bookmarkStart w:id="37" w:name="_Toc87038166"/>
+      <w:bookmarkStart w:id="37" w:name="_Toc103440831"/>
       <w:proofErr w:type="spellStart"/>
       <w:r>
         <w:t>SchulabschlussQuelle</w:t>
@@ -5954,6 +5882,7 @@
           <w:bCs/>
           <w:color w:val="ED7D31" w:themeColor="accent2"/>
         </w:rPr>
+        <w:lastRenderedPageBreak/>
         <w:t>F</w:t>
       </w:r>
       <w:r>
@@ -5969,201 +5898,14 @@
     </w:p>
     <w:p>
       <w:pPr>
-        <w:pStyle w:val="berschrift2"/>
-      </w:pPr>
-      <w:bookmarkStart w:id="38" w:name="_Toc87038167"/>
-      <w:proofErr w:type="spellStart"/>
-      <w:r>
-        <w:t>SchriftenInPDFEinbetten</w:t>
-      </w:r>
+        <w:pStyle w:val="berschrift1"/>
+      </w:pPr>
+      <w:bookmarkStart w:id="38" w:name="_Toc103440832"/>
+      <w:r>
+        <w:t>Technischer Hintergrund</w:t>
+      </w:r>
+      <w:bookmarkEnd w:id="36"/>
       <w:bookmarkEnd w:id="38"/>
-      <w:proofErr w:type="spellEnd"/>
-    </w:p>
-    <w:p>
-      <w:pPr>
-        <w:tabs>
-          <w:tab w:val="left" w:pos="284"/>
-        </w:tabs>
-      </w:pPr>
-      <w:r>
-        <w:t>L</w:t>
-      </w:r>
-      <w:r>
-        <w:t>egt fest, ob bei der Erzeugung der PDF-Dateien die verwendete Schrift mit in die PDF eingebettet werden soll.</w:t>
-      </w:r>
-      <w:r>
-        <w:t xml:space="preserve"> </w:t>
-      </w:r>
-      <w:r>
-        <w:t>Achtung: Dadurch kann eine einzelne Zeugnis-PDF-Datei mehrere MB groß werden.</w:t>
-      </w:r>
-    </w:p>
-    <w:p>
-      <w:pPr>
-        <w:pStyle w:val="KeinLeerraum"/>
-        <w:rPr>
-          <w:u w:val="single"/>
-        </w:rPr>
-      </w:pPr>
-      <w:r>
-        <w:rPr>
-          <w:u w:val="single"/>
-        </w:rPr>
-        <w:lastRenderedPageBreak/>
-        <w:t xml:space="preserve">Mögliche Angaben: </w:t>
-      </w:r>
-    </w:p>
-    <w:p>
-      <w:pPr>
-        <w:pStyle w:val="KeinLeerraum"/>
-        <w:numPr>
-          <w:ilvl w:val="0"/>
-          <w:numId w:val="4"/>
-        </w:numPr>
-      </w:pPr>
-      <w:r>
-        <w:rPr>
-          <w:b/>
-          <w:bCs/>
-          <w:color w:val="ED7D31" w:themeColor="accent2"/>
-        </w:rPr>
-        <w:t>J</w:t>
-      </w:r>
-      <w:r>
-        <w:t xml:space="preserve"> </w:t>
-      </w:r>
-      <w:r>
-        <w:tab/>
-        <w:t xml:space="preserve">für Ja </w:t>
-      </w:r>
-    </w:p>
-    <w:p>
-      <w:pPr>
-        <w:pStyle w:val="KeinLeerraum"/>
-        <w:numPr>
-          <w:ilvl w:val="0"/>
-          <w:numId w:val="4"/>
-        </w:numPr>
-      </w:pPr>
-      <w:r>
-        <w:rPr>
-          <w:b/>
-          <w:bCs/>
-          <w:color w:val="ED7D31" w:themeColor="accent2"/>
-        </w:rPr>
-        <w:t>N</w:t>
-      </w:r>
-      <w:r>
-        <w:t xml:space="preserve"> </w:t>
-      </w:r>
-      <w:r>
-        <w:tab/>
-        <w:t>für Nein</w:t>
-      </w:r>
-    </w:p>
-    <w:p>
-      <w:pPr>
-        <w:pStyle w:val="berschrift2"/>
-      </w:pPr>
-      <w:bookmarkStart w:id="39" w:name="_Toc87038168"/>
-      <w:proofErr w:type="spellStart"/>
-      <w:r>
-        <w:t>UnicodeInPDFVerwenden</w:t>
-      </w:r>
-      <w:bookmarkEnd w:id="39"/>
-      <w:proofErr w:type="spellEnd"/>
-    </w:p>
-    <w:p>
-      <w:pPr>
-        <w:tabs>
-          <w:tab w:val="left" w:pos="284"/>
-        </w:tabs>
-      </w:pPr>
-      <w:r>
-        <w:t>L</w:t>
-      </w:r>
-      <w:r>
-        <w:t>egt fest, ob bei der Erzeugung der PDF-Dateien für Texte die Unicode-Codierung verwendet werden soll.</w:t>
-      </w:r>
-      <w:r>
-        <w:t xml:space="preserve"> </w:t>
-      </w:r>
-      <w:r>
-        <w:t>Achtung: Dadurch kann eine einzelne Zeugnis-PDF-Datei mehrere MB groß werden.</w:t>
-      </w:r>
-    </w:p>
-    <w:p>
-      <w:pPr>
-        <w:pStyle w:val="KeinLeerraum"/>
-        <w:rPr>
-          <w:u w:val="single"/>
-        </w:rPr>
-      </w:pPr>
-      <w:r>
-        <w:rPr>
-          <w:u w:val="single"/>
-        </w:rPr>
-        <w:t xml:space="preserve">Mögliche Angaben: </w:t>
-      </w:r>
-    </w:p>
-    <w:p>
-      <w:pPr>
-        <w:pStyle w:val="KeinLeerraum"/>
-        <w:numPr>
-          <w:ilvl w:val="0"/>
-          <w:numId w:val="4"/>
-        </w:numPr>
-      </w:pPr>
-      <w:r>
-        <w:rPr>
-          <w:b/>
-          <w:bCs/>
-          <w:color w:val="ED7D31" w:themeColor="accent2"/>
-        </w:rPr>
-        <w:t>J</w:t>
-      </w:r>
-      <w:r>
-        <w:t xml:space="preserve"> </w:t>
-      </w:r>
-      <w:r>
-        <w:tab/>
-        <w:t xml:space="preserve">für Ja </w:t>
-      </w:r>
-    </w:p>
-    <w:p>
-      <w:pPr>
-        <w:pStyle w:val="KeinLeerraum"/>
-        <w:numPr>
-          <w:ilvl w:val="0"/>
-          <w:numId w:val="4"/>
-        </w:numPr>
-      </w:pPr>
-      <w:r>
-        <w:rPr>
-          <w:b/>
-          <w:bCs/>
-          <w:color w:val="ED7D31" w:themeColor="accent2"/>
-        </w:rPr>
-        <w:t>N</w:t>
-      </w:r>
-      <w:r>
-        <w:t xml:space="preserve"> </w:t>
-      </w:r>
-      <w:r>
-        <w:tab/>
-        <w:t>für Nein</w:t>
-      </w:r>
-    </w:p>
-    <w:p>
-      <w:pPr>
-        <w:pStyle w:val="berschrift1"/>
-      </w:pPr>
-      <w:bookmarkStart w:id="40" w:name="_Toc87038169"/>
-      <w:r>
-        <w:t>Technischer Hintergrund</w:t>
-      </w:r>
-      <w:bookmarkEnd w:id="36"/>
-      <w:bookmarkEnd w:id="40"/>
     </w:p>
     <w:p>
       <w:r>
@@ -6336,7 +6078,7 @@
 </file>
 
 <file path=word/endnotes.xml><?xml version="1.0" encoding="utf-8"?>
-<w:endnotes xmlns:wpc="http://schemas.microsoft.com/office/word/2010/wordprocessingCanvas" xmlns:cx="http://schemas.microsoft.com/office/drawing/2014/chartex" xmlns:cx1="http://schemas.microsoft.com/office/drawing/2015/9/8/chartex" xmlns:cx2="http://schemas.microsoft.com/office/drawing/2015/10/21/chartex" xmlns:cx3="http://schemas.microsoft.com/office/drawing/2016/5/9/chartex" xmlns:cx4="http://schemas.microsoft.com/office/drawing/2016/5/10/chartex" xmlns:cx5="http://schemas.microsoft.com/office/drawing/2016/5/11/chartex" xmlns:cx6="http://schemas.microsoft.com/office/drawing/2016/5/12/chartex" xmlns:cx7="http://schemas.microsoft.com/office/drawing/2016/5/13/chartex" xmlns:cx8="http://schemas.microsoft.com/office/drawing/2016/5/14/chartex" xmlns:mc="http://schemas.openxmlformats.org/markup-compatibility/2006" xmlns:aink="http://schemas.microsoft.com/office/drawing/2016/ink" xmlns:am3d="http://schemas.microsoft.com/office/drawing/2017/model3d" xmlns:o="urn:schemas-microsoft-com:office:office" xmlns:r="http://schemas.openxmlformats.org/officeDocument/2006/relationships" xmlns:m="http://schemas.openxmlformats.org/officeDocument/2006/math" xmlns:v="urn:schemas-microsoft-com:vml" xmlns:wp14="http://schemas.microsoft.com/office/word/2010/wordprocessingDrawing" xmlns:wp="http://schemas.openxmlformats.org/drawingml/2006/wordprocessingDrawing" xmlns:w10="urn:schemas-microsoft-com:office:word" xmlns:w="http://schemas.openxmlformats.org/wordprocessingml/2006/main" xmlns:w14="http://schemas.microsoft.com/office/word/2010/wordml" xmlns:w15="http://schemas.microsoft.com/office/word/2012/wordml" xmlns:w16cex="http://schemas.microsoft.com/office/word/2018/wordml/cex" xmlns:w16cid="http://schemas.microsoft.com/office/word/2016/wordml/cid" xmlns:w16="http://schemas.microsoft.com/office/word/2018/wordml" xmlns:w16sdtdh="http://schemas.microsoft.com/office/word/2020/wordml/sdtdatahash" xmlns:w16se="http://schemas.microsoft.com/office/word/2015/wordml/symex" xmlns:wpg="http://schemas.microsoft.com/office/word/2010/wordprocessingGroup" xmlns:wpi="http://schemas.microsoft.com/office/word/2010/wordprocessingInk" xmlns:wne="http://schemas.microsoft.com/office/word/2006/wordml" xmlns:wps="http://schemas.microsoft.com/office/word/2010/wordprocessingShape" mc:Ignorable="w14 w15 w16se w16cid w16 w16cex w16sdtdh wp14">
+<w:endnotes xmlns:wpc="http://schemas.microsoft.com/office/word/2010/wordprocessingCanvas" xmlns:cx="http://schemas.microsoft.com/office/drawing/2014/chartex" xmlns:cx1="http://schemas.microsoft.com/office/drawing/2015/9/8/chartex" xmlns:cx2="http://schemas.microsoft.com/office/drawing/2015/10/21/chartex" xmlns:cx3="http://schemas.microsoft.com/office/drawing/2016/5/9/chartex" xmlns:cx4="http://schemas.microsoft.com/office/drawing/2016/5/10/chartex" xmlns:cx5="http://schemas.microsoft.com/office/drawing/2016/5/11/chartex" xmlns:cx6="http://schemas.microsoft.com/office/drawing/2016/5/12/chartex" xmlns:cx7="http://schemas.microsoft.com/office/drawing/2016/5/13/chartex" xmlns:cx8="http://schemas.microsoft.com/office/drawing/2016/5/14/chartex" xmlns:mc="http://schemas.openxmlformats.org/markup-compatibility/2006" xmlns:aink="http://schemas.microsoft.com/office/drawing/2016/ink" xmlns:am3d="http://schemas.microsoft.com/office/drawing/2017/model3d" xmlns:o="urn:schemas-microsoft-com:office:office" xmlns:oel="http://schemas.microsoft.com/office/2019/extlst" xmlns:r="http://schemas.openxmlformats.org/officeDocument/2006/relationships" xmlns:m="http://schemas.openxmlformats.org/officeDocument/2006/math" xmlns:v="urn:schemas-microsoft-com:vml" xmlns:wp14="http://schemas.microsoft.com/office/word/2010/wordprocessingDrawing" xmlns:wp="http://schemas.openxmlformats.org/drawingml/2006/wordprocessingDrawing" xmlns:w10="urn:schemas-microsoft-com:office:word" xmlns:w="http://schemas.openxmlformats.org/wordprocessingml/2006/main" xmlns:w14="http://schemas.microsoft.com/office/word/2010/wordml" xmlns:w15="http://schemas.microsoft.com/office/word/2012/wordml" xmlns:w16cex="http://schemas.microsoft.com/office/word/2018/wordml/cex" xmlns:w16cid="http://schemas.microsoft.com/office/word/2016/wordml/cid" xmlns:w16="http://schemas.microsoft.com/office/word/2018/wordml" xmlns:w16sdtdh="http://schemas.microsoft.com/office/word/2020/wordml/sdtdatahash" xmlns:w16se="http://schemas.microsoft.com/office/word/2015/wordml/symex" xmlns:wpg="http://schemas.microsoft.com/office/word/2010/wordprocessingGroup" xmlns:wpi="http://schemas.microsoft.com/office/word/2010/wordprocessingInk" xmlns:wne="http://schemas.microsoft.com/office/word/2006/wordml" xmlns:wps="http://schemas.microsoft.com/office/word/2010/wordprocessingShape" mc:Ignorable="w14 w15 w16se w16cid w16 w16cex w16sdtdh wp14">
   <w:endnote w:type="separator" w:id="-1">
     <w:p>
       <w:pPr>
@@ -6361,7 +6103,7 @@
 </file>
 
 <file path=word/footer1.xml><?xml version="1.0" encoding="utf-8"?>
-<w:ftr xmlns:wpc="http://schemas.microsoft.com/office/word/2010/wordprocessingCanvas" xmlns:cx="http://schemas.microsoft.com/office/drawing/2014/chartex" xmlns:cx1="http://schemas.microsoft.com/office/drawing/2015/9/8/chartex" xmlns:cx2="http://schemas.microsoft.com/office/drawing/2015/10/21/chartex" xmlns:cx3="http://schemas.microsoft.com/office/drawing/2016/5/9/chartex" xmlns:cx4="http://schemas.microsoft.com/office/drawing/2016/5/10/chartex" xmlns:cx5="http://schemas.microsoft.com/office/drawing/2016/5/11/chartex" xmlns:cx6="http://schemas.microsoft.com/office/drawing/2016/5/12/chartex" xmlns:cx7="http://schemas.microsoft.com/office/drawing/2016/5/13/chartex" xmlns:cx8="http://schemas.microsoft.com/office/drawing/2016/5/14/chartex" xmlns:mc="http://schemas.openxmlformats.org/markup-compatibility/2006" xmlns:aink="http://schemas.microsoft.com/office/drawing/2016/ink" xmlns:am3d="http://schemas.microsoft.com/office/drawing/2017/model3d" xmlns:o="urn:schemas-microsoft-com:office:office" xmlns:r="http://schemas.openxmlformats.org/officeDocument/2006/relationships" xmlns:m="http://schemas.openxmlformats.org/officeDocument/2006/math" xmlns:v="urn:schemas-microsoft-com:vml" xmlns:wp14="http://schemas.microsoft.com/office/word/2010/wordprocessingDrawing" xmlns:wp="http://schemas.openxmlformats.org/drawingml/2006/wordprocessingDrawing" xmlns:w10="urn:schemas-microsoft-com:office:word" xmlns:w="http://schemas.openxmlformats.org/wordprocessingml/2006/main" xmlns:w14="http://schemas.microsoft.com/office/word/2010/wordml" xmlns:w15="http://schemas.microsoft.com/office/word/2012/wordml" xmlns:w16cex="http://schemas.microsoft.com/office/word/2018/wordml/cex" xmlns:w16cid="http://schemas.microsoft.com/office/word/2016/wordml/cid" xmlns:w16="http://schemas.microsoft.com/office/word/2018/wordml" xmlns:w16sdtdh="http://schemas.microsoft.com/office/word/2020/wordml/sdtdatahash" xmlns:w16se="http://schemas.microsoft.com/office/word/2015/wordml/symex" xmlns:wpg="http://schemas.microsoft.com/office/word/2010/wordprocessingGroup" xmlns:wpi="http://schemas.microsoft.com/office/word/2010/wordprocessingInk" xmlns:wne="http://schemas.microsoft.com/office/word/2006/wordml" xmlns:wps="http://schemas.microsoft.com/office/word/2010/wordprocessingShape" mc:Ignorable="w14 w15 w16se w16cid w16 w16cex w16sdtdh wp14">
+<w:ftr xmlns:wpc="http://schemas.microsoft.com/office/word/2010/wordprocessingCanvas" xmlns:cx="http://schemas.microsoft.com/office/drawing/2014/chartex" xmlns:cx1="http://schemas.microsoft.com/office/drawing/2015/9/8/chartex" xmlns:cx2="http://schemas.microsoft.com/office/drawing/2015/10/21/chartex" xmlns:cx3="http://schemas.microsoft.com/office/drawing/2016/5/9/chartex" xmlns:cx4="http://schemas.microsoft.com/office/drawing/2016/5/10/chartex" xmlns:cx5="http://schemas.microsoft.com/office/drawing/2016/5/11/chartex" xmlns:cx6="http://schemas.microsoft.com/office/drawing/2016/5/12/chartex" xmlns:cx7="http://schemas.microsoft.com/office/drawing/2016/5/13/chartex" xmlns:cx8="http://schemas.microsoft.com/office/drawing/2016/5/14/chartex" xmlns:mc="http://schemas.openxmlformats.org/markup-compatibility/2006" xmlns:aink="http://schemas.microsoft.com/office/drawing/2016/ink" xmlns:am3d="http://schemas.microsoft.com/office/drawing/2017/model3d" xmlns:o="urn:schemas-microsoft-com:office:office" xmlns:oel="http://schemas.microsoft.com/office/2019/extlst" xmlns:r="http://schemas.openxmlformats.org/officeDocument/2006/relationships" xmlns:m="http://schemas.openxmlformats.org/officeDocument/2006/math" xmlns:v="urn:schemas-microsoft-com:vml" xmlns:wp14="http://schemas.microsoft.com/office/word/2010/wordprocessingDrawing" xmlns:wp="http://schemas.openxmlformats.org/drawingml/2006/wordprocessingDrawing" xmlns:w10="urn:schemas-microsoft-com:office:word" xmlns:w="http://schemas.openxmlformats.org/wordprocessingml/2006/main" xmlns:w14="http://schemas.microsoft.com/office/word/2010/wordml" xmlns:w15="http://schemas.microsoft.com/office/word/2012/wordml" xmlns:w16cex="http://schemas.microsoft.com/office/word/2018/wordml/cex" xmlns:w16cid="http://schemas.microsoft.com/office/word/2016/wordml/cid" xmlns:w16="http://schemas.microsoft.com/office/word/2018/wordml" xmlns:w16sdtdh="http://schemas.microsoft.com/office/word/2020/wordml/sdtdatahash" xmlns:w16se="http://schemas.microsoft.com/office/word/2015/wordml/symex" xmlns:wpg="http://schemas.microsoft.com/office/word/2010/wordprocessingGroup" xmlns:wpi="http://schemas.microsoft.com/office/word/2010/wordprocessingInk" xmlns:wne="http://schemas.microsoft.com/office/word/2006/wordml" xmlns:wps="http://schemas.microsoft.com/office/word/2010/wordprocessingShape" mc:Ignorable="w14 w15 w16se w16cid w16 w16cex w16sdtdh wp14">
   <w:p>
     <w:pPr>
       <w:pStyle w:val="Fuzeile"/>
@@ -6381,7 +6123,19 @@
       <w:t xml:space="preserve"> – Stand </w:t>
     </w:r>
     <w:r>
-      <w:t>05.11.2021</w:t>
+      <w:t>14</w:t>
+    </w:r>
+    <w:r>
+      <w:t>.</w:t>
+    </w:r>
+    <w:r>
+      <w:t>05</w:t>
+    </w:r>
+    <w:r>
+      <w:t>.202</w:t>
+    </w:r>
+    <w:r>
+      <w:t>2</w:t>
     </w:r>
     <w:r>
       <w:tab/>
@@ -6415,7 +6169,7 @@
 </file>
 
 <file path=word/footer2.xml><?xml version="1.0" encoding="utf-8"?>
-<w:ftr xmlns:wpc="http://schemas.microsoft.com/office/word/2010/wordprocessingCanvas" xmlns:cx="http://schemas.microsoft.com/office/drawing/2014/chartex" xmlns:cx1="http://schemas.microsoft.com/office/drawing/2015/9/8/chartex" xmlns:cx2="http://schemas.microsoft.com/office/drawing/2015/10/21/chartex" xmlns:cx3="http://schemas.microsoft.com/office/drawing/2016/5/9/chartex" xmlns:cx4="http://schemas.microsoft.com/office/drawing/2016/5/10/chartex" xmlns:cx5="http://schemas.microsoft.com/office/drawing/2016/5/11/chartex" xmlns:cx6="http://schemas.microsoft.com/office/drawing/2016/5/12/chartex" xmlns:cx7="http://schemas.microsoft.com/office/drawing/2016/5/13/chartex" xmlns:cx8="http://schemas.microsoft.com/office/drawing/2016/5/14/chartex" xmlns:mc="http://schemas.openxmlformats.org/markup-compatibility/2006" xmlns:aink="http://schemas.microsoft.com/office/drawing/2016/ink" xmlns:am3d="http://schemas.microsoft.com/office/drawing/2017/model3d" xmlns:o="urn:schemas-microsoft-com:office:office" xmlns:r="http://schemas.openxmlformats.org/officeDocument/2006/relationships" xmlns:m="http://schemas.openxmlformats.org/officeDocument/2006/math" xmlns:v="urn:schemas-microsoft-com:vml" xmlns:wp14="http://schemas.microsoft.com/office/word/2010/wordprocessingDrawing" xmlns:wp="http://schemas.openxmlformats.org/drawingml/2006/wordprocessingDrawing" xmlns:w10="urn:schemas-microsoft-com:office:word" xmlns:w="http://schemas.openxmlformats.org/wordprocessingml/2006/main" xmlns:w14="http://schemas.microsoft.com/office/word/2010/wordml" xmlns:w15="http://schemas.microsoft.com/office/word/2012/wordml" xmlns:w16cex="http://schemas.microsoft.com/office/word/2018/wordml/cex" xmlns:w16cid="http://schemas.microsoft.com/office/word/2016/wordml/cid" xmlns:w16="http://schemas.microsoft.com/office/word/2018/wordml" xmlns:w16sdtdh="http://schemas.microsoft.com/office/word/2020/wordml/sdtdatahash" xmlns:w16se="http://schemas.microsoft.com/office/word/2015/wordml/symex" xmlns:wpg="http://schemas.microsoft.com/office/word/2010/wordprocessingGroup" xmlns:wpi="http://schemas.microsoft.com/office/word/2010/wordprocessingInk" xmlns:wne="http://schemas.microsoft.com/office/word/2006/wordml" xmlns:wps="http://schemas.microsoft.com/office/word/2010/wordprocessingShape" mc:Ignorable="w14 w15 w16se w16cid w16 w16cex w16sdtdh wp14">
+<w:ftr xmlns:wpc="http://schemas.microsoft.com/office/word/2010/wordprocessingCanvas" xmlns:cx="http://schemas.microsoft.com/office/drawing/2014/chartex" xmlns:cx1="http://schemas.microsoft.com/office/drawing/2015/9/8/chartex" xmlns:cx2="http://schemas.microsoft.com/office/drawing/2015/10/21/chartex" xmlns:cx3="http://schemas.microsoft.com/office/drawing/2016/5/9/chartex" xmlns:cx4="http://schemas.microsoft.com/office/drawing/2016/5/10/chartex" xmlns:cx5="http://schemas.microsoft.com/office/drawing/2016/5/11/chartex" xmlns:cx6="http://schemas.microsoft.com/office/drawing/2016/5/12/chartex" xmlns:cx7="http://schemas.microsoft.com/office/drawing/2016/5/13/chartex" xmlns:cx8="http://schemas.microsoft.com/office/drawing/2016/5/14/chartex" xmlns:mc="http://schemas.openxmlformats.org/markup-compatibility/2006" xmlns:aink="http://schemas.microsoft.com/office/drawing/2016/ink" xmlns:am3d="http://schemas.microsoft.com/office/drawing/2017/model3d" xmlns:o="urn:schemas-microsoft-com:office:office" xmlns:oel="http://schemas.microsoft.com/office/2019/extlst" xmlns:r="http://schemas.openxmlformats.org/officeDocument/2006/relationships" xmlns:m="http://schemas.openxmlformats.org/officeDocument/2006/math" xmlns:v="urn:schemas-microsoft-com:vml" xmlns:wp14="http://schemas.microsoft.com/office/word/2010/wordprocessingDrawing" xmlns:wp="http://schemas.openxmlformats.org/drawingml/2006/wordprocessingDrawing" xmlns:w10="urn:schemas-microsoft-com:office:word" xmlns:w="http://schemas.openxmlformats.org/wordprocessingml/2006/main" xmlns:w14="http://schemas.microsoft.com/office/word/2010/wordml" xmlns:w15="http://schemas.microsoft.com/office/word/2012/wordml" xmlns:w16cex="http://schemas.microsoft.com/office/word/2018/wordml/cex" xmlns:w16cid="http://schemas.microsoft.com/office/word/2016/wordml/cid" xmlns:w16="http://schemas.microsoft.com/office/word/2018/wordml" xmlns:w16sdtdh="http://schemas.microsoft.com/office/word/2020/wordml/sdtdatahash" xmlns:w16se="http://schemas.microsoft.com/office/word/2015/wordml/symex" xmlns:wpg="http://schemas.microsoft.com/office/word/2010/wordprocessingGroup" xmlns:wpi="http://schemas.microsoft.com/office/word/2010/wordprocessingInk" xmlns:wne="http://schemas.microsoft.com/office/word/2006/wordml" xmlns:wps="http://schemas.microsoft.com/office/word/2010/wordprocessingShape" mc:Ignorable="w14 w15 w16se w16cid w16 w16cex w16sdtdh wp14">
   <w:p>
     <w:pPr>
       <w:pStyle w:val="Fuzeile"/>
@@ -6463,7 +6217,7 @@
 </file>
 
 <file path=word/footnotes.xml><?xml version="1.0" encoding="utf-8"?>
-<w:footnotes xmlns:wpc="http://schemas.microsoft.com/office/word/2010/wordprocessingCanvas" xmlns:cx="http://schemas.microsoft.com/office/drawing/2014/chartex" xmlns:cx1="http://schemas.microsoft.com/office/drawing/2015/9/8/chartex" xmlns:cx2="http://schemas.microsoft.com/office/drawing/2015/10/21/chartex" xmlns:cx3="http://schemas.microsoft.com/office/drawing/2016/5/9/chartex" xmlns:cx4="http://schemas.microsoft.com/office/drawing/2016/5/10/chartex" xmlns:cx5="http://schemas.microsoft.com/office/drawing/2016/5/11/chartex" xmlns:cx6="http://schemas.microsoft.com/office/drawing/2016/5/12/chartex" xmlns:cx7="http://schemas.microsoft.com/office/drawing/2016/5/13/chartex" xmlns:cx8="http://schemas.microsoft.com/office/drawing/2016/5/14/chartex" xmlns:mc="http://schemas.openxmlformats.org/markup-compatibility/2006" xmlns:aink="http://schemas.microsoft.com/office/drawing/2016/ink" xmlns:am3d="http://schemas.microsoft.com/office/drawing/2017/model3d" xmlns:o="urn:schemas-microsoft-com:office:office" xmlns:r="http://schemas.openxmlformats.org/officeDocument/2006/relationships" xmlns:m="http://schemas.openxmlformats.org/officeDocument/2006/math" xmlns:v="urn:schemas-microsoft-com:vml" xmlns:wp14="http://schemas.microsoft.com/office/word/2010/wordprocessingDrawing" xmlns:wp="http://schemas.openxmlformats.org/drawingml/2006/wordprocessingDrawing" xmlns:w10="urn:schemas-microsoft-com:office:word" xmlns:w="http://schemas.openxmlformats.org/wordprocessingml/2006/main" xmlns:w14="http://schemas.microsoft.com/office/word/2010/wordml" xmlns:w15="http://schemas.microsoft.com/office/word/2012/wordml" xmlns:w16cex="http://schemas.microsoft.com/office/word/2018/wordml/cex" xmlns:w16cid="http://schemas.microsoft.com/office/word/2016/wordml/cid" xmlns:w16="http://schemas.microsoft.com/office/word/2018/wordml" xmlns:w16sdtdh="http://schemas.microsoft.com/office/word/2020/wordml/sdtdatahash" xmlns:w16se="http://schemas.microsoft.com/office/word/2015/wordml/symex" xmlns:wpg="http://schemas.microsoft.com/office/word/2010/wordprocessingGroup" xmlns:wpi="http://schemas.microsoft.com/office/word/2010/wordprocessingInk" xmlns:wne="http://schemas.microsoft.com/office/word/2006/wordml" xmlns:wps="http://schemas.microsoft.com/office/word/2010/wordprocessingShape" mc:Ignorable="w14 w15 w16se w16cid w16 w16cex w16sdtdh wp14">
+<w:footnotes xmlns:wpc="http://schemas.microsoft.com/office/word/2010/wordprocessingCanvas" xmlns:cx="http://schemas.microsoft.com/office/drawing/2014/chartex" xmlns:cx1="http://schemas.microsoft.com/office/drawing/2015/9/8/chartex" xmlns:cx2="http://schemas.microsoft.com/office/drawing/2015/10/21/chartex" xmlns:cx3="http://schemas.microsoft.com/office/drawing/2016/5/9/chartex" xmlns:cx4="http://schemas.microsoft.com/office/drawing/2016/5/10/chartex" xmlns:cx5="http://schemas.microsoft.com/office/drawing/2016/5/11/chartex" xmlns:cx6="http://schemas.microsoft.com/office/drawing/2016/5/12/chartex" xmlns:cx7="http://schemas.microsoft.com/office/drawing/2016/5/13/chartex" xmlns:cx8="http://schemas.microsoft.com/office/drawing/2016/5/14/chartex" xmlns:mc="http://schemas.openxmlformats.org/markup-compatibility/2006" xmlns:aink="http://schemas.microsoft.com/office/drawing/2016/ink" xmlns:am3d="http://schemas.microsoft.com/office/drawing/2017/model3d" xmlns:o="urn:schemas-microsoft-com:office:office" xmlns:oel="http://schemas.microsoft.com/office/2019/extlst" xmlns:r="http://schemas.openxmlformats.org/officeDocument/2006/relationships" xmlns:m="http://schemas.openxmlformats.org/officeDocument/2006/math" xmlns:v="urn:schemas-microsoft-com:vml" xmlns:wp14="http://schemas.microsoft.com/office/word/2010/wordprocessingDrawing" xmlns:wp="http://schemas.openxmlformats.org/drawingml/2006/wordprocessingDrawing" xmlns:w10="urn:schemas-microsoft-com:office:word" xmlns:w="http://schemas.openxmlformats.org/wordprocessingml/2006/main" xmlns:w14="http://schemas.microsoft.com/office/word/2010/wordml" xmlns:w15="http://schemas.microsoft.com/office/word/2012/wordml" xmlns:w16cex="http://schemas.microsoft.com/office/word/2018/wordml/cex" xmlns:w16cid="http://schemas.microsoft.com/office/word/2016/wordml/cid" xmlns:w16="http://schemas.microsoft.com/office/word/2018/wordml" xmlns:w16sdtdh="http://schemas.microsoft.com/office/word/2020/wordml/sdtdatahash" xmlns:w16se="http://schemas.microsoft.com/office/word/2015/wordml/symex" xmlns:wpg="http://schemas.microsoft.com/office/word/2010/wordprocessingGroup" xmlns:wpi="http://schemas.microsoft.com/office/word/2010/wordprocessingInk" xmlns:wne="http://schemas.microsoft.com/office/word/2006/wordml" xmlns:wps="http://schemas.microsoft.com/office/word/2010/wordprocessingShape" mc:Ignorable="w14 w15 w16se w16cid w16 w16cex w16sdtdh wp14">
   <w:footnote w:type="separator" w:id="-1">
     <w:p>
       <w:pPr>
@@ -6488,7 +6242,7 @@
 </file>
 
 <file path=word/numbering.xml><?xml version="1.0" encoding="utf-8"?>
-<w:numbering xmlns:wpc="http://schemas.microsoft.com/office/word/2010/wordprocessingCanvas" xmlns:cx="http://schemas.microsoft.com/office/drawing/2014/chartex" xmlns:cx1="http://schemas.microsoft.com/office/drawing/2015/9/8/chartex" xmlns:cx2="http://schemas.microsoft.com/office/drawing/2015/10/21/chartex" xmlns:cx3="http://schemas.microsoft.com/office/drawing/2016/5/9/chartex" xmlns:cx4="http://schemas.microsoft.com/office/drawing/2016/5/10/chartex" xmlns:cx5="http://schemas.microsoft.com/office/drawing/2016/5/11/chartex" xmlns:cx6="http://schemas.microsoft.com/office/drawing/2016/5/12/chartex" xmlns:cx7="http://schemas.microsoft.com/office/drawing/2016/5/13/chartex" xmlns:cx8="http://schemas.microsoft.com/office/drawing/2016/5/14/chartex" xmlns:mc="http://schemas.openxmlformats.org/markup-compatibility/2006" xmlns:aink="http://schemas.microsoft.com/office/drawing/2016/ink" xmlns:am3d="http://schemas.microsoft.com/office/drawing/2017/model3d" xmlns:o="urn:schemas-microsoft-com:office:office" xmlns:r="http://schemas.openxmlformats.org/officeDocument/2006/relationships" xmlns:m="http://schemas.openxmlformats.org/officeDocument/2006/math" xmlns:v="urn:schemas-microsoft-com:vml" xmlns:wp14="http://schemas.microsoft.com/office/word/2010/wordprocessingDrawing" xmlns:wp="http://schemas.openxmlformats.org/drawingml/2006/wordprocessingDrawing" xmlns:w10="urn:schemas-microsoft-com:office:word" xmlns:w="http://schemas.openxmlformats.org/wordprocessingml/2006/main" xmlns:w14="http://schemas.microsoft.com/office/word/2010/wordml" xmlns:w15="http://schemas.microsoft.com/office/word/2012/wordml" xmlns:w16cex="http://schemas.microsoft.com/office/word/2018/wordml/cex" xmlns:w16cid="http://schemas.microsoft.com/office/word/2016/wordml/cid" xmlns:w16="http://schemas.microsoft.com/office/word/2018/wordml" xmlns:w16sdtdh="http://schemas.microsoft.com/office/word/2020/wordml/sdtdatahash" xmlns:w16se="http://schemas.microsoft.com/office/word/2015/wordml/symex" xmlns:wpg="http://schemas.microsoft.com/office/word/2010/wordprocessingGroup" xmlns:wpi="http://schemas.microsoft.com/office/word/2010/wordprocessingInk" xmlns:wne="http://schemas.microsoft.com/office/word/2006/wordml" xmlns:wps="http://schemas.microsoft.com/office/word/2010/wordprocessingShape" mc:Ignorable="w14 w15 w16se w16cid w16 w16cex w16sdtdh wp14">
+<w:numbering xmlns:wpc="http://schemas.microsoft.com/office/word/2010/wordprocessingCanvas" xmlns:cx="http://schemas.microsoft.com/office/drawing/2014/chartex" xmlns:cx1="http://schemas.microsoft.com/office/drawing/2015/9/8/chartex" xmlns:cx2="http://schemas.microsoft.com/office/drawing/2015/10/21/chartex" xmlns:cx3="http://schemas.microsoft.com/office/drawing/2016/5/9/chartex" xmlns:cx4="http://schemas.microsoft.com/office/drawing/2016/5/10/chartex" xmlns:cx5="http://schemas.microsoft.com/office/drawing/2016/5/11/chartex" xmlns:cx6="http://schemas.microsoft.com/office/drawing/2016/5/12/chartex" xmlns:cx7="http://schemas.microsoft.com/office/drawing/2016/5/13/chartex" xmlns:cx8="http://schemas.microsoft.com/office/drawing/2016/5/14/chartex" xmlns:mc="http://schemas.openxmlformats.org/markup-compatibility/2006" xmlns:aink="http://schemas.microsoft.com/office/drawing/2016/ink" xmlns:am3d="http://schemas.microsoft.com/office/drawing/2017/model3d" xmlns:o="urn:schemas-microsoft-com:office:office" xmlns:oel="http://schemas.microsoft.com/office/2019/extlst" xmlns:r="http://schemas.openxmlformats.org/officeDocument/2006/relationships" xmlns:m="http://schemas.openxmlformats.org/officeDocument/2006/math" xmlns:v="urn:schemas-microsoft-com:vml" xmlns:wp14="http://schemas.microsoft.com/office/word/2010/wordprocessingDrawing" xmlns:wp="http://schemas.openxmlformats.org/drawingml/2006/wordprocessingDrawing" xmlns:w10="urn:schemas-microsoft-com:office:word" xmlns:w="http://schemas.openxmlformats.org/wordprocessingml/2006/main" xmlns:w14="http://schemas.microsoft.com/office/word/2010/wordml" xmlns:w15="http://schemas.microsoft.com/office/word/2012/wordml" xmlns:w16cex="http://schemas.microsoft.com/office/word/2018/wordml/cex" xmlns:w16cid="http://schemas.microsoft.com/office/word/2016/wordml/cid" xmlns:w16="http://schemas.microsoft.com/office/word/2018/wordml" xmlns:w16sdtdh="http://schemas.microsoft.com/office/word/2020/wordml/sdtdatahash" xmlns:w16se="http://schemas.microsoft.com/office/word/2015/wordml/symex" xmlns:wpg="http://schemas.microsoft.com/office/word/2010/wordprocessingGroup" xmlns:wpi="http://schemas.microsoft.com/office/word/2010/wordprocessingInk" xmlns:wne="http://schemas.microsoft.com/office/word/2006/wordml" xmlns:wps="http://schemas.microsoft.com/office/word/2010/wordprocessingShape" mc:Ignorable="w14 w15 w16se w16cid w16 w16cex w16sdtdh wp14">
   <w:abstractNum w:abstractNumId="0" w15:restartNumberingAfterBreak="0">
     <w:nsid w:val="176252A6"/>
     <w:multiLevelType w:val="hybridMultilevel"/>
@@ -7402,37 +7156,37 @@
       </w:rPr>
     </w:lvl>
   </w:abstractNum>
-  <w:num w:numId="1">
+  <w:num w:numId="1" w16cid:durableId="1387483834">
     <w:abstractNumId w:val="5"/>
   </w:num>
-  <w:num w:numId="2">
+  <w:num w:numId="2" w16cid:durableId="2102867639">
     <w:abstractNumId w:val="3"/>
   </w:num>
-  <w:num w:numId="3">
+  <w:num w:numId="3" w16cid:durableId="2082873374">
     <w:abstractNumId w:val="4"/>
   </w:num>
-  <w:num w:numId="4">
+  <w:num w:numId="4" w16cid:durableId="1720199656">
     <w:abstractNumId w:val="2"/>
   </w:num>
-  <w:num w:numId="5">
+  <w:num w:numId="5" w16cid:durableId="258104110">
     <w:abstractNumId w:val="0"/>
   </w:num>
-  <w:num w:numId="6">
+  <w:num w:numId="6" w16cid:durableId="400566244">
     <w:abstractNumId w:val="1"/>
   </w:num>
-  <w:num w:numId="7">
+  <w:num w:numId="7" w16cid:durableId="1398825008">
     <w:abstractNumId w:val="5"/>
   </w:num>
-  <w:num w:numId="8">
+  <w:num w:numId="8" w16cid:durableId="2043675097">
     <w:abstractNumId w:val="6"/>
   </w:num>
-  <w:num w:numId="9">
+  <w:num w:numId="9" w16cid:durableId="433090870">
     <w:abstractNumId w:val="5"/>
   </w:num>
-  <w:num w:numId="10">
+  <w:num w:numId="10" w16cid:durableId="353532726">
     <w:abstractNumId w:val="5"/>
   </w:num>
-  <w:num w:numId="11">
+  <w:num w:numId="11" w16cid:durableId="2038311028">
     <w:abstractNumId w:val="7"/>
   </w:num>
 </w:numbering>

</xml_diff>